<commit_message>
edited writeup on windows computer in lab
</commit_message>
<xml_diff>
--- a/hw3writeupMcCorkell.docx
+++ b/hw3writeupMcCorkell.docx
@@ -1,6 +1,6 @@
 
 <file path=word/document.xml><?xml version="1.0" encoding="utf-8"?>
-<w:document xmlns:mv="urn:schemas-microsoft-com:mac:vml" xmlns:mo="http://schemas.microsoft.com/office/mac/office/2008/main" xmlns:ve="http://schemas.openxmlformats.org/markup-compatibility/2006" xmlns:o="urn:schemas-microsoft-com:office:office" xmlns:r="http://schemas.openxmlformats.org/officeDocument/2006/relationships" xmlns:m="http://schemas.openxmlformats.org/officeDocument/2006/math" xmlns:v="urn:schemas-microsoft-com:vml" xmlns:w10="urn:schemas-microsoft-com:office:word" xmlns:w="http://schemas.openxmlformats.org/wordprocessingml/2006/main" xmlns:wne="http://schemas.microsoft.com/office/word/2006/wordml" xmlns:wp="http://schemas.openxmlformats.org/drawingml/2006/wordprocessingDrawing" ve:Ignorable="mv" ve:PreserveAttributes="mv:*">
+<w:document xmlns:wpc="http://schemas.microsoft.com/office/word/2010/wordprocessingCanvas" xmlns:mc="http://schemas.openxmlformats.org/markup-compatibility/2006" xmlns:o="urn:schemas-microsoft-com:office:office" xmlns:r="http://schemas.openxmlformats.org/officeDocument/2006/relationships" xmlns:m="http://schemas.openxmlformats.org/officeDocument/2006/math" xmlns:v="urn:schemas-microsoft-com:vml" xmlns:wp14="http://schemas.microsoft.com/office/word/2010/wordprocessingDrawing" xmlns:wp="http://schemas.openxmlformats.org/drawingml/2006/wordprocessingDrawing" xmlns:w10="urn:schemas-microsoft-com:office:word" xmlns:w="http://schemas.openxmlformats.org/wordprocessingml/2006/main" xmlns:w14="http://schemas.microsoft.com/office/word/2010/wordml" xmlns:w15="http://schemas.microsoft.com/office/word/2012/wordml" xmlns:wpg="http://schemas.microsoft.com/office/word/2010/wordprocessingGroup" xmlns:wpi="http://schemas.microsoft.com/office/word/2010/wordprocessingInk" xmlns:wne="http://schemas.microsoft.com/office/word/2006/wordml" xmlns:wps="http://schemas.microsoft.com/office/word/2010/wordprocessingShape" mc:Ignorable="w14 w15 wp14">
   <w:body>
     <w:p>
       <w:r>
@@ -8,13 +8,8 @@
       </w:r>
     </w:p>
     <w:p>
-      <w:proofErr w:type="spellStart"/>
-      <w:r>
-        <w:t>Kmccork</w:t>
-      </w:r>
-      <w:proofErr w:type="spellEnd"/>
-      <w:r>
-        <w:t xml:space="preserve"> 0822555 </w:t>
+      <w:r>
+        <w:t xml:space="preserve">Kmccork 0822555 </w:t>
       </w:r>
     </w:p>
     <w:p>
@@ -49,136 +44,80 @@
         <w:rPr>
           <w:b/>
         </w:rPr>
-        <w:t xml:space="preserve"> Naïve </w:t>
-      </w:r>
-      <w:proofErr w:type="spellStart"/>
+        <w:t xml:space="preserve"> Naïve Bayes Classifier</w:t>
+      </w:r>
+      <w:r>
+        <w:t xml:space="preserve"> </w:t>
+      </w:r>
+    </w:p>
+    <w:p/>
+    <w:p>
+      <w:r>
+        <w:t xml:space="preserve">To run my code: run the NiaveBayesClassifier.java file with a parameter given. </w:t>
+      </w:r>
+    </w:p>
+    <w:p/>
+    <w:p>
+      <w:r>
+        <w:t xml:space="preserve">The code works as follows: first it learns on the training set. To do this, it calculates the percentage of spam emails </w:t>
+      </w:r>
+      <w:r>
+        <w:t>out of the whole training set. T</w:t>
+      </w:r>
+      <w:r>
+        <w:t xml:space="preserve">his is </w:t>
+      </w:r>
       <w:r>
         <w:rPr>
           <w:b/>
         </w:rPr>
-        <w:t>Bayes</w:t>
-      </w:r>
-      <w:proofErr w:type="spellEnd"/>
-      <w:r>
-        <w:rPr>
-          <w:b/>
-        </w:rPr>
-        <w:t xml:space="preserve"> Classifier</w:t>
+        <w:t>totalCount.pSpam</w:t>
+      </w:r>
+      <w:r>
+        <w:t>. Also, out of all the words in the emails, it makes a wordMap&lt;Str</w:t>
+      </w:r>
+      <w:r>
+        <w:t xml:space="preserve">ing, WordCount&gt;. WordCount calculates </w:t>
+      </w:r>
+      <w:r>
+        <w:t xml:space="preserve">the </w:t>
+      </w:r>
+      <w:r>
+        <w:t>probability</w:t>
       </w:r>
       <w:r>
         <w:t xml:space="preserve"> </w:t>
       </w:r>
+      <w:r>
+        <w:t>of a given word in spam and non-</w:t>
+      </w:r>
+      <w:r>
+        <w:t>spam email. This is used for probability</w:t>
+      </w:r>
+      <w:r>
+        <w:t xml:space="preserve"> </w:t>
+      </w:r>
+      <w:r>
+        <w:t>(word | spam)  and p(word</w:t>
+      </w:r>
+      <w:r>
+        <w:t xml:space="preserve"> </w:t>
+      </w:r>
+      <w:r>
+        <w:t>|</w:t>
+      </w:r>
+      <w:r>
+        <w:t xml:space="preserve"> </w:t>
+      </w:r>
+      <w:r>
+        <w:t xml:space="preserve">not spam). </w:t>
+      </w:r>
+      <w:r>
+        <w:t xml:space="preserve"> For example: </w:t>
+      </w:r>
     </w:p>
     <w:p/>
     <w:p>
-      <w:r>
-        <w:t xml:space="preserve">To run my code: run the </w:t>
-      </w:r>
-      <w:proofErr w:type="spellStart"/>
-      <w:r>
-        <w:t>NiaveBayesClassifier.java</w:t>
-      </w:r>
-      <w:proofErr w:type="spellEnd"/>
-      <w:r>
-        <w:t xml:space="preserve"> file with a parameter given. </w:t>
-      </w:r>
-    </w:p>
-    <w:p/>
-    <w:p>
-      <w:r>
-        <w:t xml:space="preserve">The code works as follows: first it learns on the training set. To do this, it calculates the percentage of spam emails </w:t>
-      </w:r>
-      <w:r>
-        <w:t>out of the whole training set. T</w:t>
-      </w:r>
-      <w:r>
-        <w:t xml:space="preserve">his is </w:t>
-      </w:r>
-      <w:proofErr w:type="spellStart"/>
-      <w:r>
-        <w:rPr>
-          <w:b/>
-        </w:rPr>
-        <w:t>totalCount.pSpam</w:t>
-      </w:r>
-      <w:proofErr w:type="spellEnd"/>
-      <w:r>
-        <w:t xml:space="preserve">. Also, out of all the words in the emails, it makes a </w:t>
-      </w:r>
-      <w:proofErr w:type="spellStart"/>
-      <w:r>
-        <w:t>wordMap</w:t>
-      </w:r>
-      <w:proofErr w:type="spellEnd"/>
-      <w:r>
-        <w:t>&lt;Str</w:t>
-      </w:r>
-      <w:r>
-        <w:t xml:space="preserve">ing, </w:t>
-      </w:r>
-      <w:proofErr w:type="spellStart"/>
-      <w:r>
-        <w:t>WordCount</w:t>
-      </w:r>
-      <w:proofErr w:type="spellEnd"/>
-      <w:r>
-        <w:t xml:space="preserve">&gt;. </w:t>
-      </w:r>
-      <w:proofErr w:type="spellStart"/>
-      <w:r>
-        <w:t>WordCount</w:t>
-      </w:r>
-      <w:proofErr w:type="spellEnd"/>
-      <w:r>
-        <w:t xml:space="preserve"> calculates </w:t>
-      </w:r>
-      <w:r>
-        <w:t xml:space="preserve">the </w:t>
-      </w:r>
-      <w:r>
-        <w:t>probability</w:t>
-      </w:r>
-      <w:r>
-        <w:t xml:space="preserve"> </w:t>
-      </w:r>
-      <w:r>
-        <w:t>of a given word in spam and non-</w:t>
-      </w:r>
-      <w:r>
-        <w:t>spam email. This is used for probability</w:t>
-      </w:r>
-      <w:r>
-        <w:t xml:space="preserve"> </w:t>
-      </w:r>
-      <w:r>
-        <w:t>(word | spam</w:t>
-      </w:r>
-      <w:proofErr w:type="gramStart"/>
-      <w:r>
-        <w:t>)  and</w:t>
-      </w:r>
-      <w:proofErr w:type="gramEnd"/>
-      <w:r>
-        <w:t xml:space="preserve"> p(word</w:t>
-      </w:r>
-      <w:r>
-        <w:t xml:space="preserve"> </w:t>
-      </w:r>
-      <w:r>
-        <w:t>|</w:t>
-      </w:r>
-      <w:r>
-        <w:t xml:space="preserve"> </w:t>
-      </w:r>
-      <w:r>
-        <w:t xml:space="preserve">not spam). </w:t>
-      </w:r>
-      <w:r>
-        <w:t xml:space="preserve"> For example: </w:t>
-      </w:r>
-    </w:p>
-    <w:p/>
-    <w:p>
       <w:pPr>
         <w:ind w:left="-180" w:firstLine="180"/>
         <w:rPr>
@@ -190,7 +129,7 @@
           <w:noProof/>
           <w:position w:val="-42"/>
         </w:rPr>
-        <w:pict>
+        <w:object w:dxaOrig="4020" w:dyaOrig="980">
           <v:shapetype id="_x0000_t75" coordsize="21600,21600" o:spt="75" o:preferrelative="t" path="m@4@5l@4@11@9@11@9@5xe" filled="f" stroked="f">
             <v:stroke joinstyle="miter"/>
             <v:formulas>
@@ -211,28 +150,23 @@
             <o:lock v:ext="edit" aspectratio="t"/>
           </v:shapetype>
           <v:shape id="_x0000_s1049" type="#_x0000_t75" style="position:absolute;left:0;text-align:left;margin-left:234pt;margin-top:45.65pt;width:51.35pt;height:29.35pt;z-index:251660288;mso-position-horizontal:absolute;mso-position-vertical:absolute">
-            <v:imagedata r:id="rId4" r:pict="rId5" o:title=""/>
+            <v:imagedata r:id="rId6" o:title=""/>
           </v:shape>
-          <o:OLEObject Type="Embed" ProgID="Equation.3" ShapeID="_x0000_s1049" DrawAspect="Content" ObjectID="_1328818316" r:id="rId6"/>
-        </w:pict>
-      </w:r>
-      <w:proofErr w:type="gramStart"/>
-      <w:r>
-        <w:t>P(</w:t>
-      </w:r>
-      <w:proofErr w:type="gramEnd"/>
-      <w:r>
-        <w:t xml:space="preserve">word | spam) = </w:t>
+          <o:OLEObject Type="Embed" ProgID="Equation.3" ShapeID="_x0000_s1049" DrawAspect="Content" ObjectID="_1454964233" r:id="rId7"/>
+        </w:object>
+      </w:r>
+      <w:r>
+        <w:t xml:space="preserve">P(word | spam) = </w:t>
       </w:r>
       <w:r>
         <w:rPr>
           <w:position w:val="-42"/>
         </w:rPr>
         <w:object w:dxaOrig="4020" w:dyaOrig="980">
-          <v:shape id="_x0000_i1050" type="#_x0000_t75" style="width:201.35pt;height:49.35pt" o:ole="">
-            <v:imagedata r:id="rId7" r:pict="rId8" o:title=""/>
+          <v:shape id="_x0000_i1026" type="#_x0000_t75" style="width:201.75pt;height:49.5pt" o:ole="">
+            <v:imagedata r:id="rId8" o:title=""/>
           </v:shape>
-          <o:OLEObject Type="Embed" ProgID="Equation.3" ShapeID="_x0000_i1050" DrawAspect="Content" ObjectID="_1328818287" r:id="rId9"/>
+          <o:OLEObject Type="Embed" ProgID="Equation.3" ShapeID="_x0000_i1026" DrawAspect="Content" ObjectID="_1454964217" r:id="rId9"/>
         </w:object>
       </w:r>
     </w:p>
@@ -279,40 +213,26 @@
         <w:rPr>
           <w:position w:val="-42"/>
         </w:rPr>
-        <w:t xml:space="preserve">where </w:t>
-      </w:r>
-      <w:proofErr w:type="spellStart"/>
-      <w:r>
+        <w:t>where vocabsize is number of unique words, not total number of words</w:t>
+      </w:r>
+    </w:p>
+    <w:p>
+      <w:pPr>
+        <w:ind w:left="-180" w:firstLine="180"/>
         <w:rPr>
           <w:position w:val="-42"/>
         </w:rPr>
-        <w:t>vocabsize</w:t>
-      </w:r>
-      <w:proofErr w:type="spellEnd"/>
+      </w:pPr>
       <w:r>
         <w:rPr>
           <w:position w:val="-42"/>
         </w:rPr>
-        <w:t xml:space="preserve"> is number of unique words, not total number of words</w:t>
+        <w:t>m = the given smoothing parameter</w:t>
       </w:r>
     </w:p>
     <w:p>
       <w:pPr>
         <w:ind w:left="-180" w:firstLine="180"/>
-        <w:rPr>
-          <w:position w:val="-42"/>
-        </w:rPr>
-      </w:pPr>
-      <w:r>
-        <w:rPr>
-          <w:position w:val="-42"/>
-        </w:rPr>
-        <w:t>m = the given smoothing parameter</w:t>
-      </w:r>
-    </w:p>
-    <w:p>
-      <w:pPr>
-        <w:ind w:left="-180" w:firstLine="180"/>
       </w:pPr>
     </w:p>
     <w:p>
@@ -326,28 +246,7 @@
         <w:t xml:space="preserve"> set</w:t>
       </w:r>
       <w:r>
-        <w:t>: a new example email is spam if the probability that it is spam is greater than the probability that it is ham. The probability that it is spam is calculated by the prior probability of spam (</w:t>
-      </w:r>
-      <w:proofErr w:type="spellStart"/>
-      <w:r>
-        <w:t>totalCount.pSpam</w:t>
-      </w:r>
-      <w:proofErr w:type="spellEnd"/>
-      <w:r>
-        <w:t xml:space="preserve">) multiplied by the product of (for each of the email’s words) </w:t>
-      </w:r>
-      <w:proofErr w:type="gramStart"/>
-      <w:r>
-        <w:t>p(</w:t>
-      </w:r>
-      <w:proofErr w:type="spellStart"/>
-      <w:proofErr w:type="gramEnd"/>
-      <w:r>
-        <w:t>word|spam</w:t>
-      </w:r>
-      <w:proofErr w:type="spellEnd"/>
-      <w:r>
-        <w:t>)</w:t>
+        <w:t>: a new example email is spam if the probability that it is spam is greater than the probability that it is ham. The probability that it is spam is calculated by the prior probability of spam (totalCount.pSpam) multiplied by the product of (for each of the email’s words) p(word|spam)</w:t>
       </w:r>
       <w:r>
         <w:t xml:space="preserve">. If a word occurs more than once, each occurrence is factored in. </w:t>
@@ -373,16 +272,11 @@
       <w:r>
         <w:t>I obtained an accuracy of 90.4</w:t>
       </w:r>
-      <w:proofErr w:type="gramStart"/>
       <w:r>
         <w:t xml:space="preserve">% </w:t>
       </w:r>
       <w:r>
-        <w:t>.</w:t>
-      </w:r>
-      <w:proofErr w:type="gramEnd"/>
-      <w:r>
-        <w:t xml:space="preserve"> </w:t>
+        <w:t xml:space="preserve">. </w:t>
       </w:r>
     </w:p>
     <w:p>
@@ -664,6 +558,7 @@
           <w:rFonts w:ascii="Arial" w:hAnsi="Arial" w:cs="Arial"/>
           <w:szCs w:val="22"/>
         </w:rPr>
+        <w:lastRenderedPageBreak/>
         <w:t xml:space="preserve">The main importance of smoothing is that it </w:t>
       </w:r>
     </w:p>
@@ -710,25 +605,7 @@
           <w:color w:val="000000"/>
           <w:szCs w:val="22"/>
         </w:rPr>
-        <w:t xml:space="preserve">Naive </w:t>
-      </w:r>
-      <w:proofErr w:type="spellStart"/>
-      <w:r>
-        <w:rPr>
-          <w:rFonts w:ascii="Monaco" w:hAnsi="Monaco" w:cs="Monaco"/>
-          <w:color w:val="000000"/>
-          <w:szCs w:val="22"/>
-        </w:rPr>
-        <w:t>Bayes</w:t>
-      </w:r>
-      <w:proofErr w:type="spellEnd"/>
-      <w:r>
-        <w:rPr>
-          <w:rFonts w:ascii="Monaco" w:hAnsi="Monaco" w:cs="Monaco"/>
-          <w:color w:val="000000"/>
-          <w:szCs w:val="22"/>
-        </w:rPr>
-        <w:t xml:space="preserve"> Classifier</w:t>
+        <w:t>Naive Bayes Classifier</w:t>
       </w:r>
     </w:p>
     <w:p>
@@ -1641,6 +1518,7 @@
       <w:r>
         <w:rPr>
           <w:noProof/>
+          <w:lang w:eastAsia="zh-CN"/>
         </w:rPr>
         <w:drawing>
           <wp:inline distT="0" distB="0" distL="0" distR="0">
@@ -1748,12 +1626,11 @@
           <w:noProof/>
           <w:position w:val="-26"/>
         </w:rPr>
-        <w:object w:dxaOrig="420" w:dyaOrig="620">
-          <v:shape id="_x0000_i1026" type="#_x0000_t75" style="width:21.35pt;height:31.35pt" o:ole="">
-            <v:imagedata r:id="rId11" r:pict="rId12" o:title=""/>
+        <w:pict>
+          <v:shape id="_x0000_i1027" type="#_x0000_t75" style="width:21pt;height:31.5pt">
+            <v:imagedata r:id="rId11" o:title=""/>
           </v:shape>
-          <o:OLEObject Type="Embed" ProgID="Equation.3" ShapeID="_x0000_i1026" DrawAspect="Content" ObjectID="_1328818288"/>
-        </w:object>
+        </w:pict>
       </w:r>
       <w:r>
         <w:rPr>
@@ -1768,12 +1645,11 @@
           <w:noProof/>
           <w:position w:val="-26"/>
         </w:rPr>
-        <w:object w:dxaOrig="420" w:dyaOrig="620">
-          <v:shape id="_x0000_i1027" type="#_x0000_t75" style="width:21.35pt;height:31.35pt" o:ole="">
-            <v:imagedata r:id="rId14" r:pict="rId15" o:title=""/>
+        <w:pict>
+          <v:shape id="_x0000_i1028" type="#_x0000_t75" style="width:21pt;height:31.5pt">
+            <v:imagedata r:id="rId11" o:title=""/>
           </v:shape>
-          <o:OLEObject Type="Embed" ProgID="Equation.3" ShapeID="_x0000_i1027" DrawAspect="Content" ObjectID="_1328818289"/>
-        </w:object>
+        </w:pict>
       </w:r>
       <w:r>
         <w:rPr>
@@ -1806,12 +1682,11 @@
           <w:noProof/>
           <w:position w:val="-26"/>
         </w:rPr>
-        <w:object w:dxaOrig="420" w:dyaOrig="620">
-          <v:shape id="_x0000_i1028" type="#_x0000_t75" style="width:21.35pt;height:31.35pt" o:ole="">
-            <v:imagedata r:id="rId17" r:pict="rId18" o:title=""/>
+        <w:pict>
+          <v:shape id="_x0000_i1029" type="#_x0000_t75" style="width:21pt;height:31.5pt">
+            <v:imagedata r:id="rId11" o:title=""/>
           </v:shape>
-          <o:OLEObject Type="Embed" ProgID="Equation.3" ShapeID="_x0000_i1028" DrawAspect="Content" ObjectID="_1328818290"/>
-        </w:object>
+        </w:pict>
       </w:r>
       <w:r>
         <w:rPr>
@@ -1838,12 +1713,11 @@
           <w:noProof/>
           <w:position w:val="-26"/>
         </w:rPr>
-        <w:object w:dxaOrig="420" w:dyaOrig="620">
-          <v:shape id="_x0000_i1029" type="#_x0000_t75" style="width:21.35pt;height:31.35pt" o:ole="">
-            <v:imagedata r:id="rId20" r:pict="rId21" o:title=""/>
+        <w:pict>
+          <v:shape id="_x0000_i1030" type="#_x0000_t75" style="width:21pt;height:31.5pt">
+            <v:imagedata r:id="rId11" o:title=""/>
           </v:shape>
-          <o:OLEObject Type="Embed" ProgID="Equation.3" ShapeID="_x0000_i1029" DrawAspect="Content" ObjectID="_1328818291"/>
-        </w:object>
+        </w:pict>
       </w:r>
       <w:r>
         <w:rPr>
@@ -1858,12 +1732,11 @@
           <w:noProof/>
           <w:position w:val="-26"/>
         </w:rPr>
-        <w:object w:dxaOrig="740" w:dyaOrig="620">
-          <v:shape id="_x0000_i1030" type="#_x0000_t75" style="width:37.35pt;height:31.35pt" o:ole="">
-            <v:imagedata r:id="rId23" r:pict="rId24" o:title=""/>
+        <w:pict>
+          <v:shape id="_x0000_i1031" type="#_x0000_t75" style="width:37.5pt;height:31.5pt">
+            <v:imagedata r:id="rId12" o:title=""/>
           </v:shape>
-          <o:OLEObject Type="Embed" ProgID="Equation.3" ShapeID="_x0000_i1030" DrawAspect="Content" ObjectID="_1328818292"/>
-        </w:object>
+        </w:pict>
       </w:r>
       <w:r>
         <w:rPr>
@@ -1894,12 +1767,11 @@
           <w:noProof/>
           <w:position w:val="-26"/>
         </w:rPr>
-        <w:object w:dxaOrig="420" w:dyaOrig="620">
-          <v:shape id="_x0000_i1031" type="#_x0000_t75" style="width:21.35pt;height:31.35pt" o:ole="">
-            <v:imagedata r:id="rId26" r:pict="rId27" o:title=""/>
+        <w:pict>
+          <v:shape id="_x0000_i1032" type="#_x0000_t75" style="width:21pt;height:31.5pt">
+            <v:imagedata r:id="rId13" o:title=""/>
           </v:shape>
-          <o:OLEObject Type="Embed" ProgID="Equation.3" ShapeID="_x0000_i1031" DrawAspect="Content" ObjectID="_1328818293"/>
-        </w:object>
+        </w:pict>
       </w:r>
       <w:r>
         <w:rPr>
@@ -1914,12 +1786,11 @@
           <w:noProof/>
           <w:position w:val="-28"/>
         </w:rPr>
-        <w:object w:dxaOrig="1940" w:dyaOrig="640">
-          <v:shape id="_x0000_i1032" type="#_x0000_t75" style="width:97.35pt;height:32pt" o:ole="">
-            <v:imagedata r:id="rId29" r:pict="rId30" o:title=""/>
+        <w:pict>
+          <v:shape id="_x0000_i1033" type="#_x0000_t75" style="width:97.5pt;height:32.25pt">
+            <v:imagedata r:id="rId14" o:title=""/>
           </v:shape>
-          <o:OLEObject Type="Embed" ProgID="Equation.3" ShapeID="_x0000_i1032" DrawAspect="Content" ObjectID="_1328818294"/>
-        </w:object>
+        </w:pict>
       </w:r>
       <w:r>
         <w:rPr>
@@ -1949,12 +1820,11 @@
           <w:noProof/>
           <w:position w:val="-8"/>
         </w:rPr>
-        <w:object w:dxaOrig="260" w:dyaOrig="280">
-          <v:shape id="_x0000_i1033" type="#_x0000_t75" style="width:13.35pt;height:14pt" o:ole="">
-            <v:imagedata r:id="rId32" r:pict="rId33" o:title=""/>
+        <w:pict>
+          <v:shape id="_x0000_i1034" type="#_x0000_t75" style="width:13.5pt;height:14.25pt">
+            <v:imagedata r:id="rId15" o:title=""/>
           </v:shape>
-          <o:OLEObject Type="Embed" ProgID="Equation.3" ShapeID="_x0000_i1033" DrawAspect="Content" ObjectID="_1328818295"/>
-        </w:object>
+        </w:pict>
       </w:r>
       <w:r>
         <w:rPr>
@@ -1985,12 +1855,11 @@
           <w:noProof/>
           <w:position w:val="-26"/>
         </w:rPr>
-        <w:object w:dxaOrig="420" w:dyaOrig="620">
-          <v:shape id="_x0000_i1034" type="#_x0000_t75" style="width:21.35pt;height:31.35pt" o:ole="">
-            <v:imagedata r:id="rId35" r:pict="rId36" o:title=""/>
+        <w:pict>
+          <v:shape id="_x0000_i1035" type="#_x0000_t75" style="width:21pt;height:31.5pt">
+            <v:imagedata r:id="rId13" o:title=""/>
           </v:shape>
-          <o:OLEObject Type="Embed" ProgID="Equation.3" ShapeID="_x0000_i1034" DrawAspect="Content" ObjectID="_1328818296"/>
-        </w:object>
+        </w:pict>
       </w:r>
       <w:r>
         <w:rPr>
@@ -2005,12 +1874,11 @@
           <w:noProof/>
           <w:position w:val="-28"/>
         </w:rPr>
-        <w:object w:dxaOrig="2760" w:dyaOrig="640">
-          <v:shape id="_x0000_i1035" type="#_x0000_t75" style="width:138pt;height:32pt" o:ole="">
-            <v:imagedata r:id="rId38" r:pict="rId39" o:title=""/>
+        <w:pict>
+          <v:shape id="_x0000_i1036" type="#_x0000_t75" style="width:138pt;height:32.25pt">
+            <v:imagedata r:id="rId16" o:title=""/>
           </v:shape>
-          <o:OLEObject Type="Embed" ProgID="Equation.3" ShapeID="_x0000_i1035" DrawAspect="Content" ObjectID="_1328818297"/>
-        </w:object>
+        </w:pict>
       </w:r>
     </w:p>
     <w:p>
@@ -2019,6 +1887,8 @@
         <w:rPr>
           <w:bCs/>
           <w:noProof/>
+          <w:sz w:val="18"/>
+          <w:szCs w:val="18"/>
         </w:rPr>
       </w:pPr>
       <w:r>
@@ -2027,12 +1897,11 @@
           <w:noProof/>
           <w:position w:val="-26"/>
         </w:rPr>
-        <w:object w:dxaOrig="420" w:dyaOrig="620">
-          <v:shape id="_x0000_i1036" type="#_x0000_t75" style="width:21.35pt;height:31.35pt" o:ole="">
-            <v:imagedata r:id="rId41" r:pict="rId42" o:title=""/>
+        <w:pict>
+          <v:shape id="_x0000_i1037" type="#_x0000_t75" style="width:21pt;height:31.5pt">
+            <v:imagedata r:id="rId13" o:title=""/>
           </v:shape>
-          <o:OLEObject Type="Embed" ProgID="Equation.3" ShapeID="_x0000_i1036" DrawAspect="Content" ObjectID="_1328818298"/>
-        </w:object>
+        </w:pict>
       </w:r>
       <w:r>
         <w:rPr>
@@ -2047,12 +1916,39 @@
           <w:noProof/>
           <w:position w:val="-28"/>
         </w:rPr>
-        <w:object w:dxaOrig="3960" w:dyaOrig="640">
-          <v:shape id="_x0000_i1037" type="#_x0000_t75" style="width:198pt;height:32pt" o:ole="">
-            <v:imagedata r:id="rId44" r:pict="rId45" o:title=""/>
+        <w:pict>
+          <v:shape id="_x0000_i1038" type="#_x0000_t75" style="width:198pt;height:32.25pt">
+            <v:imagedata r:id="rId17" o:title=""/>
           </v:shape>
-          <o:OLEObject Type="Embed" ProgID="Equation.3" ShapeID="_x0000_i1037" DrawAspect="Content" ObjectID="_1328818299"/>
-        </w:object>
+        </w:pict>
+      </w:r>
+      <w:r>
+        <w:rPr>
+          <w:bCs/>
+          <w:noProof/>
+          <w:position w:val="-28"/>
+        </w:rPr>
+        <w:t xml:space="preserve">  *</w:t>
+      </w:r>
+      <w:r>
+        <w:rPr>
+          <w:bCs/>
+          <w:noProof/>
+          <w:position w:val="-28"/>
+          <w:sz w:val="18"/>
+          <w:szCs w:val="18"/>
+        </w:rPr>
+        <w:t>sorry those funny symbols shou</w:t>
+      </w:r>
+      <w:r>
+        <w:rPr>
+          <w:bCs/>
+          <w:noProof/>
+          <w:position w:val="-28"/>
+          <w:sz w:val="18"/>
+          <w:szCs w:val="18"/>
+        </w:rPr>
+        <w:t>ld be vector signs</w:t>
       </w:r>
     </w:p>
     <w:p>
@@ -2072,87 +1968,640 @@
           <w:noProof/>
           <w:position w:val="-26"/>
         </w:rPr>
-        <w:object w:dxaOrig="420" w:dyaOrig="620">
-          <v:shape id="_x0000_i1038" type="#_x0000_t75" style="width:21.35pt;height:31.35pt" o:ole="">
-            <v:imagedata r:id="rId47" r:pict="rId48" o:title=""/>
+        <w:pict>
+          <v:shape id="_x0000_i1039" type="#_x0000_t75" style="width:21pt;height:31.5pt">
+            <v:imagedata r:id="rId13" o:title=""/>
           </v:shape>
-          <o:OLEObject Type="Embed" ProgID="Equation.3" ShapeID="_x0000_i1038" DrawAspect="Content" ObjectID="_1328818300"/>
+        </w:pict>
+      </w:r>
+      <w:r>
+        <w:rPr>
+          <w:bCs/>
+          <w:noProof/>
+        </w:rPr>
+        <w:t xml:space="preserve"> = </w:t>
+      </w:r>
+      <w:r>
+        <w:rPr>
+          <w:bCs/>
+          <w:noProof/>
+          <w:position w:val="-28"/>
+        </w:rPr>
+        <w:pict>
+          <v:shape id="_x0000_i1040" type="#_x0000_t75" style="width:133.5pt;height:27.75pt">
+            <v:imagedata r:id="rId18" o:title=""/>
+          </v:shape>
+        </w:pict>
+      </w:r>
+    </w:p>
+    <w:p>
+      <w:pPr>
+        <w:spacing w:line="480" w:lineRule="auto"/>
+        <w:rPr>
+          <w:b/>
+          <w:noProof/>
+        </w:rPr>
+      </w:pPr>
+      <w:r>
+        <w:rPr>
+          <w:bCs/>
+          <w:noProof/>
+        </w:rPr>
+        <w:br w:type="page"/>
+      </w:r>
+      <w:r>
+        <w:rPr>
+          <w:bCs/>
+          <w:noProof/>
+          <w:position w:val="-8"/>
+        </w:rPr>
+        <w:lastRenderedPageBreak/>
+        <w:pict>
+          <v:shape id="_x0000_i1082" type="#_x0000_t75" style="width:13.5pt;height:14.25pt">
+            <v:imagedata r:id="rId15" o:title=""/>
+          </v:shape>
+        </w:pict>
+      </w:r>
+      <w:r>
+        <w:rPr>
+          <w:bCs/>
+          <w:noProof/>
+        </w:rPr>
+        <w:t xml:space="preserve"> refers to </w:t>
+      </w:r>
+      <w:r>
+        <w:rPr>
+          <w:bCs/>
+          <w:noProof/>
+        </w:rPr>
+        <w:t>the equation given in the problem:</w:t>
+      </w:r>
+      <w:r>
+        <w:rPr>
+          <w:bCs/>
+          <w:noProof/>
+          <w:position w:val="-8"/>
+        </w:rPr>
+        <w:pict>
+          <v:shape id="_x0000_i1083" type="#_x0000_t75" style="width:157.5pt;height:15.75pt">
+            <v:imagedata r:id="rId19" o:title=""/>
+          </v:shape>
+        </w:pict>
+      </w:r>
+    </w:p>
+    <w:p>
+      <w:pPr>
+        <w:spacing w:line="360" w:lineRule="auto"/>
+        <w:rPr>
+          <w:bCs/>
+          <w:noProof/>
+        </w:rPr>
+      </w:pPr>
+      <w:r>
+        <w:t xml:space="preserve">This can be rewritten as </w:t>
+      </w:r>
+      <w:r>
+        <w:rPr>
+          <w:bCs/>
+          <w:noProof/>
+          <w:position w:val="-10"/>
+        </w:rPr>
+        <w:object w:dxaOrig="2040" w:dyaOrig="360">
+          <v:shape id="_x0000_i1092" type="#_x0000_t75" style="width:102.75pt;height:18.75pt" o:ole="">
+            <v:imagedata r:id="rId20" o:title=""/>
+          </v:shape>
+          <o:OLEObject Type="Embed" ProgID="Equation.3" ShapeID="_x0000_i1092" DrawAspect="Content" ObjectID="_1454964218" r:id="rId21"/>
         </w:object>
       </w:r>
       <w:r>
         <w:rPr>
           <w:bCs/>
           <w:noProof/>
-        </w:rPr>
-        <w:t xml:space="preserve"> = </w:t>
-      </w:r>
-      <w:r>
-        <w:rPr>
-          <w:bCs/>
-          <w:noProof/>
-          <w:position w:val="-28"/>
-        </w:rPr>
-        <w:object w:dxaOrig="2660" w:dyaOrig="560">
-          <v:shape id="_x0000_i1039" type="#_x0000_t75" style="width:133.35pt;height:28pt" o:ole="">
-            <v:imagedata r:id="rId50" r:pict="rId51" o:title=""/>
+          <w:position w:val="-12"/>
+        </w:rPr>
+        <w:t xml:space="preserve"> </w:t>
+      </w:r>
+      <w:r>
+        <w:rPr>
+          <w:b/>
+          <w:bCs/>
+          <w:noProof/>
+          <w:position w:val="-12"/>
+        </w:rPr>
+        <w:t>*</w:t>
+      </w:r>
+      <w:r>
+        <w:rPr>
+          <w:b/>
+          <w:bCs/>
+          <w:noProof/>
+          <w:position w:val="-12"/>
+        </w:rPr>
+        <w:t>*</w:t>
+      </w:r>
+      <w:r>
+        <w:rPr>
+          <w:b/>
+          <w:bCs/>
+          <w:noProof/>
+          <w:position w:val="-12"/>
+        </w:rPr>
+        <w:t>see note below</w:t>
+      </w:r>
+      <w:r>
+        <w:rPr>
+          <w:bCs/>
+          <w:noProof/>
+          <w:position w:val="-12"/>
+        </w:rPr>
+        <w:t xml:space="preserve"> </w:t>
+      </w:r>
+    </w:p>
+    <w:p>
+      <w:pPr>
+        <w:spacing w:line="360" w:lineRule="auto"/>
+        <w:rPr>
+          <w:bCs/>
+          <w:noProof/>
+        </w:rPr>
+      </w:pPr>
+      <w:r>
+        <w:rPr>
+          <w:bCs/>
+          <w:noProof/>
+        </w:rPr>
+        <w:t xml:space="preserve">Thus, the derivative of this with respect to weight i, for any </w:t>
+      </w:r>
+      <w:r>
+        <w:rPr>
+          <w:bCs/>
+          <w:noProof/>
+          <w:position w:val="-8"/>
+        </w:rPr>
+        <w:pict>
+          <v:shape id="_x0000_i1044" type="#_x0000_t75" style="width:14.25pt;height:14.25pt">
+            <v:imagedata r:id="rId22" o:title=""/>
           </v:shape>
-          <o:OLEObject Type="Embed" ProgID="Equation.3" ShapeID="_x0000_i1039" DrawAspect="Content" ObjectID="_1328818301"/>
+        </w:pict>
+      </w:r>
+      <w:r>
+        <w:rPr>
+          <w:bCs/>
+          <w:noProof/>
+        </w:rPr>
+        <w:t xml:space="preserve"> is </w:t>
+      </w:r>
+      <w:r>
+        <w:rPr>
+          <w:bCs/>
+          <w:noProof/>
+          <w:position w:val="-10"/>
+        </w:rPr>
+        <w:pict>
+          <v:shape id="_x0000_i1045" type="#_x0000_t75" style="width:57.75pt;height:17.25pt">
+            <v:imagedata r:id="rId23" o:title=""/>
+          </v:shape>
+        </w:pict>
+      </w:r>
+    </w:p>
+    <w:p>
+      <w:pPr>
+        <w:spacing w:line="360" w:lineRule="auto"/>
+        <w:rPr>
+          <w:bCs/>
+          <w:noProof/>
+        </w:rPr>
+      </w:pPr>
+      <w:r>
+        <w:rPr>
+          <w:bCs/>
+          <w:noProof/>
+        </w:rPr>
+        <w:t xml:space="preserve">Since only the i terms remain after taking the derivative with repsect to weight i. </w:t>
+      </w:r>
+    </w:p>
+    <w:p>
+      <w:pPr>
+        <w:spacing w:line="360" w:lineRule="auto"/>
+        <w:rPr>
+          <w:bCs/>
+          <w:noProof/>
+        </w:rPr>
+      </w:pPr>
+      <w:r>
+        <w:rPr>
+          <w:bCs/>
+          <w:noProof/>
+        </w:rPr>
+        <w:t xml:space="preserve">This is used in my work on the previous page. </w:t>
+      </w:r>
+    </w:p>
+    <w:p>
+      <w:pPr>
+        <w:spacing w:line="360" w:lineRule="auto"/>
+        <w:rPr>
+          <w:sz w:val="24"/>
+        </w:rPr>
+      </w:pPr>
+    </w:p>
+    <w:p>
+      <w:pPr>
+        <w:spacing w:line="360" w:lineRule="auto"/>
+        <w:rPr>
+          <w:bCs/>
+          <w:noProof/>
+          <w:position w:val="-8"/>
+        </w:rPr>
+      </w:pPr>
+      <w:r>
+        <w:rPr>
+          <w:b/>
+          <w:sz w:val="24"/>
+        </w:rPr>
+        <w:t>*</w:t>
+      </w:r>
+      <w:r>
+        <w:rPr>
+          <w:b/>
+          <w:sz w:val="24"/>
+        </w:rPr>
+        <w:t>*</w:t>
+      </w:r>
+      <w:r>
+        <w:rPr>
+          <w:b/>
+          <w:sz w:val="24"/>
+        </w:rPr>
+        <w:t>note</w:t>
+      </w:r>
+      <w:r>
+        <w:rPr>
+          <w:b/>
+          <w:sz w:val="24"/>
+        </w:rPr>
+        <w:t>:</w:t>
+      </w:r>
+      <w:r>
+        <w:rPr>
+          <w:sz w:val="24"/>
+        </w:rPr>
+        <w:t xml:space="preserve"> the equation o is able to be rewritten as this because of the definition of the dot product. You might be wondering where the </w:t>
+      </w:r>
+      <w:r>
+        <w:rPr>
+          <w:bCs/>
+          <w:noProof/>
+          <w:position w:val="-8"/>
+        </w:rPr>
+        <w:pict>
+          <v:shape id="_x0000_i1046" type="#_x0000_t75" style="width:60pt;height:15.75pt">
+            <v:imagedata r:id="rId24" o:title=""/>
+          </v:shape>
+        </w:pict>
+      </w:r>
+      <w:r>
+        <w:rPr>
+          <w:bCs/>
+          <w:noProof/>
+          <w:position w:val="-8"/>
+        </w:rPr>
+        <w:t xml:space="preserve">  </w:t>
+      </w:r>
+      <w:r>
+        <w:rPr>
+          <w:sz w:val="24"/>
+        </w:rPr>
+        <w:t xml:space="preserve">terms are in the expanded version of o. Well you can show that there is an </w:t>
+      </w:r>
+      <w:r>
+        <w:rPr>
+          <w:bCs/>
+          <w:noProof/>
+          <w:position w:val="-8"/>
+        </w:rPr>
+        <w:object w:dxaOrig="260" w:dyaOrig="280">
+          <v:shape id="_x0000_i1047" type="#_x0000_t75" style="width:13.5pt;height:14.25pt" o:ole="">
+            <v:imagedata r:id="rId25" o:title=""/>
+          </v:shape>
+          <o:OLEObject Type="Embed" ProgID="Equation.3" ShapeID="_x0000_i1047" DrawAspect="Content" ObjectID="_1454964219" r:id="rId26"/>
         </w:object>
       </w:r>
-    </w:p>
-    <w:p>
-      <w:pPr>
-        <w:spacing w:line="480" w:lineRule="auto"/>
+      <w:r>
+        <w:rPr>
+          <w:sz w:val="24"/>
+        </w:rPr>
+        <w:t xml:space="preserve">such that </w:t>
+      </w:r>
+      <w:r>
+        <w:rPr>
+          <w:bCs/>
+          <w:noProof/>
+          <w:position w:val="-8"/>
+        </w:rPr>
+        <w:pict>
+          <v:shape id="_x0000_i1048" type="#_x0000_t75" style="width:60pt;height:15.75pt">
+            <v:imagedata r:id="rId24" o:title=""/>
+          </v:shape>
+        </w:pict>
+      </w:r>
+      <w:r>
+        <w:rPr>
+          <w:bCs/>
+          <w:noProof/>
+          <w:position w:val="-8"/>
+        </w:rPr>
+        <w:t xml:space="preserve"> is</w:t>
+      </w:r>
+    </w:p>
+    <w:p>
+      <w:pPr>
+        <w:spacing w:line="360" w:lineRule="auto"/>
+        <w:rPr>
+          <w:bCs/>
+          <w:noProof/>
+          <w:position w:val="-8"/>
+        </w:rPr>
+      </w:pPr>
+      <w:r>
+        <w:rPr>
+          <w:bCs/>
+          <w:noProof/>
+          <w:position w:val="-8"/>
+        </w:rPr>
+        <w:t xml:space="preserve">equal to </w:t>
+      </w:r>
+      <w:r>
+        <w:rPr>
+          <w:bCs/>
+          <w:noProof/>
+          <w:position w:val="-8"/>
+        </w:rPr>
+        <w:object w:dxaOrig="300" w:dyaOrig="280">
+          <v:shape id="_x0000_i1049" type="#_x0000_t75" style="width:15pt;height:14.25pt" o:ole="">
+            <v:imagedata r:id="rId27" o:title=""/>
+          </v:shape>
+          <o:OLEObject Type="Embed" ProgID="Equation.3" ShapeID="_x0000_i1049" DrawAspect="Content" ObjectID="_1454964220" r:id="rId28"/>
+        </w:object>
+      </w:r>
+      <w:r>
+        <w:rPr>
+          <w:bCs/>
+          <w:noProof/>
+          <w:position w:val="-8"/>
+        </w:rPr>
+        <w:t xml:space="preserve">. </w:t>
+      </w:r>
+    </w:p>
+    <w:p>
+      <w:pPr>
+        <w:spacing w:line="360" w:lineRule="auto"/>
+        <w:rPr>
+          <w:sz w:val="24"/>
+        </w:rPr>
+      </w:pPr>
+      <w:r>
+        <w:rPr>
+          <w:bCs/>
+          <w:noProof/>
+          <w:position w:val="-8"/>
+        </w:rPr>
+        <w:t xml:space="preserve">That value is </w:t>
+      </w:r>
+      <w:r>
+        <w:rPr>
+          <w:bCs/>
+          <w:noProof/>
+          <w:position w:val="-8"/>
+        </w:rPr>
+        <w:t>in fact</w:t>
+      </w:r>
+      <w:r>
+        <w:rPr>
+          <w:bCs/>
+          <w:noProof/>
+          <w:position w:val="-20"/>
+        </w:rPr>
+        <w:object w:dxaOrig="1460" w:dyaOrig="560">
+          <v:shape id="_x0000_i1050" type="#_x0000_t75" style="width:73.5pt;height:28.5pt" o:ole="">
+            <v:imagedata r:id="rId29" o:title=""/>
+          </v:shape>
+          <o:OLEObject Type="Embed" ProgID="Equation.3" ShapeID="_x0000_i1050" DrawAspect="Content" ObjectID="_1454964221" r:id="rId30"/>
+        </w:object>
+      </w:r>
+    </w:p>
+    <w:p>
+      <w:pPr>
+        <w:spacing w:line="360" w:lineRule="auto"/>
         <w:rPr>
           <w:b/>
-          <w:noProof/>
-        </w:rPr>
-      </w:pPr>
-      <w:r>
-        <w:rPr>
-          <w:bCs/>
-          <w:noProof/>
-        </w:rPr>
-        <w:br w:type="page"/>
-      </w:r>
-      <w:r>
-        <w:rPr>
-          <w:bCs/>
-          <w:noProof/>
-          <w:position w:val="-8"/>
-        </w:rPr>
-        <w:object w:dxaOrig="260" w:dyaOrig="280">
-          <v:shape id="_x0000_i1040" type="#_x0000_t75" style="width:13.35pt;height:14pt" o:ole="">
-            <v:imagedata r:id="rId53" r:pict="rId54" o:title=""/>
+          <w:sz w:val="24"/>
+        </w:rPr>
+      </w:pPr>
+      <w:r>
+        <w:rPr>
+          <w:b/>
+          <w:sz w:val="24"/>
+        </w:rPr>
+        <w:t>M</w:t>
+      </w:r>
+      <w:r>
+        <w:rPr>
+          <w:b/>
+          <w:sz w:val="24"/>
+        </w:rPr>
+        <w:t xml:space="preserve">ITCHELL, 4.10 </w:t>
+      </w:r>
+    </w:p>
+    <w:p>
+      <w:pPr>
+        <w:spacing w:line="360" w:lineRule="auto"/>
+        <w:rPr>
+          <w:rFonts w:ascii="Times New Roman" w:hAnsi="Times New Roman"/>
+          <w:bCs/>
+          <w:noProof/>
+          <w:sz w:val="24"/>
+        </w:rPr>
+      </w:pPr>
+      <w:r>
+        <w:rPr>
+          <w:rFonts w:ascii="Times New Roman" w:hAnsi="Times New Roman"/>
+          <w:sz w:val="24"/>
+        </w:rPr>
+        <w:t>This can be implemented by multiplying each weight by the constant (1-2γ</w:t>
+      </w:r>
+      <w:r>
+        <w:rPr>
+          <w:rFonts w:ascii="Times New Roman" w:hAnsi="Times New Roman"/>
+          <w:bCs/>
+          <w:noProof/>
+          <w:sz w:val="24"/>
+        </w:rPr>
+        <w:t>ŋ</w:t>
+      </w:r>
+      <w:r>
+        <w:rPr>
+          <w:rFonts w:ascii="Times New Roman" w:hAnsi="Times New Roman"/>
+          <w:bCs/>
+          <w:noProof/>
+          <w:sz w:val="24"/>
+        </w:rPr>
+        <w:t xml:space="preserve">) upon each iteration </w:t>
+      </w:r>
+      <w:r>
+        <w:rPr>
+          <w:rFonts w:ascii="Times New Roman" w:hAnsi="Times New Roman"/>
+          <w:bCs/>
+          <w:noProof/>
+          <w:sz w:val="24"/>
+        </w:rPr>
+        <w:t>before performing the</w:t>
+      </w:r>
+      <w:r>
+        <w:rPr>
+          <w:rFonts w:ascii="Times New Roman" w:hAnsi="Times New Roman"/>
+          <w:bCs/>
+          <w:noProof/>
+          <w:sz w:val="24"/>
+        </w:rPr>
+        <w:t xml:space="preserve"> </w:t>
+      </w:r>
+      <w:r>
+        <w:rPr>
+          <w:rFonts w:ascii="Times New Roman" w:hAnsi="Times New Roman"/>
+          <w:bCs/>
+          <w:noProof/>
+          <w:sz w:val="24"/>
+        </w:rPr>
+        <w:t>standard gradient descent update</w:t>
+      </w:r>
+      <w:r>
+        <w:rPr>
+          <w:rFonts w:ascii="Times New Roman" w:hAnsi="Times New Roman"/>
+          <w:bCs/>
+          <w:noProof/>
+          <w:sz w:val="24"/>
+        </w:rPr>
+        <w:t xml:space="preserve">. </w:t>
+      </w:r>
+    </w:p>
+    <w:p>
+      <w:pPr>
+        <w:spacing w:line="360" w:lineRule="auto"/>
+        <w:rPr>
+          <w:rFonts w:ascii="Times New Roman" w:hAnsi="Times New Roman"/>
+          <w:bCs/>
+          <w:noProof/>
+          <w:sz w:val="24"/>
+        </w:rPr>
+      </w:pPr>
+    </w:p>
+    <w:p>
+      <w:pPr>
+        <w:spacing w:line="360" w:lineRule="auto"/>
+        <w:rPr>
+          <w:rFonts w:ascii="Times New Roman" w:hAnsi="Times New Roman"/>
+          <w:bCs/>
+          <w:noProof/>
+          <w:sz w:val="24"/>
+        </w:rPr>
+      </w:pPr>
+      <w:r>
+        <w:rPr>
+          <w:bCs/>
+          <w:noProof/>
+          <w:position w:val="-30"/>
+        </w:rPr>
+        <w:object w:dxaOrig="4180" w:dyaOrig="680">
+          <v:shape id="_x0000_i1061" type="#_x0000_t75" style="width:209.25pt;height:35.25pt" o:ole="">
+            <v:imagedata r:id="rId31" o:title=""/>
           </v:shape>
-          <o:OLEObject Type="Embed" ProgID="Equation.3" ShapeID="_x0000_i1040" DrawAspect="Content" ObjectID="_1328818302"/>
+          <o:OLEObject Type="Embed" ProgID="Equation.3" ShapeID="_x0000_i1061" DrawAspect="Content" ObjectID="_1454964222" r:id="rId32"/>
         </w:object>
       </w:r>
-      <w:r>
-        <w:rPr>
-          <w:bCs/>
-          <w:noProof/>
-        </w:rPr>
-        <w:t xml:space="preserve"> refers to </w:t>
-      </w:r>
-      <w:r>
-        <w:rPr>
-          <w:bCs/>
-          <w:noProof/>
-        </w:rPr>
-        <w:t>the equation given in the problem:</w:t>
-      </w:r>
-      <w:r>
-        <w:rPr>
-          <w:bCs/>
-          <w:noProof/>
-          <w:position w:val="-8"/>
-        </w:rPr>
-        <w:object w:dxaOrig="3140" w:dyaOrig="320">
-          <v:shape id="_x0000_i1041" type="#_x0000_t75" style="width:157.35pt;height:16pt" o:ole="">
-            <v:imagedata r:id="rId56" r:pict="rId57" o:title=""/>
+    </w:p>
+    <w:p>
+      <w:pPr>
+        <w:spacing w:line="360" w:lineRule="auto"/>
+        <w:rPr>
+          <w:bCs/>
+          <w:noProof/>
+          <w:position w:val="-10"/>
+        </w:rPr>
+      </w:pPr>
+      <w:r>
+        <w:rPr>
+          <w:rFonts w:ascii="Times New Roman" w:hAnsi="Times New Roman"/>
+          <w:bCs/>
+          <w:noProof/>
+          <w:sz w:val="24"/>
+        </w:rPr>
+        <w:t xml:space="preserve">The derivative of this is equal to the derivative of the left </w:t>
+      </w:r>
+      <w:r>
+        <w:rPr>
+          <w:rFonts w:ascii="Times New Roman" w:hAnsi="Times New Roman"/>
+          <w:bCs/>
+          <w:noProof/>
+          <w:sz w:val="24"/>
+        </w:rPr>
+        <w:t>half</w:t>
+      </w:r>
+      <w:r>
+        <w:rPr>
+          <w:rFonts w:ascii="Times New Roman" w:hAnsi="Times New Roman"/>
+          <w:bCs/>
+          <w:noProof/>
+          <w:sz w:val="24"/>
+        </w:rPr>
+        <w:t xml:space="preserve"> of the equation plus the derivative of the right </w:t>
+      </w:r>
+      <w:r>
+        <w:rPr>
+          <w:rFonts w:ascii="Times New Roman" w:hAnsi="Times New Roman"/>
+          <w:bCs/>
+          <w:noProof/>
+          <w:sz w:val="24"/>
+        </w:rPr>
+        <w:t>half</w:t>
+      </w:r>
+      <w:r>
+        <w:rPr>
+          <w:rFonts w:ascii="Times New Roman" w:hAnsi="Times New Roman"/>
+          <w:bCs/>
+          <w:noProof/>
+          <w:sz w:val="24"/>
+        </w:rPr>
+        <w:t xml:space="preserve"> of the equation. The left </w:t>
+      </w:r>
+      <w:r>
+        <w:rPr>
+          <w:rFonts w:ascii="Times New Roman" w:hAnsi="Times New Roman"/>
+          <w:bCs/>
+          <w:noProof/>
+          <w:sz w:val="24"/>
+        </w:rPr>
+        <w:t>half</w:t>
+      </w:r>
+      <w:r>
+        <w:rPr>
+          <w:rFonts w:ascii="Times New Roman" w:hAnsi="Times New Roman"/>
+          <w:bCs/>
+          <w:noProof/>
+          <w:sz w:val="24"/>
+        </w:rPr>
+        <w:t xml:space="preserve"> of this equation is equal to the previous gradient descent rule, and therefore its derivative is that which follows from pages 113-116 of the PDF file of the Mitchell textbook: </w:t>
+      </w:r>
+      <w:r>
+        <w:rPr>
+          <w:bCs/>
+          <w:noProof/>
+          <w:position w:val="-14"/>
+        </w:rPr>
+        <w:object w:dxaOrig="600" w:dyaOrig="380">
+          <v:shape id="_x0000_i1115" type="#_x0000_t75" style="width:30pt;height:19.5pt" o:ole="">
+            <v:imagedata r:id="rId33" o:title=""/>
           </v:shape>
-          <o:OLEObject Type="Embed" ProgID="Equation.3" ShapeID="_x0000_i1041" DrawAspect="Content" ObjectID="_1328818303"/>
+          <o:OLEObject Type="Embed" ProgID="Equation.3" ShapeID="_x0000_i1115" DrawAspect="Content" ObjectID="_1454964223" r:id="rId34"/>
         </w:object>
       </w:r>
     </w:p>
@@ -2165,526 +2614,586 @@
         </w:rPr>
       </w:pPr>
       <w:r>
-        <w:t xml:space="preserve">This can be rewritten as </w:t>
-      </w:r>
-      <w:r>
-        <w:rPr>
-          <w:bCs/>
-          <w:noProof/>
-          <w:position w:val="-12"/>
-        </w:rPr>
-        <w:object w:dxaOrig="2080" w:dyaOrig="360">
-          <v:shape id="_x0000_i1042" type="#_x0000_t75" style="width:93.35pt;height:18pt" o:ole="">
-            <v:imagedata r:id="rId59" r:pict="rId60" o:title=""/>
+        <w:rPr>
+          <w:bCs/>
+          <w:noProof/>
+          <w:position w:val="-10"/>
+        </w:rPr>
+        <w:t xml:space="preserve">The derivative of the right side of the equation with respect to </w:t>
+      </w:r>
+      <w:r>
+        <w:rPr>
+          <w:bCs/>
+          <w:noProof/>
+          <w:position w:val="-14"/>
+        </w:rPr>
+        <w:object w:dxaOrig="400" w:dyaOrig="380">
+          <v:shape id="_x0000_i1157" type="#_x0000_t75" style="width:20.25pt;height:19.5pt" o:ole="">
+            <v:imagedata r:id="rId35" o:title=""/>
           </v:shape>
-          <o:OLEObject Type="Embed" ProgID="Equation.3" ShapeID="_x0000_i1042" DrawAspect="Content" ObjectID="_1328818304"/>
+          <o:OLEObject Type="Embed" ProgID="Equation.3" ShapeID="_x0000_i1157" DrawAspect="Content" ObjectID="_1454964224" r:id="rId36"/>
         </w:object>
       </w:r>
       <w:r>
         <w:rPr>
           <w:bCs/>
           <w:noProof/>
-          <w:position w:val="-12"/>
+          <w:position w:val="-10"/>
+        </w:rPr>
+        <w:t xml:space="preserve"> is </w:t>
+      </w:r>
+      <w:r>
+        <w:rPr>
+          <w:bCs/>
+          <w:noProof/>
+          <w:position w:val="-14"/>
+        </w:rPr>
+        <w:object w:dxaOrig="600" w:dyaOrig="380">
+          <v:shape id="_x0000_i1058" type="#_x0000_t75" style="width:30pt;height:19.5pt" o:ole="">
+            <v:imagedata r:id="rId37" o:title=""/>
+          </v:shape>
+          <o:OLEObject Type="Embed" ProgID="Equation.3" ShapeID="_x0000_i1058" DrawAspect="Content" ObjectID="_1454964225" r:id="rId38"/>
+        </w:object>
+      </w:r>
+    </w:p>
+    <w:p>
+      <w:pPr>
+        <w:spacing w:line="360" w:lineRule="auto"/>
+        <w:rPr>
+          <w:bCs/>
+          <w:noProof/>
+        </w:rPr>
+      </w:pPr>
+    </w:p>
+    <w:p>
+      <w:pPr>
+        <w:spacing w:line="360" w:lineRule="auto"/>
+        <w:rPr>
+          <w:bCs/>
+          <w:noProof/>
+        </w:rPr>
+      </w:pPr>
+      <w:r>
+        <w:rPr>
+          <w:bCs/>
+          <w:noProof/>
+        </w:rPr>
+        <w:t xml:space="preserve">Now </w:t>
+      </w:r>
+      <w:r>
+        <w:rPr>
+          <w:rFonts w:ascii="Cambria" w:hAnsi="Cambria"/>
+          <w:noProof/>
+        </w:rPr>
+        <w:t>∆</w:t>
+      </w:r>
+      <w:r>
+        <w:rPr>
+          <w:noProof/>
+        </w:rPr>
+        <w:t>w</w:t>
+      </w:r>
+      <w:r>
+        <w:rPr>
+          <w:noProof/>
+          <w:vertAlign w:val="subscript"/>
+        </w:rPr>
+        <w:t>i</w:t>
+      </w:r>
+      <w:r>
+        <w:rPr>
+          <w:noProof/>
+        </w:rPr>
+        <w:t xml:space="preserve"> is equal to –</w:t>
+      </w:r>
+      <w:r>
+        <w:rPr>
+          <w:bCs/>
+          <w:noProof/>
+        </w:rPr>
+        <w:t>ŋ</w:t>
+      </w:r>
+      <w:r>
+        <w:rPr>
+          <w:bCs/>
+          <w:noProof/>
+        </w:rPr>
+        <w:t xml:space="preserve"> (</w:t>
+      </w:r>
+      <w:r>
+        <w:rPr>
+          <w:bCs/>
+          <w:noProof/>
+          <w:position w:val="-26"/>
+          <w:lang w:eastAsia="zh-CN"/>
+        </w:rPr>
+        <w:drawing>
+          <wp:inline distT="0" distB="0" distL="0" distR="0">
+            <wp:extent cx="266700" cy="400050"/>
+            <wp:effectExtent l="0" t="0" r="0" b="0"/>
+            <wp:docPr id="1" name="Picture 1"/>
+            <wp:cNvGraphicFramePr>
+              <a:graphicFrameLocks xmlns:a="http://schemas.openxmlformats.org/drawingml/2006/main" noChangeAspect="1"/>
+            </wp:cNvGraphicFramePr>
+            <a:graphic xmlns:a="http://schemas.openxmlformats.org/drawingml/2006/main">
+              <a:graphicData uri="http://schemas.openxmlformats.org/drawingml/2006/picture">
+                <pic:pic xmlns:pic="http://schemas.openxmlformats.org/drawingml/2006/picture">
+                  <pic:nvPicPr>
+                    <pic:cNvPr id="0" name="Picture 35"/>
+                    <pic:cNvPicPr>
+                      <a:picLocks noChangeAspect="1" noChangeArrowheads="1"/>
+                    </pic:cNvPicPr>
+                  </pic:nvPicPr>
+                  <pic:blipFill>
+                    <a:blip r:embed="rId39" cstate="print">
+                      <a:extLst>
+                        <a:ext uri="{28A0092B-C50C-407E-A947-70E740481C1C}">
+                          <a14:useLocalDpi xmlns:a14="http://schemas.microsoft.com/office/drawing/2010/main" val="0"/>
+                        </a:ext>
+                      </a:extLst>
+                    </a:blip>
+                    <a:srcRect/>
+                    <a:stretch>
+                      <a:fillRect/>
+                    </a:stretch>
+                  </pic:blipFill>
+                  <pic:spPr bwMode="auto">
+                    <a:xfrm>
+                      <a:off x="0" y="0"/>
+                      <a:ext cx="266700" cy="400050"/>
+                    </a:xfrm>
+                    <a:prstGeom prst="rect">
+                      <a:avLst/>
+                    </a:prstGeom>
+                    <a:noFill/>
+                    <a:ln>
+                      <a:noFill/>
+                    </a:ln>
+                  </pic:spPr>
+                </pic:pic>
+              </a:graphicData>
+            </a:graphic>
+          </wp:inline>
+        </w:drawing>
+      </w:r>
+      <w:r>
+        <w:rPr>
+          <w:bCs/>
+          <w:noProof/>
+        </w:rPr>
+        <w:t>) as before, but the</w:t>
+      </w:r>
+      <w:r>
+        <w:rPr>
+          <w:bCs/>
+          <w:noProof/>
+          <w:position w:val="-26"/>
+          <w:lang w:eastAsia="zh-CN"/>
+        </w:rPr>
+        <w:drawing>
+          <wp:inline distT="0" distB="0" distL="0" distR="0" wp14:anchorId="5256A2F7" wp14:editId="60B6C4AE">
+            <wp:extent cx="266700" cy="400050"/>
+            <wp:effectExtent l="0" t="0" r="0" b="0"/>
+            <wp:docPr id="2" name="Picture 2"/>
+            <wp:cNvGraphicFramePr>
+              <a:graphicFrameLocks xmlns:a="http://schemas.openxmlformats.org/drawingml/2006/main" noChangeAspect="1"/>
+            </wp:cNvGraphicFramePr>
+            <a:graphic xmlns:a="http://schemas.openxmlformats.org/drawingml/2006/main">
+              <a:graphicData uri="http://schemas.openxmlformats.org/drawingml/2006/picture">
+                <pic:pic xmlns:pic="http://schemas.openxmlformats.org/drawingml/2006/picture">
+                  <pic:nvPicPr>
+                    <pic:cNvPr id="0" name="Picture 35"/>
+                    <pic:cNvPicPr>
+                      <a:picLocks noChangeAspect="1" noChangeArrowheads="1"/>
+                    </pic:cNvPicPr>
+                  </pic:nvPicPr>
+                  <pic:blipFill>
+                    <a:blip r:embed="rId39" cstate="print">
+                      <a:extLst>
+                        <a:ext uri="{28A0092B-C50C-407E-A947-70E740481C1C}">
+                          <a14:useLocalDpi xmlns:a14="http://schemas.microsoft.com/office/drawing/2010/main" val="0"/>
+                        </a:ext>
+                      </a:extLst>
+                    </a:blip>
+                    <a:srcRect/>
+                    <a:stretch>
+                      <a:fillRect/>
+                    </a:stretch>
+                  </pic:blipFill>
+                  <pic:spPr bwMode="auto">
+                    <a:xfrm>
+                      <a:off x="0" y="0"/>
+                      <a:ext cx="266700" cy="400050"/>
+                    </a:xfrm>
+                    <a:prstGeom prst="rect">
+                      <a:avLst/>
+                    </a:prstGeom>
+                    <a:noFill/>
+                    <a:ln>
+                      <a:noFill/>
+                    </a:ln>
+                  </pic:spPr>
+                </pic:pic>
+              </a:graphicData>
+            </a:graphic>
+          </wp:inline>
+        </w:drawing>
+      </w:r>
+      <w:r>
+        <w:rPr>
+          <w:bCs/>
+          <w:noProof/>
+        </w:rPr>
+        <w:t>is replaced by the above error euqation</w:t>
+      </w:r>
+      <w:r>
+        <w:rPr>
+          <w:bCs/>
+          <w:noProof/>
+        </w:rPr>
+        <w:t>’s derivative</w:t>
+      </w:r>
+      <w:r>
+        <w:rPr>
+          <w:bCs/>
+          <w:noProof/>
+        </w:rPr>
+        <w:t xml:space="preserve">.  </w:t>
+      </w:r>
+    </w:p>
+    <w:p>
+      <w:pPr>
+        <w:spacing w:line="360" w:lineRule="auto"/>
+        <w:rPr>
+          <w:bCs/>
+          <w:noProof/>
+        </w:rPr>
+      </w:pPr>
+      <w:r>
+        <w:rPr>
+          <w:bCs/>
+          <w:noProof/>
+        </w:rPr>
+        <w:t xml:space="preserve">So </w:t>
+      </w:r>
+      <w:r>
+        <w:rPr>
+          <w:rFonts w:ascii="Cambria" w:hAnsi="Cambria"/>
+          <w:noProof/>
+        </w:rPr>
+        <w:t>∆</w:t>
+      </w:r>
+      <w:r>
+        <w:rPr>
+          <w:noProof/>
+        </w:rPr>
+        <w:t>w</w:t>
+      </w:r>
+      <w:r>
+        <w:rPr>
+          <w:noProof/>
+          <w:vertAlign w:val="subscript"/>
+        </w:rPr>
+        <w:t>i</w:t>
+      </w:r>
+      <w:r>
+        <w:rPr>
+          <w:noProof/>
+        </w:rPr>
+        <w:t xml:space="preserve"> is </w:t>
+      </w:r>
+      <w:r>
+        <w:rPr>
+          <w:bCs/>
+          <w:noProof/>
+          <w:position w:val="-14"/>
+        </w:rPr>
+        <w:object w:dxaOrig="1340" w:dyaOrig="380">
+          <v:shape id="_x0000_i1133" type="#_x0000_t75" style="width:67.5pt;height:19.5pt" o:ole="">
+            <v:imagedata r:id="rId40" o:title=""/>
+          </v:shape>
+          <o:OLEObject Type="Embed" ProgID="Equation.3" ShapeID="_x0000_i1133" DrawAspect="Content" ObjectID="_1454964226" r:id="rId41"/>
+        </w:object>
+      </w:r>
+      <w:r>
+        <w:rPr>
+          <w:bCs/>
+          <w:noProof/>
+          <w:position w:val="-14"/>
+        </w:rPr>
+        <w:object w:dxaOrig="600" w:dyaOrig="380">
+          <v:shape id="_x0000_i1113" type="#_x0000_t75" style="width:30pt;height:19.5pt" o:ole="">
+            <v:imagedata r:id="rId37" o:title=""/>
+          </v:shape>
+          <o:OLEObject Type="Embed" ProgID="Equation.3" ShapeID="_x0000_i1113" DrawAspect="Content" ObjectID="_1454964227" r:id="rId42"/>
+        </w:object>
+      </w:r>
+      <w:r>
+        <w:rPr>
+          <w:bCs/>
+          <w:noProof/>
+        </w:rPr>
+        <w:t>).</w:t>
+      </w:r>
+      <w:r>
+        <w:rPr>
+          <w:bCs/>
+          <w:noProof/>
+        </w:rPr>
+        <w:t xml:space="preserve"> Or </w:t>
+      </w:r>
+      <w:r>
+        <w:rPr>
+          <w:bCs/>
+          <w:noProof/>
+        </w:rPr>
+        <w:t>(</w:t>
+      </w:r>
+      <w:r>
+        <w:rPr>
+          <w:bCs/>
+          <w:noProof/>
+          <w:position w:val="-14"/>
+        </w:rPr>
+        <w:object w:dxaOrig="920" w:dyaOrig="380">
+          <v:shape id="_x0000_i1159" type="#_x0000_t75" style="width:46.5pt;height:19.5pt" o:ole="">
+            <v:imagedata r:id="rId43" o:title=""/>
+          </v:shape>
+          <o:OLEObject Type="Embed" ProgID="Equation.3" ShapeID="_x0000_i1159" DrawAspect="Content" ObjectID="_1454964228" r:id="rId44"/>
+        </w:object>
+      </w:r>
+      <w:r>
+        <w:rPr>
+          <w:bCs/>
+          <w:noProof/>
+          <w:position w:val="-14"/>
+        </w:rPr>
+        <w:object w:dxaOrig="740" w:dyaOrig="380">
+          <v:shape id="_x0000_i1158" type="#_x0000_t75" style="width:36.75pt;height:19.5pt" o:ole="">
+            <v:imagedata r:id="rId45" o:title=""/>
+          </v:shape>
+          <o:OLEObject Type="Embed" ProgID="Equation.3" ShapeID="_x0000_i1158" DrawAspect="Content" ObjectID="_1454964229" r:id="rId46"/>
+        </w:object>
+      </w:r>
+      <w:r>
+        <w:rPr>
+          <w:bCs/>
+          <w:noProof/>
+        </w:rPr>
+        <w:t>).</w:t>
+      </w:r>
+    </w:p>
+    <w:p>
+      <w:pPr>
+        <w:spacing w:line="360" w:lineRule="auto"/>
+        <w:rPr>
+          <w:bCs/>
+          <w:noProof/>
+        </w:rPr>
+      </w:pPr>
+      <w:r>
+        <w:rPr>
+          <w:bCs/>
+          <w:noProof/>
+        </w:rPr>
+        <w:t xml:space="preserve"> So Wji = Wji + (</w:t>
+      </w:r>
+      <w:r>
+        <w:rPr>
+          <w:bCs/>
+          <w:noProof/>
+          <w:position w:val="-14"/>
+        </w:rPr>
+        <w:object w:dxaOrig="920" w:dyaOrig="380">
+          <v:shape id="_x0000_i1146" type="#_x0000_t75" style="width:46.5pt;height:19.5pt" o:ole="">
+            <v:imagedata r:id="rId43" o:title=""/>
+          </v:shape>
+          <o:OLEObject Type="Embed" ProgID="Equation.3" ShapeID="_x0000_i1146" DrawAspect="Content" ObjectID="_1454964230" r:id="rId47"/>
+        </w:object>
+      </w:r>
+      <w:r>
+        <w:rPr>
+          <w:bCs/>
+          <w:noProof/>
+          <w:position w:val="-14"/>
+        </w:rPr>
+        <w:object w:dxaOrig="740" w:dyaOrig="380">
+          <v:shape id="_x0000_i1140" type="#_x0000_t75" style="width:36.75pt;height:19.5pt" o:ole="">
+            <v:imagedata r:id="rId45" o:title=""/>
+          </v:shape>
+          <o:OLEObject Type="Embed" ProgID="Equation.3" ShapeID="_x0000_i1140" DrawAspect="Content" ObjectID="_1454964231" r:id="rId48"/>
+        </w:object>
+      </w:r>
+      <w:r>
+        <w:rPr>
+          <w:bCs/>
+          <w:noProof/>
+        </w:rPr>
+        <w:t>)).</w:t>
+      </w:r>
+    </w:p>
+    <w:p>
+      <w:pPr>
+        <w:spacing w:line="360" w:lineRule="auto"/>
+        <w:rPr>
+          <w:bCs/>
+          <w:noProof/>
+        </w:rPr>
+      </w:pPr>
+      <w:r>
+        <w:rPr>
+          <w:bCs/>
+          <w:noProof/>
+        </w:rPr>
+        <w:lastRenderedPageBreak/>
+        <w:t>This is equal to</w:t>
+      </w:r>
+      <w:r>
+        <w:rPr>
+          <w:bCs/>
+          <w:noProof/>
+          <w:position w:val="-14"/>
+        </w:rPr>
+        <w:object w:dxaOrig="2100" w:dyaOrig="380">
+          <v:shape id="_x0000_i1127" type="#_x0000_t75" style="width:105.75pt;height:19.5pt" o:ole="">
+            <v:imagedata r:id="rId49" o:title=""/>
+          </v:shape>
+          <o:OLEObject Type="Embed" ProgID="Equation.3" ShapeID="_x0000_i1127" DrawAspect="Content" ObjectID="_1454964232" r:id="rId50"/>
+        </w:object>
+      </w:r>
+      <w:r>
+        <w:rPr>
+          <w:bCs/>
+          <w:noProof/>
+        </w:rPr>
+        <w:t xml:space="preserve">  </w:t>
+      </w:r>
+      <w:r>
+        <w:rPr>
+          <w:bCs/>
+          <w:noProof/>
+        </w:rPr>
+        <w:t>. This is the udpate to be performed.</w:t>
+      </w:r>
+    </w:p>
+    <w:p>
+      <w:pPr>
+        <w:spacing w:line="360" w:lineRule="auto"/>
+        <w:rPr>
+          <w:bCs/>
+          <w:noProof/>
+        </w:rPr>
+      </w:pPr>
+    </w:p>
+    <w:p>
+      <w:pPr>
+        <w:spacing w:line="360" w:lineRule="auto"/>
+        <w:rPr>
+          <w:bCs/>
+          <w:noProof/>
+        </w:rPr>
+      </w:pPr>
+      <w:r>
+        <w:rPr>
+          <w:bCs/>
+          <w:noProof/>
+        </w:rPr>
+        <w:t xml:space="preserve">The second part of that is the original error update, </w:t>
+      </w:r>
+      <w:r>
+        <w:rPr>
+          <w:bCs/>
+          <w:noProof/>
         </w:rPr>
         <w:t xml:space="preserve"> </w:t>
       </w:r>
       <w:r>
         <w:rPr>
-          <w:b/>
-          <w:bCs/>
-          <w:noProof/>
-          <w:position w:val="-12"/>
-        </w:rPr>
-        <w:t>*see note below</w:t>
-      </w:r>
-      <w:r>
-        <w:rPr>
-          <w:bCs/>
-          <w:noProof/>
-          <w:position w:val="-12"/>
+          <w:rFonts w:ascii="Cambria" w:hAnsi="Cambria"/>
+          <w:noProof/>
+        </w:rPr>
+        <w:t>∆</w:t>
+      </w:r>
+      <w:r>
+        <w:rPr>
+          <w:noProof/>
+        </w:rPr>
+        <w:t>w</w:t>
+      </w:r>
+      <w:r>
+        <w:rPr>
+          <w:noProof/>
+          <w:vertAlign w:val="subscript"/>
+        </w:rPr>
+        <w:t xml:space="preserve">i </w:t>
+      </w:r>
+      <w:r>
+        <w:rPr>
+          <w:bCs/>
+          <w:noProof/>
+        </w:rPr>
+        <w:t>, so it can be said that it is equal to multiplying each weight by the constant</w:t>
+      </w:r>
+      <w:r>
+        <w:rPr>
+          <w:rFonts w:ascii="Times New Roman" w:hAnsi="Times New Roman"/>
+          <w:sz w:val="24"/>
+        </w:rPr>
+        <w:t xml:space="preserve"> (1-2γ</w:t>
+      </w:r>
+      <w:r>
+        <w:rPr>
+          <w:rFonts w:ascii="Times New Roman" w:hAnsi="Times New Roman"/>
+          <w:bCs/>
+          <w:noProof/>
+          <w:sz w:val="24"/>
+        </w:rPr>
+        <w:t>ŋ</w:t>
+      </w:r>
+      <w:r>
+        <w:rPr>
+          <w:rFonts w:ascii="Times New Roman" w:hAnsi="Times New Roman"/>
+          <w:bCs/>
+          <w:noProof/>
+          <w:sz w:val="24"/>
+        </w:rPr>
+        <w:t xml:space="preserve">) upon each iteration </w:t>
+      </w:r>
+      <w:r>
+        <w:rPr>
+          <w:rFonts w:ascii="Times New Roman" w:hAnsi="Times New Roman"/>
+          <w:bCs/>
+          <w:noProof/>
+          <w:sz w:val="24"/>
+        </w:rPr>
+        <w:t>before performing the</w:t>
+      </w:r>
+      <w:r>
+        <w:rPr>
+          <w:rFonts w:ascii="Times New Roman" w:hAnsi="Times New Roman"/>
+          <w:bCs/>
+          <w:noProof/>
+          <w:sz w:val="24"/>
         </w:rPr>
         <w:t xml:space="preserve"> </w:t>
       </w:r>
-    </w:p>
-    <w:p>
-      <w:pPr>
-        <w:spacing w:line="360" w:lineRule="auto"/>
-        <w:rPr>
-          <w:bCs/>
-          <w:noProof/>
-        </w:rPr>
-      </w:pPr>
-      <w:r>
-        <w:rPr>
-          <w:bCs/>
-          <w:noProof/>
-        </w:rPr>
-        <w:t xml:space="preserve">Thus, the derivative of this with respect to weight i, for any </w:t>
-      </w:r>
-      <w:r>
-        <w:rPr>
-          <w:bCs/>
-          <w:noProof/>
-          <w:position w:val="-8"/>
-        </w:rPr>
-        <w:object w:dxaOrig="280" w:dyaOrig="280">
-          <v:shape id="_x0000_i1043" type="#_x0000_t75" style="width:14pt;height:14pt" o:ole="">
-            <v:imagedata r:id="rId62" r:pict="rId63" o:title=""/>
-          </v:shape>
-          <o:OLEObject Type="Embed" ProgID="Equation.3" ShapeID="_x0000_i1043" DrawAspect="Content" ObjectID="_1328818305"/>
-        </w:object>
-      </w:r>
-      <w:r>
-        <w:rPr>
-          <w:bCs/>
-          <w:noProof/>
-        </w:rPr>
-        <w:t xml:space="preserve"> is </w:t>
-      </w:r>
-      <w:r>
-        <w:rPr>
-          <w:bCs/>
-          <w:noProof/>
-          <w:position w:val="-10"/>
-        </w:rPr>
-        <w:object w:dxaOrig="1160" w:dyaOrig="340">
-          <v:shape id="_x0000_i1044" type="#_x0000_t75" style="width:58pt;height:17.35pt" o:ole="">
-            <v:imagedata r:id="rId65" r:pict="rId66" o:title=""/>
-          </v:shape>
-          <o:OLEObject Type="Embed" ProgID="Equation.3" ShapeID="_x0000_i1044" DrawAspect="Content" ObjectID="_1328818306"/>
-        </w:object>
-      </w:r>
-    </w:p>
-    <w:p>
-      <w:pPr>
-        <w:spacing w:line="360" w:lineRule="auto"/>
-        <w:rPr>
-          <w:bCs/>
-          <w:noProof/>
-        </w:rPr>
-      </w:pPr>
-      <w:r>
-        <w:rPr>
-          <w:bCs/>
-          <w:noProof/>
-        </w:rPr>
-        <w:t xml:space="preserve">Since only the i terms remain after taking the derivative with repsect to weight i. </w:t>
-      </w:r>
-    </w:p>
-    <w:p>
-      <w:pPr>
-        <w:spacing w:line="360" w:lineRule="auto"/>
-        <w:rPr>
-          <w:bCs/>
-          <w:noProof/>
-        </w:rPr>
-      </w:pPr>
-      <w:r>
-        <w:rPr>
-          <w:bCs/>
-          <w:noProof/>
-        </w:rPr>
-        <w:t xml:space="preserve">This is used in my work on the previous page. </w:t>
-      </w:r>
-    </w:p>
-    <w:p>
-      <w:pPr>
-        <w:spacing w:line="360" w:lineRule="auto"/>
-        <w:rPr>
-          <w:sz w:val="24"/>
-        </w:rPr>
-      </w:pPr>
-    </w:p>
-    <w:p>
-      <w:pPr>
-        <w:spacing w:line="360" w:lineRule="auto"/>
-        <w:rPr>
-          <w:bCs/>
-          <w:noProof/>
-          <w:position w:val="-8"/>
-        </w:rPr>
-      </w:pPr>
-      <w:r>
-        <w:rPr>
-          <w:b/>
-          <w:sz w:val="24"/>
-        </w:rPr>
-        <w:t>*</w:t>
-      </w:r>
-      <w:proofErr w:type="gramStart"/>
-      <w:r>
-        <w:rPr>
-          <w:b/>
-          <w:sz w:val="24"/>
-        </w:rPr>
-        <w:t>note</w:t>
-      </w:r>
-      <w:proofErr w:type="gramEnd"/>
-      <w:r>
-        <w:rPr>
-          <w:sz w:val="24"/>
-        </w:rPr>
-        <w:t xml:space="preserve"> the equation o is able to be rewritten as this because of the definition of the dot product. You might be wondering where the </w:t>
-      </w:r>
-      <w:r>
-        <w:rPr>
-          <w:bCs/>
-          <w:noProof/>
-          <w:position w:val="-8"/>
-        </w:rPr>
-        <w:object w:dxaOrig="1200" w:dyaOrig="320">
-          <v:shape id="_x0000_i1065" type="#_x0000_t75" style="width:60pt;height:16pt" o:ole="">
-            <v:imagedata r:id="rId68" r:pict="rId69" o:title=""/>
-          </v:shape>
-          <o:OLEObject Type="Embed" ProgID="Equation.3" ShapeID="_x0000_i1065" DrawAspect="Content" ObjectID="_1328818307"/>
-        </w:object>
-      </w:r>
-      <w:r>
-        <w:rPr>
-          <w:bCs/>
-          <w:noProof/>
-          <w:position w:val="-8"/>
-        </w:rPr>
-        <w:t xml:space="preserve">  </w:t>
-      </w:r>
-      <w:r>
-        <w:rPr>
-          <w:sz w:val="24"/>
-        </w:rPr>
-        <w:t xml:space="preserve">terms are in the expanded version of o. Well you can show that there is an </w:t>
-      </w:r>
-      <w:r>
-        <w:rPr>
-          <w:bCs/>
-          <w:noProof/>
-          <w:position w:val="-8"/>
-        </w:rPr>
-        <w:object w:dxaOrig="260" w:dyaOrig="280">
-          <v:shape id="_x0000_i1068" type="#_x0000_t75" style="width:13.35pt;height:14pt" o:ole="">
-            <v:imagedata r:id="rId71" r:pict="rId72" o:title=""/>
-          </v:shape>
-          <o:OLEObject Type="Embed" ProgID="Equation.3" ShapeID="_x0000_i1068" DrawAspect="Content" ObjectID="_1328818308" r:id="rId73"/>
-        </w:object>
-      </w:r>
-      <w:r>
-        <w:rPr>
-          <w:sz w:val="24"/>
-        </w:rPr>
-        <w:t xml:space="preserve">such that </w:t>
-      </w:r>
-      <w:r>
-        <w:rPr>
-          <w:bCs/>
-          <w:noProof/>
-          <w:position w:val="-8"/>
-        </w:rPr>
-        <w:object w:dxaOrig="1200" w:dyaOrig="320">
-          <v:shape id="_x0000_i1069" type="#_x0000_t75" style="width:60pt;height:16pt" o:ole="">
-            <v:imagedata r:id="rId74" r:pict="rId75" o:title=""/>
-          </v:shape>
-          <o:OLEObject Type="Embed" ProgID="Equation.3" ShapeID="_x0000_i1069" DrawAspect="Content" ObjectID="_1328818309"/>
-        </w:object>
-      </w:r>
-      <w:r>
-        <w:rPr>
-          <w:bCs/>
-          <w:noProof/>
-          <w:position w:val="-8"/>
-        </w:rPr>
-        <w:t xml:space="preserve"> is</w:t>
-      </w:r>
-    </w:p>
-    <w:p>
-      <w:pPr>
-        <w:spacing w:line="360" w:lineRule="auto"/>
-        <w:rPr>
-          <w:bCs/>
-          <w:noProof/>
-          <w:position w:val="-8"/>
-        </w:rPr>
-      </w:pPr>
-      <w:r>
-        <w:rPr>
-          <w:bCs/>
-          <w:noProof/>
-          <w:position w:val="-8"/>
-        </w:rPr>
-        <w:t xml:space="preserve">equal to </w:t>
-      </w:r>
-      <w:r>
-        <w:rPr>
-          <w:bCs/>
-          <w:noProof/>
-          <w:position w:val="-8"/>
-        </w:rPr>
-        <w:object w:dxaOrig="300" w:dyaOrig="280">
-          <v:shape id="_x0000_i1072" type="#_x0000_t75" style="width:15.35pt;height:14pt" o:ole="">
-            <v:imagedata r:id="rId77" r:pict="rId78" o:title=""/>
-          </v:shape>
-          <o:OLEObject Type="Embed" ProgID="Equation.3" ShapeID="_x0000_i1072" DrawAspect="Content" ObjectID="_1328818310" r:id="rId79"/>
-        </w:object>
-      </w:r>
-      <w:r>
-        <w:rPr>
-          <w:bCs/>
-          <w:noProof/>
-          <w:position w:val="-8"/>
+      <w:r>
+        <w:rPr>
+          <w:rFonts w:ascii="Times New Roman" w:hAnsi="Times New Roman"/>
+          <w:bCs/>
+          <w:noProof/>
+          <w:sz w:val="24"/>
+        </w:rPr>
+        <w:t>standard gradient descent update</w:t>
+      </w:r>
+      <w:r>
+        <w:rPr>
+          <w:rFonts w:ascii="Times New Roman" w:hAnsi="Times New Roman"/>
+          <w:bCs/>
+          <w:noProof/>
+          <w:sz w:val="24"/>
         </w:rPr>
         <w:t xml:space="preserve">. </w:t>
-      </w:r>
-    </w:p>
-    <w:p>
-      <w:pPr>
-        <w:spacing w:line="360" w:lineRule="auto"/>
-        <w:rPr>
-          <w:bCs/>
-          <w:noProof/>
-          <w:position w:val="-8"/>
-        </w:rPr>
-      </w:pPr>
-    </w:p>
-    <w:p>
-      <w:pPr>
-        <w:spacing w:line="360" w:lineRule="auto"/>
-        <w:rPr>
-          <w:sz w:val="24"/>
-        </w:rPr>
-      </w:pPr>
-      <w:r>
-        <w:rPr>
-          <w:bCs/>
-          <w:noProof/>
-          <w:position w:val="-8"/>
-        </w:rPr>
-        <w:t xml:space="preserve">That value is </w:t>
-      </w:r>
-      <w:r>
-        <w:rPr>
-          <w:bCs/>
-          <w:noProof/>
-          <w:position w:val="-20"/>
-        </w:rPr>
-        <w:object w:dxaOrig="1460" w:dyaOrig="560">
-          <v:shape id="_x0000_i1077" type="#_x0000_t75" style="width:73.35pt;height:28.65pt" o:ole="">
-            <v:imagedata r:id="rId80" r:pict="rId81" o:title=""/>
-          </v:shape>
-          <o:OLEObject Type="Embed" ProgID="Equation.3" ShapeID="_x0000_i1077" DrawAspect="Content" ObjectID="_1328818311" r:id="rId82"/>
-        </w:object>
-      </w:r>
-    </w:p>
-    <w:p>
-      <w:pPr>
-        <w:spacing w:line="360" w:lineRule="auto"/>
-        <w:rPr>
-          <w:b/>
-          <w:sz w:val="24"/>
-        </w:rPr>
-      </w:pPr>
-      <w:r>
-        <w:rPr>
-          <w:b/>
-          <w:sz w:val="24"/>
-        </w:rPr>
-        <w:t>M</w:t>
-      </w:r>
-      <w:r>
-        <w:rPr>
-          <w:b/>
-          <w:sz w:val="24"/>
-        </w:rPr>
-        <w:t xml:space="preserve">ITCHELL, 4.10 </w:t>
-      </w:r>
-    </w:p>
-    <w:p>
-      <w:pPr>
-        <w:spacing w:line="360" w:lineRule="auto"/>
-        <w:rPr>
-          <w:rFonts w:ascii="Times New Roman" w:hAnsi="Times New Roman"/>
-          <w:bCs/>
-          <w:noProof/>
-          <w:sz w:val="24"/>
-        </w:rPr>
-      </w:pPr>
-      <w:r>
-        <w:rPr>
-          <w:rFonts w:ascii="Times New Roman" w:hAnsi="Times New Roman"/>
-          <w:sz w:val="24"/>
-        </w:rPr>
-        <w:t>This can be implemented by multiplying each weight by the constant (1-2γ</w:t>
-      </w:r>
-      <w:r>
-        <w:rPr>
-          <w:rFonts w:ascii="Times New Roman" w:hAnsi="Times New Roman"/>
-          <w:bCs/>
-          <w:noProof/>
-          <w:sz w:val="24"/>
-        </w:rPr>
-        <w:t>ŋ</w:t>
-      </w:r>
-      <w:r>
-        <w:rPr>
-          <w:rFonts w:ascii="Times New Roman" w:hAnsi="Times New Roman"/>
-          <w:bCs/>
-          <w:noProof/>
-          <w:sz w:val="24"/>
-        </w:rPr>
-        <w:t xml:space="preserve">) upon each iteration </w:t>
-      </w:r>
-      <w:r>
-        <w:rPr>
-          <w:rFonts w:ascii="Times New Roman" w:hAnsi="Times New Roman"/>
-          <w:bCs/>
-          <w:noProof/>
-          <w:sz w:val="24"/>
-        </w:rPr>
-        <w:t>before performing the</w:t>
-      </w:r>
-      <w:r>
-        <w:rPr>
-          <w:rFonts w:ascii="Times New Roman" w:hAnsi="Times New Roman"/>
-          <w:bCs/>
-          <w:noProof/>
-          <w:sz w:val="24"/>
-        </w:rPr>
-        <w:t xml:space="preserve"> </w:t>
-      </w:r>
-      <w:r>
-        <w:rPr>
-          <w:rFonts w:ascii="Times New Roman" w:hAnsi="Times New Roman"/>
-          <w:bCs/>
-          <w:noProof/>
-          <w:sz w:val="24"/>
-        </w:rPr>
-        <w:t>standard gradient descent update</w:t>
-      </w:r>
-      <w:r>
-        <w:rPr>
-          <w:rFonts w:ascii="Times New Roman" w:hAnsi="Times New Roman"/>
-          <w:bCs/>
-          <w:noProof/>
-          <w:sz w:val="24"/>
-        </w:rPr>
-        <w:t xml:space="preserve">. </w:t>
-      </w:r>
-    </w:p>
-    <w:p>
-      <w:pPr>
-        <w:spacing w:line="360" w:lineRule="auto"/>
-        <w:rPr>
-          <w:rFonts w:ascii="Times New Roman" w:hAnsi="Times New Roman"/>
-          <w:bCs/>
-          <w:noProof/>
-          <w:sz w:val="24"/>
-        </w:rPr>
-      </w:pPr>
-    </w:p>
-    <w:p>
-      <w:pPr>
-        <w:spacing w:line="360" w:lineRule="auto"/>
-        <w:rPr>
-          <w:rFonts w:ascii="Times New Roman" w:hAnsi="Times New Roman"/>
-          <w:bCs/>
-          <w:noProof/>
-          <w:sz w:val="24"/>
-        </w:rPr>
-      </w:pPr>
-      <w:r>
-        <w:rPr>
-          <w:bCs/>
-          <w:noProof/>
-          <w:position w:val="-30"/>
-        </w:rPr>
-        <w:object w:dxaOrig="3920" w:dyaOrig="660">
-          <v:shape id="_x0000_i1127" type="#_x0000_t75" style="width:196pt;height:34pt" o:ole="">
-            <v:imagedata r:id="rId83" r:pict="rId84" o:title=""/>
-          </v:shape>
-          <o:OLEObject Type="Embed" ProgID="Equation.3" ShapeID="_x0000_i1127" DrawAspect="Content" ObjectID="_1328818312" r:id="rId85"/>
-        </w:object>
-      </w:r>
-    </w:p>
-    <w:p>
-      <w:pPr>
-        <w:spacing w:line="360" w:lineRule="auto"/>
-        <w:rPr>
-          <w:bCs/>
-          <w:noProof/>
-          <w:position w:val="-10"/>
-        </w:rPr>
-      </w:pPr>
-      <w:r>
-        <w:rPr>
-          <w:rFonts w:ascii="Times New Roman" w:hAnsi="Times New Roman"/>
-          <w:bCs/>
-          <w:noProof/>
-          <w:sz w:val="24"/>
-        </w:rPr>
-        <w:t xml:space="preserve">The derivative of this is equal to the derivative of the left side of the equation plus the derivative of the right side of the equation. The left side of this equation is equal to the previous gradient descent rule, and therefore it’s derivative is that which follows from pages 113-116 of the PDF file of the Mitchell textbook: </w:t>
-      </w:r>
-      <w:r>
-        <w:rPr>
-          <w:bCs/>
-          <w:noProof/>
-          <w:position w:val="-12"/>
-        </w:rPr>
-        <w:object w:dxaOrig="680" w:dyaOrig="320">
-          <v:shape id="_x0000_i1130" type="#_x0000_t75" style="width:34pt;height:16.65pt" o:ole="">
-            <v:imagedata r:id="rId86" r:pict="rId87" o:title=""/>
-          </v:shape>
-          <o:OLEObject Type="Embed" ProgID="Equation.3" ShapeID="_x0000_i1130" DrawAspect="Content" ObjectID="_1328818313" r:id="rId88"/>
-        </w:object>
-      </w:r>
-    </w:p>
-    <w:p>
-      <w:pPr>
-        <w:spacing w:line="360" w:lineRule="auto"/>
-        <w:rPr>
-          <w:rFonts w:ascii="Times New Roman" w:hAnsi="Times New Roman"/>
-          <w:bCs/>
-          <w:noProof/>
-          <w:sz w:val="24"/>
-        </w:rPr>
-      </w:pPr>
-      <w:r>
-        <w:rPr>
-          <w:bCs/>
-          <w:noProof/>
-          <w:position w:val="-10"/>
-        </w:rPr>
-        <w:t xml:space="preserve">The derivative of the right side of the equation with respect to </w:t>
-      </w:r>
-      <w:r>
-        <w:rPr>
-          <w:bCs/>
-          <w:noProof/>
-          <w:position w:val="-14"/>
-        </w:rPr>
-        <w:object w:dxaOrig="340" w:dyaOrig="340">
-          <v:shape id="_x0000_i1136" type="#_x0000_t75" style="width:17.35pt;height:17.35pt" o:ole="">
-            <v:imagedata r:id="rId89" r:pict="rId90" o:title=""/>
-          </v:shape>
-          <o:OLEObject Type="Embed" ProgID="Equation.3" ShapeID="_x0000_i1136" DrawAspect="Content" ObjectID="_1328818314" r:id="rId91"/>
-        </w:object>
-      </w:r>
-      <w:r>
-        <w:rPr>
-          <w:bCs/>
-          <w:noProof/>
-          <w:position w:val="-10"/>
-        </w:rPr>
-        <w:t xml:space="preserve"> is </w:t>
-      </w:r>
-      <w:r>
-        <w:rPr>
-          <w:bCs/>
-          <w:noProof/>
-          <w:position w:val="-36"/>
-        </w:rPr>
-        <w:object w:dxaOrig="1000" w:dyaOrig="640">
-          <v:shape id="_x0000_i1133" type="#_x0000_t75" style="width:50pt;height:32.65pt" o:ole="">
-            <v:imagedata r:id="rId92" r:pict="rId93" o:title=""/>
-          </v:shape>
-          <o:OLEObject Type="Embed" ProgID="Equation.3" ShapeID="_x0000_i1133" DrawAspect="Content" ObjectID="_1328818315" r:id="rId94"/>
-        </w:object>
       </w:r>
     </w:p>
     <w:p>
@@ -2845,8 +3354,8 @@
           <w:shd w:val="clear" w:color="auto" w:fill="DBEDFE"/>
         </w:rPr>
         <w:tab/>
-      </w:r>
-      <w:proofErr w:type="spellStart"/>
+        <w:t>BagSize</w:t>
+      </w:r>
       <w:r>
         <w:rPr>
           <w:rFonts w:ascii="Lucida Grande" w:hAnsi="Lucida Grande"/>
@@ -2855,10 +3364,12 @@
           <w:szCs w:val="15"/>
           <w:shd w:val="clear" w:color="auto" w:fill="DBEDFE"/>
         </w:rPr>
-        <w:t>BagSize</w:t>
-      </w:r>
-      <w:proofErr w:type="spellEnd"/>
-      <w:r>
+        <w:tab/>
+        <w:t xml:space="preserve">Average Accuracy </w:t>
+      </w:r>
+    </w:p>
+    <w:p>
+      <w:pPr>
         <w:rPr>
           <w:rFonts w:ascii="Lucida Grande" w:hAnsi="Lucida Grande"/>
           <w:color w:val="3E454C"/>
@@ -2866,12 +3377,8 @@
           <w:szCs w:val="15"/>
           <w:shd w:val="clear" w:color="auto" w:fill="DBEDFE"/>
         </w:rPr>
-        <w:tab/>
-        <w:t xml:space="preserve">Average Accuracy </w:t>
-      </w:r>
-    </w:p>
-    <w:p>
-      <w:pPr>
+      </w:pPr>
+      <w:r>
         <w:rPr>
           <w:rFonts w:ascii="Lucida Grande" w:hAnsi="Lucida Grande"/>
           <w:color w:val="3E454C"/>
@@ -2879,7 +3386,8 @@
           <w:szCs w:val="15"/>
           <w:shd w:val="clear" w:color="auto" w:fill="DBEDFE"/>
         </w:rPr>
-      </w:pPr>
+        <w:t xml:space="preserve">1000 </w:t>
+      </w:r>
       <w:r>
         <w:rPr>
           <w:rFonts w:ascii="Lucida Grande" w:hAnsi="Lucida Grande"/>
@@ -2888,7 +3396,8 @@
           <w:szCs w:val="15"/>
           <w:shd w:val="clear" w:color="auto" w:fill="DBEDFE"/>
         </w:rPr>
-        <w:t xml:space="preserve">1000 </w:t>
+        <w:tab/>
+        <w:t xml:space="preserve">1 </w:t>
       </w:r>
       <w:r>
         <w:rPr>
@@ -2899,9 +3408,11 @@
           <w:shd w:val="clear" w:color="auto" w:fill="DBEDFE"/>
         </w:rPr>
         <w:tab/>
-        <w:t xml:space="preserve">1 </w:t>
-      </w:r>
-      <w:r>
+        <w:t xml:space="preserve">0.75703125 </w:t>
+      </w:r>
+    </w:p>
+    <w:p>
+      <w:pPr>
         <w:rPr>
           <w:rFonts w:ascii="Lucida Grande" w:hAnsi="Lucida Grande"/>
           <w:color w:val="3E454C"/>
@@ -2909,12 +3420,8 @@
           <w:szCs w:val="15"/>
           <w:shd w:val="clear" w:color="auto" w:fill="DBEDFE"/>
         </w:rPr>
-        <w:tab/>
-        <w:t xml:space="preserve">0.75703125 </w:t>
-      </w:r>
-    </w:p>
-    <w:p>
-      <w:pPr>
+      </w:pPr>
+      <w:r>
         <w:rPr>
           <w:rFonts w:ascii="Lucida Grande" w:hAnsi="Lucida Grande"/>
           <w:color w:val="3E454C"/>
@@ -2922,7 +3429,8 @@
           <w:szCs w:val="15"/>
           <w:shd w:val="clear" w:color="auto" w:fill="DBEDFE"/>
         </w:rPr>
-      </w:pPr>
+        <w:t xml:space="preserve">1000 </w:t>
+      </w:r>
       <w:r>
         <w:rPr>
           <w:rFonts w:ascii="Lucida Grande" w:hAnsi="Lucida Grande"/>
@@ -2931,7 +3439,8 @@
           <w:szCs w:val="15"/>
           <w:shd w:val="clear" w:color="auto" w:fill="DBEDFE"/>
         </w:rPr>
-        <w:t xml:space="preserve">1000 </w:t>
+        <w:tab/>
+        <w:t>3</w:t>
       </w:r>
       <w:r>
         <w:rPr>
@@ -2942,9 +3451,11 @@
           <w:shd w:val="clear" w:color="auto" w:fill="DBEDFE"/>
         </w:rPr>
         <w:tab/>
-        <w:t>3</w:t>
-      </w:r>
-      <w:r>
+        <w:t xml:space="preserve"> 0.76709375 </w:t>
+      </w:r>
+    </w:p>
+    <w:p>
+      <w:pPr>
         <w:rPr>
           <w:rFonts w:ascii="Lucida Grande" w:hAnsi="Lucida Grande"/>
           <w:color w:val="3E454C"/>
@@ -2952,12 +3463,8 @@
           <w:szCs w:val="15"/>
           <w:shd w:val="clear" w:color="auto" w:fill="DBEDFE"/>
         </w:rPr>
-        <w:tab/>
-        <w:t xml:space="preserve"> 0.76709375 </w:t>
-      </w:r>
-    </w:p>
-    <w:p>
-      <w:pPr>
+      </w:pPr>
+      <w:r>
         <w:rPr>
           <w:rFonts w:ascii="Lucida Grande" w:hAnsi="Lucida Grande"/>
           <w:color w:val="3E454C"/>
@@ -2965,7 +3472,8 @@
           <w:szCs w:val="15"/>
           <w:shd w:val="clear" w:color="auto" w:fill="DBEDFE"/>
         </w:rPr>
-      </w:pPr>
+        <w:t xml:space="preserve">1000 </w:t>
+      </w:r>
       <w:r>
         <w:rPr>
           <w:rFonts w:ascii="Lucida Grande" w:hAnsi="Lucida Grande"/>
@@ -2974,7 +3482,8 @@
           <w:szCs w:val="15"/>
           <w:shd w:val="clear" w:color="auto" w:fill="DBEDFE"/>
         </w:rPr>
-        <w:t xml:space="preserve">1000 </w:t>
+        <w:tab/>
+        <w:t xml:space="preserve">5 </w:t>
       </w:r>
       <w:r>
         <w:rPr>
@@ -2985,9 +3494,11 @@
           <w:shd w:val="clear" w:color="auto" w:fill="DBEDFE"/>
         </w:rPr>
         <w:tab/>
-        <w:t xml:space="preserve">5 </w:t>
-      </w:r>
-      <w:r>
+        <w:t xml:space="preserve">0.7605625 </w:t>
+      </w:r>
+    </w:p>
+    <w:p>
+      <w:pPr>
         <w:rPr>
           <w:rFonts w:ascii="Lucida Grande" w:hAnsi="Lucida Grande"/>
           <w:color w:val="3E454C"/>
@@ -2995,12 +3506,8 @@
           <w:szCs w:val="15"/>
           <w:shd w:val="clear" w:color="auto" w:fill="DBEDFE"/>
         </w:rPr>
-        <w:tab/>
-        <w:t xml:space="preserve">0.7605625 </w:t>
-      </w:r>
-    </w:p>
-    <w:p>
-      <w:pPr>
+      </w:pPr>
+      <w:r>
         <w:rPr>
           <w:rFonts w:ascii="Lucida Grande" w:hAnsi="Lucida Grande"/>
           <w:color w:val="3E454C"/>
@@ -3008,7 +3515,8 @@
           <w:szCs w:val="15"/>
           <w:shd w:val="clear" w:color="auto" w:fill="DBEDFE"/>
         </w:rPr>
-      </w:pPr>
+        <w:t xml:space="preserve">1000 </w:t>
+      </w:r>
       <w:r>
         <w:rPr>
           <w:rFonts w:ascii="Lucida Grande" w:hAnsi="Lucida Grande"/>
@@ -3017,7 +3525,8 @@
           <w:szCs w:val="15"/>
           <w:shd w:val="clear" w:color="auto" w:fill="DBEDFE"/>
         </w:rPr>
-        <w:t xml:space="preserve">1000 </w:t>
+        <w:tab/>
+        <w:t>10</w:t>
       </w:r>
       <w:r>
         <w:rPr>
@@ -3028,8 +3537,16 @@
           <w:shd w:val="clear" w:color="auto" w:fill="DBEDFE"/>
         </w:rPr>
         <w:tab/>
-        <w:t>10</w:t>
-      </w:r>
+        <w:t xml:space="preserve"> 0.71865625 </w:t>
+      </w:r>
+    </w:p>
+    <w:p>
+      <w:pPr>
+        <w:rPr>
+          <w:rFonts w:ascii="Monaco" w:hAnsi="Monaco" w:cs="Monaco"/>
+          <w:szCs w:val="22"/>
+        </w:rPr>
+      </w:pPr>
       <w:r>
         <w:rPr>
           <w:rFonts w:ascii="Lucida Grande" w:hAnsi="Lucida Grande"/>
@@ -3038,17 +3555,8 @@
           <w:szCs w:val="15"/>
           <w:shd w:val="clear" w:color="auto" w:fill="DBEDFE"/>
         </w:rPr>
-        <w:tab/>
-        <w:t xml:space="preserve"> 0.71865625 </w:t>
-      </w:r>
-    </w:p>
-    <w:p>
-      <w:pPr>
-        <w:rPr>
-          <w:rFonts w:ascii="Monaco" w:hAnsi="Monaco" w:cs="Monaco"/>
-          <w:szCs w:val="22"/>
-        </w:rPr>
-      </w:pPr>
+        <w:t>1000</w:t>
+      </w:r>
       <w:r>
         <w:rPr>
           <w:rFonts w:ascii="Lucida Grande" w:hAnsi="Lucida Grande"/>
@@ -3057,7 +3565,8 @@
           <w:szCs w:val="15"/>
           <w:shd w:val="clear" w:color="auto" w:fill="DBEDFE"/>
         </w:rPr>
-        <w:t>1000</w:t>
+        <w:tab/>
+        <w:t>20</w:t>
       </w:r>
       <w:r>
         <w:rPr>
@@ -3068,17 +3577,6 @@
           <w:shd w:val="clear" w:color="auto" w:fill="DBEDFE"/>
         </w:rPr>
         <w:tab/>
-        <w:t>20</w:t>
-      </w:r>
-      <w:r>
-        <w:rPr>
-          <w:rFonts w:ascii="Lucida Grande" w:hAnsi="Lucida Grande"/>
-          <w:color w:val="3E454C"/>
-          <w:sz w:val="15"/>
-          <w:szCs w:val="15"/>
-          <w:shd w:val="clear" w:color="auto" w:fill="DBEDFE"/>
-        </w:rPr>
-        <w:tab/>
         <w:t xml:space="preserve"> 0.662625</w:t>
       </w:r>
     </w:p>
@@ -3110,6 +3608,62 @@
         </w:rPr>
         <w:t xml:space="preserve">Note, I did not see the expected </w:t>
       </w:r>
+      <w:r>
+        <w:rPr>
+          <w:rFonts w:ascii="Times New Roman" w:hAnsi="Times New Roman"/>
+          <w:bCs/>
+          <w:noProof/>
+          <w:sz w:val="24"/>
+        </w:rPr>
+        <w:t xml:space="preserve">benefit from bagging. One would expect the accuracy to go up as the size of the bag increases, as </w:t>
+      </w:r>
+      <w:r>
+        <w:rPr>
+          <w:rFonts w:ascii="Times New Roman" w:hAnsi="Times New Roman"/>
+          <w:bCs/>
+          <w:noProof/>
+          <w:sz w:val="24"/>
+        </w:rPr>
+        <w:t xml:space="preserve">bagging improves accuracy for unstable classifiers, since it effectively averages over discontinuities (Duda, Chapter 9). Because the decision trees could be very different depending on slight variations in the data set, this would lead to many different responses, and the bagged learner would average over these differences, rather than just taking one of them which </w:t>
+      </w:r>
+      <w:r>
+        <w:rPr>
+          <w:rFonts w:ascii="Times New Roman" w:hAnsi="Times New Roman"/>
+          <w:bCs/>
+          <w:noProof/>
+          <w:sz w:val="24"/>
+        </w:rPr>
+        <w:t>might</w:t>
+      </w:r>
+      <w:r>
+        <w:rPr>
+          <w:rFonts w:ascii="Times New Roman" w:hAnsi="Times New Roman"/>
+          <w:bCs/>
+          <w:noProof/>
+          <w:sz w:val="24"/>
+        </w:rPr>
+        <w:t xml:space="preserve"> be </w:t>
+      </w:r>
+      <w:r>
+        <w:rPr>
+          <w:rFonts w:ascii="Times New Roman" w:hAnsi="Times New Roman"/>
+          <w:bCs/>
+          <w:noProof/>
+          <w:sz w:val="24"/>
+        </w:rPr>
+        <w:t>the wrong one</w:t>
+      </w:r>
+      <w:bookmarkStart w:id="0" w:name="_GoBack"/>
+      <w:bookmarkEnd w:id="0"/>
+      <w:r>
+        <w:rPr>
+          <w:rFonts w:ascii="Times New Roman" w:hAnsi="Times New Roman"/>
+          <w:bCs/>
+          <w:noProof/>
+          <w:sz w:val="24"/>
+        </w:rPr>
+        <w:t xml:space="preserve">. </w:t>
+      </w:r>
     </w:p>
     <w:p>
       <w:pPr>
@@ -3247,7 +3801,7 @@
         </w:rPr>
         <w:t xml:space="preserve"> More info about Weka can be found here: </w:t>
       </w:r>
-      <w:hyperlink r:id="rId95" w:history="1">
+      <w:hyperlink r:id="rId51" w:history="1">
         <w:r>
           <w:rPr>
             <w:rStyle w:val="Hyperlink"/>
@@ -3270,16 +3824,55 @@
       </w:r>
     </w:p>
     <w:sectPr>
-      <w:headerReference w:type="default" r:id="rId96"/>
+      <w:headerReference w:type="default" r:id="rId52"/>
       <w:pgSz w:w="12240" w:h="15840"/>
-      <w:pgMar w:top="1440" w:right="1800" w:bottom="1440" w:left="1800" w:gutter="0"/>
+      <w:pgMar w:top="1440" w:right="1800" w:bottom="1440" w:left="1800" w:header="720" w:footer="720" w:gutter="0"/>
+      <w:cols w:space="720"/>
     </w:sectPr>
   </w:body>
 </w:document>
 </file>
 
+<file path=word/endnotes.xml><?xml version="1.0" encoding="utf-8"?>
+<w:endnotes xmlns:wpc="http://schemas.microsoft.com/office/word/2010/wordprocessingCanvas" xmlns:mc="http://schemas.openxmlformats.org/markup-compatibility/2006" xmlns:o="urn:schemas-microsoft-com:office:office" xmlns:r="http://schemas.openxmlformats.org/officeDocument/2006/relationships" xmlns:m="http://schemas.openxmlformats.org/officeDocument/2006/math" xmlns:v="urn:schemas-microsoft-com:vml" xmlns:wp14="http://schemas.microsoft.com/office/word/2010/wordprocessingDrawing" xmlns:wp="http://schemas.openxmlformats.org/drawingml/2006/wordprocessingDrawing" xmlns:w10="urn:schemas-microsoft-com:office:word" xmlns:w="http://schemas.openxmlformats.org/wordprocessingml/2006/main" xmlns:w14="http://schemas.microsoft.com/office/word/2010/wordml" xmlns:w15="http://schemas.microsoft.com/office/word/2012/wordml" xmlns:wpg="http://schemas.microsoft.com/office/word/2010/wordprocessingGroup" xmlns:wpi="http://schemas.microsoft.com/office/word/2010/wordprocessingInk" xmlns:wne="http://schemas.microsoft.com/office/word/2006/wordml" xmlns:wps="http://schemas.microsoft.com/office/word/2010/wordprocessingShape" mc:Ignorable="w14 w15 wp14">
+  <w:endnote w:type="separator" w:id="-1">
+    <w:p>
+      <w:r>
+        <w:separator/>
+      </w:r>
+    </w:p>
+  </w:endnote>
+  <w:endnote w:type="continuationSeparator" w:id="0">
+    <w:p>
+      <w:r>
+        <w:continuationSeparator/>
+      </w:r>
+    </w:p>
+  </w:endnote>
+</w:endnotes>
+</file>
+
+<file path=word/footnotes.xml><?xml version="1.0" encoding="utf-8"?>
+<w:footnotes xmlns:wpc="http://schemas.microsoft.com/office/word/2010/wordprocessingCanvas" xmlns:mc="http://schemas.openxmlformats.org/markup-compatibility/2006" xmlns:o="urn:schemas-microsoft-com:office:office" xmlns:r="http://schemas.openxmlformats.org/officeDocument/2006/relationships" xmlns:m="http://schemas.openxmlformats.org/officeDocument/2006/math" xmlns:v="urn:schemas-microsoft-com:vml" xmlns:wp14="http://schemas.microsoft.com/office/word/2010/wordprocessingDrawing" xmlns:wp="http://schemas.openxmlformats.org/drawingml/2006/wordprocessingDrawing" xmlns:w10="urn:schemas-microsoft-com:office:word" xmlns:w="http://schemas.openxmlformats.org/wordprocessingml/2006/main" xmlns:w14="http://schemas.microsoft.com/office/word/2010/wordml" xmlns:w15="http://schemas.microsoft.com/office/word/2012/wordml" xmlns:wpg="http://schemas.microsoft.com/office/word/2010/wordprocessingGroup" xmlns:wpi="http://schemas.microsoft.com/office/word/2010/wordprocessingInk" xmlns:wne="http://schemas.microsoft.com/office/word/2006/wordml" xmlns:wps="http://schemas.microsoft.com/office/word/2010/wordprocessingShape" mc:Ignorable="w14 w15 wp14">
+  <w:footnote w:type="separator" w:id="-1">
+    <w:p>
+      <w:r>
+        <w:separator/>
+      </w:r>
+    </w:p>
+  </w:footnote>
+  <w:footnote w:type="continuationSeparator" w:id="0">
+    <w:p>
+      <w:r>
+        <w:continuationSeparator/>
+      </w:r>
+    </w:p>
+  </w:footnote>
+</w:footnotes>
+</file>
+
 <file path=word/header1.xml><?xml version="1.0" encoding="utf-8"?>
-<w:hdr xmlns:mv="urn:schemas-microsoft-com:mac:vml" xmlns:mo="http://schemas.microsoft.com/office/mac/office/2008/main" xmlns:ve="http://schemas.openxmlformats.org/markup-compatibility/2006" xmlns:o="urn:schemas-microsoft-com:office:office" xmlns:r="http://schemas.openxmlformats.org/officeDocument/2006/relationships" xmlns:m="http://schemas.openxmlformats.org/officeDocument/2006/math" xmlns:v="urn:schemas-microsoft-com:vml" xmlns:w10="urn:schemas-microsoft-com:office:word" xmlns:w="http://schemas.openxmlformats.org/wordprocessingml/2006/main" xmlns:wne="http://schemas.microsoft.com/office/word/2006/wordml" xmlns:wp="http://schemas.openxmlformats.org/drawingml/2006/wordprocessingDrawing">
+<w:hdr xmlns:wpc="http://schemas.microsoft.com/office/word/2010/wordprocessingCanvas" xmlns:mc="http://schemas.openxmlformats.org/markup-compatibility/2006" xmlns:o="urn:schemas-microsoft-com:office:office" xmlns:r="http://schemas.openxmlformats.org/officeDocument/2006/relationships" xmlns:m="http://schemas.openxmlformats.org/officeDocument/2006/math" xmlns:v="urn:schemas-microsoft-com:vml" xmlns:wp14="http://schemas.microsoft.com/office/word/2010/wordprocessingDrawing" xmlns:wp="http://schemas.openxmlformats.org/drawingml/2006/wordprocessingDrawing" xmlns:w10="urn:schemas-microsoft-com:office:word" xmlns:w="http://schemas.openxmlformats.org/wordprocessingml/2006/main" xmlns:w14="http://schemas.microsoft.com/office/word/2010/wordml" xmlns:w15="http://schemas.microsoft.com/office/word/2012/wordml" xmlns:wpg="http://schemas.microsoft.com/office/word/2010/wordprocessingGroup" xmlns:wpi="http://schemas.microsoft.com/office/word/2010/wordprocessingInk" xmlns:wne="http://schemas.microsoft.com/office/word/2006/wordml" xmlns:wps="http://schemas.microsoft.com/office/word/2010/wordprocessingShape" mc:Ignorable="w14 w15 wp14">
   <w:p>
     <w:pPr>
       <w:pStyle w:val="Header"/>
@@ -3293,7 +3886,7 @@
 </file>
 
 <file path=word/styles.xml><?xml version="1.0" encoding="utf-8"?>
-<w:styles xmlns:r="http://schemas.openxmlformats.org/officeDocument/2006/relationships" xmlns:w="http://schemas.openxmlformats.org/wordprocessingml/2006/main">
+<w:styles xmlns:mc="http://schemas.openxmlformats.org/markup-compatibility/2006" xmlns:r="http://schemas.openxmlformats.org/officeDocument/2006/relationships" xmlns:w="http://schemas.openxmlformats.org/wordprocessingml/2006/main" xmlns:w14="http://schemas.microsoft.com/office/word/2010/wordml" xmlns:w15="http://schemas.microsoft.com/office/word/2012/wordml" mc:Ignorable="w14 w15">
   <w:docDefaults>
     <w:rPrDefault>
       <w:rPr>
@@ -3305,7 +3898,328 @@
     </w:rPrDefault>
     <w:pPrDefault/>
   </w:docDefaults>
-  <w:latentStyles w:defLockedState="0" w:defUIPriority="0" w:defSemiHidden="0" w:defUnhideWhenUsed="0" w:defQFormat="0" w:count="276"/>
+  <w:latentStyles w:defLockedState="0" w:defUIPriority="0" w:defSemiHidden="0" w:defUnhideWhenUsed="0" w:defQFormat="0" w:count="371">
+    <w:lsdException w:name="index 1" w:semiHidden="1" w:unhideWhenUsed="1"/>
+    <w:lsdException w:name="index 7" w:semiHidden="1" w:unhideWhenUsed="1"/>
+    <w:lsdException w:name="index 8" w:semiHidden="1" w:unhideWhenUsed="1"/>
+    <w:lsdException w:name="index 9" w:semiHidden="1" w:unhideWhenUsed="1"/>
+    <w:lsdException w:name="toc 1" w:semiHidden="1" w:unhideWhenUsed="1"/>
+    <w:lsdException w:name="toc 2" w:semiHidden="1" w:unhideWhenUsed="1"/>
+    <w:lsdException w:name="toc 3" w:semiHidden="1" w:unhideWhenUsed="1"/>
+    <w:lsdException w:name="toc 4" w:semiHidden="1" w:unhideWhenUsed="1"/>
+    <w:lsdException w:name="toc 5" w:semiHidden="1" w:unhideWhenUsed="1"/>
+    <w:lsdException w:name="toc 6" w:semiHidden="1" w:unhideWhenUsed="1"/>
+    <w:lsdException w:name="toc 7" w:semiHidden="1" w:unhideWhenUsed="1"/>
+    <w:lsdException w:name="toc 8" w:semiHidden="1" w:unhideWhenUsed="1"/>
+    <w:lsdException w:name="toc 9" w:semiHidden="1" w:unhideWhenUsed="1"/>
+    <w:lsdException w:name="Normal Indent" w:semiHidden="1" w:unhideWhenUsed="1"/>
+    <w:lsdException w:name="footnote text" w:semiHidden="1" w:unhideWhenUsed="1"/>
+    <w:lsdException w:name="annotation text" w:semiHidden="1" w:unhideWhenUsed="1"/>
+    <w:lsdException w:name="header" w:semiHidden="1" w:unhideWhenUsed="1"/>
+    <w:lsdException w:name="footer" w:semiHidden="1" w:unhideWhenUsed="1"/>
+    <w:lsdException w:name="index heading" w:semiHidden="1" w:unhideWhenUsed="1"/>
+    <w:lsdException w:name="caption" w:semiHidden="1" w:unhideWhenUsed="1"/>
+    <w:lsdException w:name="table of figures" w:semiHidden="1" w:unhideWhenUsed="1"/>
+    <w:lsdException w:name="envelope address" w:semiHidden="1" w:unhideWhenUsed="1"/>
+    <w:lsdException w:name="envelope return" w:semiHidden="1" w:unhideWhenUsed="1"/>
+    <w:lsdException w:name="footnote reference" w:semiHidden="1" w:unhideWhenUsed="1"/>
+    <w:lsdException w:name="annotation reference" w:semiHidden="1" w:unhideWhenUsed="1"/>
+    <w:lsdException w:name="line number" w:semiHidden="1" w:unhideWhenUsed="1"/>
+    <w:lsdException w:name="page number" w:semiHidden="1" w:unhideWhenUsed="1"/>
+    <w:lsdException w:name="endnote reference" w:semiHidden="1" w:unhideWhenUsed="1"/>
+    <w:lsdException w:name="endnote text" w:semiHidden="1" w:unhideWhenUsed="1"/>
+    <w:lsdException w:name="table of authorities" w:semiHidden="1" w:unhideWhenUsed="1"/>
+    <w:lsdException w:name="macro" w:semiHidden="1" w:unhideWhenUsed="1"/>
+    <w:lsdException w:name="toa heading" w:semiHidden="1" w:unhideWhenUsed="1"/>
+    <w:lsdException w:name="List" w:semiHidden="1" w:unhideWhenUsed="1"/>
+    <w:lsdException w:name="List Bullet" w:semiHidden="1" w:unhideWhenUsed="1"/>
+    <w:lsdException w:name="List Number" w:semiHidden="1" w:unhideWhenUsed="1"/>
+    <w:lsdException w:name="List 2" w:semiHidden="1" w:unhideWhenUsed="1"/>
+    <w:lsdException w:name="List 3" w:semiHidden="1" w:unhideWhenUsed="1"/>
+    <w:lsdException w:name="List 4" w:semiHidden="1" w:unhideWhenUsed="1"/>
+    <w:lsdException w:name="List 5" w:semiHidden="1" w:unhideWhenUsed="1"/>
+    <w:lsdException w:name="List Bullet 2" w:semiHidden="1" w:unhideWhenUsed="1"/>
+    <w:lsdException w:name="List Bullet 3" w:semiHidden="1" w:unhideWhenUsed="1"/>
+    <w:lsdException w:name="List Bullet 4" w:semiHidden="1" w:unhideWhenUsed="1"/>
+    <w:lsdException w:name="List Bullet 5" w:semiHidden="1" w:unhideWhenUsed="1"/>
+    <w:lsdException w:name="List Number 3" w:semiHidden="1" w:unhideWhenUsed="1"/>
+    <w:lsdException w:name="List Number 4" w:semiHidden="1" w:unhideWhenUsed="1"/>
+    <w:lsdException w:name="Closing" w:semiHidden="1" w:unhideWhenUsed="1"/>
+    <w:lsdException w:name="Signature" w:semiHidden="1" w:unhideWhenUsed="1"/>
+    <w:lsdException w:name="Default Paragraph Font" w:semiHidden="1" w:unhideWhenUsed="1"/>
+    <w:lsdException w:name="Body Text" w:semiHidden="1" w:unhideWhenUsed="1"/>
+    <w:lsdException w:name="Body Text Indent" w:semiHidden="1" w:unhideWhenUsed="1"/>
+    <w:lsdException w:name="List Continue" w:semiHidden="1" w:unhideWhenUsed="1"/>
+    <w:lsdException w:name="List Continue 2" w:semiHidden="1" w:unhideWhenUsed="1"/>
+    <w:lsdException w:name="List Continue 3" w:semiHidden="1" w:unhideWhenUsed="1"/>
+    <w:lsdException w:name="List Continue 4" w:semiHidden="1" w:unhideWhenUsed="1"/>
+    <w:lsdException w:name="List Continue 5" w:semiHidden="1" w:unhideWhenUsed="1"/>
+    <w:lsdException w:name="Message Header" w:semiHidden="1" w:unhideWhenUsed="1"/>
+    <w:lsdException w:name="Salutation" w:semiHidden="1" w:unhideWhenUsed="1"/>
+    <w:lsdException w:name="Date" w:semiHidden="1" w:unhideWhenUsed="1"/>
+    <w:lsdException w:name="Body Text First Indent" w:semiHidden="1" w:unhideWhenUsed="1"/>
+    <w:lsdException w:name="Body Text First Indent 2" w:semiHidden="1" w:unhideWhenUsed="1"/>
+    <w:lsdException w:name="Note Heading" w:semiHidden="1" w:unhideWhenUsed="1"/>
+    <w:lsdException w:name="Body Text 2" w:semiHidden="1" w:unhideWhenUsed="1"/>
+    <w:lsdException w:name="Body Text 3" w:semiHidden="1" w:unhideWhenUsed="1"/>
+    <w:lsdException w:name="Body Text Indent 2" w:semiHidden="1" w:unhideWhenUsed="1"/>
+    <w:lsdException w:name="Document Map" w:semiHidden="1" w:unhideWhenUsed="1"/>
+    <w:lsdException w:name="Plain Text" w:semiHidden="1" w:unhideWhenUsed="1"/>
+    <w:lsdException w:name="E-mail Signature" w:semiHidden="1" w:unhideWhenUsed="1"/>
+    <w:lsdException w:name="HTML Top of Form" w:semiHidden="1" w:unhideWhenUsed="1"/>
+    <w:lsdException w:name="HTML Bottom of Form" w:semiHidden="1" w:unhideWhenUsed="1"/>
+    <w:lsdException w:name="Normal (Web)" w:semiHidden="1" w:unhideWhenUsed="1"/>
+    <w:lsdException w:name="HTML Acronym" w:semiHidden="1" w:unhideWhenUsed="1"/>
+    <w:lsdException w:name="HTML Address" w:semiHidden="1" w:unhideWhenUsed="1"/>
+    <w:lsdException w:name="HTML Cite" w:semiHidden="1" w:unhideWhenUsed="1"/>
+    <w:lsdException w:name="HTML Code" w:semiHidden="1" w:unhideWhenUsed="1"/>
+    <w:lsdException w:name="HTML Definition" w:semiHidden="1" w:unhideWhenUsed="1"/>
+    <w:lsdException w:name="HTML Keyboard" w:semiHidden="1" w:unhideWhenUsed="1"/>
+    <w:lsdException w:name="HTML Preformatted" w:semiHidden="1" w:unhideWhenUsed="1"/>
+    <w:lsdException w:name="HTML Sample" w:semiHidden="1" w:unhideWhenUsed="1"/>
+    <w:lsdException w:name="HTML Typewriter" w:semiHidden="1" w:unhideWhenUsed="1"/>
+    <w:lsdException w:name="HTML Variable" w:semiHidden="1" w:unhideWhenUsed="1"/>
+    <w:lsdException w:name="Normal Table" w:semiHidden="1" w:unhideWhenUsed="1"/>
+    <w:lsdException w:name="annotation subject" w:semiHidden="1" w:unhideWhenUsed="1"/>
+    <w:lsdException w:name="No List" w:semiHidden="1" w:unhideWhenUsed="1"/>
+    <w:lsdException w:name="Outline List 1" w:semiHidden="1" w:unhideWhenUsed="1"/>
+    <w:lsdException w:name="Outline List 2" w:semiHidden="1" w:unhideWhenUsed="1"/>
+    <w:lsdException w:name="Outline List 3" w:semiHidden="1" w:unhideWhenUsed="1"/>
+    <w:lsdException w:name="Table Simple 1" w:semiHidden="1" w:unhideWhenUsed="1"/>
+    <w:lsdException w:name="Table Simple 2" w:semiHidden="1" w:unhideWhenUsed="1"/>
+    <w:lsdException w:name="Table Simple 3" w:semiHidden="1" w:unhideWhenUsed="1"/>
+    <w:lsdException w:name="Table Classic 1" w:semiHidden="1" w:unhideWhenUsed="1"/>
+    <w:lsdException w:name="Table Classic 2" w:semiHidden="1" w:unhideWhenUsed="1"/>
+    <w:lsdException w:name="Table Classic 3" w:semiHidden="1" w:unhideWhenUsed="1"/>
+    <w:lsdException w:name="Table Classic 4" w:semiHidden="1" w:unhideWhenUsed="1"/>
+    <w:lsdException w:name="Table Colorful 1" w:semiHidden="1" w:unhideWhenUsed="1"/>
+    <w:lsdException w:name="Table Colorful 2" w:semiHidden="1" w:unhideWhenUsed="1"/>
+    <w:lsdException w:name="Table Colorful 3" w:semiHidden="1" w:unhideWhenUsed="1"/>
+    <w:lsdException w:name="Table Columns 1" w:semiHidden="1" w:unhideWhenUsed="1"/>
+    <w:lsdException w:name="Table Columns 2" w:semiHidden="1" w:unhideWhenUsed="1"/>
+    <w:lsdException w:name="Table Columns 3" w:semiHidden="1" w:unhideWhenUsed="1"/>
+    <w:lsdException w:name="Table Columns 4" w:semiHidden="1" w:unhideWhenUsed="1"/>
+    <w:lsdException w:name="Table Columns 5" w:semiHidden="1" w:unhideWhenUsed="1"/>
+    <w:lsdException w:name="Table Grid 1" w:semiHidden="1" w:unhideWhenUsed="1"/>
+    <w:lsdException w:name="Table Grid 2" w:semiHidden="1" w:unhideWhenUsed="1"/>
+    <w:lsdException w:name="Table Grid 3" w:semiHidden="1" w:unhideWhenUsed="1"/>
+    <w:lsdException w:name="Table Grid 4" w:semiHidden="1" w:unhideWhenUsed="1"/>
+    <w:lsdException w:name="Table Grid 5" w:semiHidden="1" w:unhideWhenUsed="1"/>
+    <w:lsdException w:name="Table Grid 6" w:semiHidden="1" w:unhideWhenUsed="1"/>
+    <w:lsdException w:name="Table Grid 7" w:semiHidden="1" w:unhideWhenUsed="1"/>
+    <w:lsdException w:name="Table Grid 8" w:semiHidden="1" w:unhideWhenUsed="1"/>
+    <w:lsdException w:name="Table List 1" w:semiHidden="1" w:unhideWhenUsed="1"/>
+    <w:lsdException w:name="Table List 2" w:semiHidden="1" w:unhideWhenUsed="1"/>
+    <w:lsdException w:name="Table List 3" w:semiHidden="1" w:unhideWhenUsed="1"/>
+    <w:lsdException w:name="Table List 4" w:semiHidden="1" w:unhideWhenUsed="1"/>
+    <w:lsdException w:name="Table List 5" w:semiHidden="1" w:unhideWhenUsed="1"/>
+    <w:lsdException w:name="Table List 6" w:semiHidden="1" w:unhideWhenUsed="1"/>
+    <w:lsdException w:name="Table List 7" w:semiHidden="1" w:unhideWhenUsed="1"/>
+    <w:lsdException w:name="Table List 8" w:semiHidden="1" w:unhideWhenUsed="1"/>
+    <w:lsdException w:name="Table 3D effects 1" w:semiHidden="1" w:unhideWhenUsed="1"/>
+    <w:lsdException w:name="Table 3D effects 2" w:semiHidden="1" w:unhideWhenUsed="1"/>
+    <w:lsdException w:name="Table 3D effects 3" w:semiHidden="1" w:unhideWhenUsed="1"/>
+    <w:lsdException w:name="Table Contemporary" w:semiHidden="1" w:unhideWhenUsed="1"/>
+    <w:lsdException w:name="Table Elegant" w:semiHidden="1" w:unhideWhenUsed="1"/>
+    <w:lsdException w:name="Table Professional" w:semiHidden="1" w:unhideWhenUsed="1"/>
+    <w:lsdException w:name="Table Subtle 1" w:semiHidden="1" w:unhideWhenUsed="1"/>
+    <w:lsdException w:name="Table Subtle 2" w:semiHidden="1" w:unhideWhenUsed="1"/>
+    <w:lsdException w:name="Table Web 1" w:semiHidden="1" w:unhideWhenUsed="1"/>
+    <w:lsdException w:name="Table Web 2" w:semiHidden="1" w:unhideWhenUsed="1"/>
+    <w:lsdException w:name="Table Web 3" w:semiHidden="1" w:unhideWhenUsed="1"/>
+    <w:lsdException w:name="Balloon Text" w:semiHidden="1" w:unhideWhenUsed="1"/>
+    <w:lsdException w:name="Table Theme" w:semiHidden="1" w:unhideWhenUsed="1"/>
+    <w:lsdException w:name="Placeholder Text" w:semiHidden="1"/>
+    <w:lsdException w:name="Light Shading"/>
+    <w:lsdException w:name="Light List"/>
+    <w:lsdException w:name="Light Grid"/>
+    <w:lsdException w:name="Medium Shading 1"/>
+    <w:lsdException w:name="Medium Shading 2"/>
+    <w:lsdException w:name="Medium List 1"/>
+    <w:lsdException w:name="Medium List 2"/>
+    <w:lsdException w:name="Light Shading Accent 1"/>
+    <w:lsdException w:name="Light List Accent 1"/>
+    <w:lsdException w:name="Light Grid Accent 1"/>
+    <w:lsdException w:name="Medium Shading 1 Accent 1"/>
+    <w:lsdException w:name="Medium Shading 2 Accent 1"/>
+    <w:lsdException w:name="Medium List 1 Accent 1"/>
+    <w:lsdException w:name="Revision" w:semiHidden="1"/>
+    <w:lsdException w:name="Medium List 2 Accent 1"/>
+    <w:lsdException w:name="Medium Grid 1 Accent 1"/>
+    <w:lsdException w:name="Medium Grid 2 Accent 1"/>
+    <w:lsdException w:name="Medium Grid 3 Accent 1"/>
+    <w:lsdException w:name="Dark List Accent 1"/>
+    <w:lsdException w:name="Colorful Shading Accent 1"/>
+    <w:lsdException w:name="Colorful List Accent 1"/>
+    <w:lsdException w:name="Colorful Grid Accent 1"/>
+    <w:lsdException w:name="Light Shading Accent 2"/>
+    <w:lsdException w:name="Light List Accent 2"/>
+    <w:lsdException w:name="Light Grid Accent 2"/>
+    <w:lsdException w:name="Medium Shading 1 Accent 2"/>
+    <w:lsdException w:name="Medium Shading 2 Accent 2"/>
+    <w:lsdException w:name="Medium List 1 Accent 2"/>
+    <w:lsdException w:name="Medium List 2 Accent 2"/>
+    <w:lsdException w:name="Medium Grid 1 Accent 2"/>
+    <w:lsdException w:name="Medium Grid 2 Accent 2"/>
+    <w:lsdException w:name="Medium Grid 3 Accent 2"/>
+    <w:lsdException w:name="Dark List Accent 2"/>
+    <w:lsdException w:name="Colorful Shading Accent 2"/>
+    <w:lsdException w:name="Colorful List Accent 2"/>
+    <w:lsdException w:name="Colorful Grid Accent 2"/>
+    <w:lsdException w:name="Light Shading Accent 3"/>
+    <w:lsdException w:name="Light List Accent 3"/>
+    <w:lsdException w:name="Light Grid Accent 3"/>
+    <w:lsdException w:name="Medium Shading 1 Accent 3"/>
+    <w:lsdException w:name="Medium Shading 2 Accent 3"/>
+    <w:lsdException w:name="Medium List 1 Accent 3"/>
+    <w:lsdException w:name="Medium List 2 Accent 3"/>
+    <w:lsdException w:name="Medium Grid 1 Accent 3"/>
+    <w:lsdException w:name="Medium Grid 2 Accent 3"/>
+    <w:lsdException w:name="Medium Grid 3 Accent 3"/>
+    <w:lsdException w:name="Dark List Accent 3"/>
+    <w:lsdException w:name="Colorful Shading Accent 3"/>
+    <w:lsdException w:name="Colorful List Accent 3"/>
+    <w:lsdException w:name="Colorful Grid Accent 3"/>
+    <w:lsdException w:name="Light Shading Accent 4"/>
+    <w:lsdException w:name="Light List Accent 4"/>
+    <w:lsdException w:name="Light Grid Accent 4"/>
+    <w:lsdException w:name="Medium Shading 1 Accent 4"/>
+    <w:lsdException w:name="Medium Shading 2 Accent 4"/>
+    <w:lsdException w:name="Medium List 1 Accent 4"/>
+    <w:lsdException w:name="Medium List 2 Accent 4"/>
+    <w:lsdException w:name="Medium Grid 1 Accent 4"/>
+    <w:lsdException w:name="Medium Grid 2 Accent 4"/>
+    <w:lsdException w:name="Medium Grid 3 Accent 4"/>
+    <w:lsdException w:name="Dark List Accent 4"/>
+    <w:lsdException w:name="Colorful Shading Accent 4"/>
+    <w:lsdException w:name="Colorful List Accent 4"/>
+    <w:lsdException w:name="Colorful Grid Accent 4"/>
+    <w:lsdException w:name="Light Shading Accent 5"/>
+    <w:lsdException w:name="Light List Accent 5"/>
+    <w:lsdException w:name="Light Grid Accent 5"/>
+    <w:lsdException w:name="Medium Shading 1 Accent 5"/>
+    <w:lsdException w:name="Medium Shading 2 Accent 5"/>
+    <w:lsdException w:name="Medium List 1 Accent 5"/>
+    <w:lsdException w:name="Medium List 2 Accent 5"/>
+    <w:lsdException w:name="Medium Grid 1 Accent 5"/>
+    <w:lsdException w:name="Medium Grid 2 Accent 5"/>
+    <w:lsdException w:name="Medium Grid 3 Accent 5"/>
+    <w:lsdException w:name="Dark List Accent 5"/>
+    <w:lsdException w:name="Colorful Shading Accent 5"/>
+    <w:lsdException w:name="Colorful List Accent 5"/>
+    <w:lsdException w:name="Colorful Grid Accent 5"/>
+    <w:lsdException w:name="Light Shading Accent 6"/>
+    <w:lsdException w:name="Light List Accent 6"/>
+    <w:lsdException w:name="Light Grid Accent 6"/>
+    <w:lsdException w:name="Medium Shading 1 Accent 6"/>
+    <w:lsdException w:name="Medium Shading 2 Accent 6"/>
+    <w:lsdException w:name="Medium List 1 Accent 6"/>
+    <w:lsdException w:name="Medium List 2 Accent 6"/>
+    <w:lsdException w:name="Medium Grid 1 Accent 6"/>
+    <w:lsdException w:name="Medium Grid 2 Accent 6"/>
+    <w:lsdException w:name="Medium Grid 3 Accent 6"/>
+    <w:lsdException w:name="Dark List Accent 6"/>
+    <w:lsdException w:name="Colorful Shading Accent 6"/>
+    <w:lsdException w:name="Colorful List Accent 6"/>
+    <w:lsdException w:name="Colorful Grid Accent 6"/>
+    <w:lsdException w:name="Bibliography" w:semiHidden="1" w:unhideWhenUsed="1"/>
+    <w:lsdException w:name="TOC Heading" w:semiHidden="1" w:unhideWhenUsed="1"/>
+    <w:lsdException w:name="Grid Table 4" w:uiPriority="49"/>
+    <w:lsdException w:name="Grid Table 5 Dark" w:uiPriority="50"/>
+    <w:lsdException w:name="Grid Table 6 Colorful" w:uiPriority="51"/>
+    <w:lsdException w:name="Grid Table 7 Colorful" w:uiPriority="52"/>
+    <w:lsdException w:name="Grid Table 1 Light Accent 1" w:uiPriority="46"/>
+    <w:lsdException w:name="Grid Table 2 Accent 1" w:uiPriority="47"/>
+    <w:lsdException w:name="Grid Table 3 Accent 1" w:uiPriority="48"/>
+    <w:lsdException w:name="Grid Table 4 Accent 1" w:uiPriority="49"/>
+    <w:lsdException w:name="Grid Table 5 Dark Accent 1" w:uiPriority="50"/>
+    <w:lsdException w:name="Grid Table 6 Colorful Accent 1" w:uiPriority="51"/>
+    <w:lsdException w:name="Grid Table 7 Colorful Accent 1" w:uiPriority="52"/>
+    <w:lsdException w:name="Grid Table 1 Light Accent 2" w:uiPriority="46"/>
+    <w:lsdException w:name="Grid Table 2 Accent 2" w:uiPriority="47"/>
+    <w:lsdException w:name="Grid Table 3 Accent 2" w:uiPriority="48"/>
+    <w:lsdException w:name="Grid Table 4 Accent 2" w:uiPriority="49"/>
+    <w:lsdException w:name="Grid Table 5 Dark Accent 2" w:uiPriority="50"/>
+    <w:lsdException w:name="Grid Table 6 Colorful Accent 2" w:uiPriority="51"/>
+    <w:lsdException w:name="Grid Table 7 Colorful Accent 2" w:uiPriority="52"/>
+    <w:lsdException w:name="Grid Table 1 Light Accent 3" w:uiPriority="46"/>
+    <w:lsdException w:name="Grid Table 2 Accent 3" w:uiPriority="47"/>
+    <w:lsdException w:name="Grid Table 3 Accent 3" w:uiPriority="48"/>
+    <w:lsdException w:name="Grid Table 4 Accent 3" w:uiPriority="49"/>
+    <w:lsdException w:name="Grid Table 5 Dark Accent 3" w:uiPriority="50"/>
+    <w:lsdException w:name="Grid Table 6 Colorful Accent 3" w:uiPriority="51"/>
+    <w:lsdException w:name="Grid Table 7 Colorful Accent 3" w:uiPriority="52"/>
+    <w:lsdException w:name="Grid Table 1 Light Accent 4" w:uiPriority="46"/>
+    <w:lsdException w:name="Grid Table 2 Accent 4" w:uiPriority="47"/>
+    <w:lsdException w:name="Grid Table 3 Accent 4" w:uiPriority="48"/>
+    <w:lsdException w:name="Grid Table 4 Accent 4" w:uiPriority="49"/>
+    <w:lsdException w:name="Grid Table 5 Dark Accent 4" w:uiPriority="50"/>
+    <w:lsdException w:name="Grid Table 6 Colorful Accent 4" w:uiPriority="51"/>
+    <w:lsdException w:name="Grid Table 7 Colorful Accent 4" w:uiPriority="52"/>
+    <w:lsdException w:name="Grid Table 1 Light Accent 5" w:uiPriority="46"/>
+    <w:lsdException w:name="Grid Table 2 Accent 5" w:uiPriority="47"/>
+    <w:lsdException w:name="Grid Table 3 Accent 5" w:uiPriority="48"/>
+    <w:lsdException w:name="Grid Table 4 Accent 5" w:uiPriority="49"/>
+    <w:lsdException w:name="Grid Table 5 Dark Accent 5" w:uiPriority="50"/>
+    <w:lsdException w:name="Grid Table 6 Colorful Accent 5" w:uiPriority="51"/>
+    <w:lsdException w:name="Grid Table 7 Colorful Accent 5" w:uiPriority="52"/>
+    <w:lsdException w:name="Grid Table 1 Light Accent 6" w:uiPriority="46"/>
+    <w:lsdException w:name="Grid Table 2 Accent 6" w:uiPriority="47"/>
+    <w:lsdException w:name="Grid Table 3 Accent 6" w:uiPriority="48"/>
+    <w:lsdException w:name="Grid Table 4 Accent 6" w:uiPriority="49"/>
+    <w:lsdException w:name="Grid Table 5 Dark Accent 6" w:uiPriority="50"/>
+    <w:lsdException w:name="Grid Table 6 Colorful Accent 6" w:uiPriority="51"/>
+    <w:lsdException w:name="Grid Table 7 Colorful Accent 6" w:uiPriority="52"/>
+    <w:lsdException w:name="List Table 1 Light" w:uiPriority="46"/>
+    <w:lsdException w:name="List Table 2" w:uiPriority="47"/>
+    <w:lsdException w:name="List Table 3" w:uiPriority="48"/>
+    <w:lsdException w:name="List Table 4" w:uiPriority="49"/>
+    <w:lsdException w:name="List Table 5 Dark" w:uiPriority="50"/>
+    <w:lsdException w:name="List Table 6 Colorful" w:uiPriority="51"/>
+    <w:lsdException w:name="List Table 7 Colorful" w:uiPriority="52"/>
+    <w:lsdException w:name="List Table 1 Light Accent 1" w:uiPriority="46"/>
+    <w:lsdException w:name="List Table 2 Accent 1" w:uiPriority="47"/>
+    <w:lsdException w:name="List Table 3 Accent 1" w:uiPriority="48"/>
+    <w:lsdException w:name="List Table 4 Accent 1" w:uiPriority="49"/>
+    <w:lsdException w:name="List Table 5 Dark Accent 1" w:uiPriority="50"/>
+    <w:lsdException w:name="List Table 6 Colorful Accent 1" w:uiPriority="51"/>
+    <w:lsdException w:name="List Table 7 Colorful Accent 1" w:uiPriority="52"/>
+    <w:lsdException w:name="List Table 1 Light Accent 2" w:uiPriority="46"/>
+    <w:lsdException w:name="List Table 2 Accent 2" w:uiPriority="47"/>
+    <w:lsdException w:name="List Table 3 Accent 2" w:uiPriority="48"/>
+    <w:lsdException w:name="List Table 4 Accent 2" w:uiPriority="49"/>
+    <w:lsdException w:name="List Table 5 Dark Accent 2" w:uiPriority="50"/>
+    <w:lsdException w:name="List Table 6 Colorful Accent 2" w:uiPriority="51"/>
+    <w:lsdException w:name="List Table 7 Colorful Accent 2" w:uiPriority="52"/>
+    <w:lsdException w:name="List Table 1 Light Accent 3" w:uiPriority="46"/>
+    <w:lsdException w:name="List Table 2 Accent 3" w:uiPriority="47"/>
+    <w:lsdException w:name="List Table 3 Accent 3" w:uiPriority="48"/>
+    <w:lsdException w:name="List Table 4 Accent 3" w:uiPriority="49"/>
+    <w:lsdException w:name="List Table 5 Dark Accent 3" w:uiPriority="50"/>
+    <w:lsdException w:name="List Table 6 Colorful Accent 3" w:uiPriority="51"/>
+    <w:lsdException w:name="List Table 7 Colorful Accent 3" w:uiPriority="52"/>
+    <w:lsdException w:name="List Table 1 Light Accent 4" w:uiPriority="46"/>
+    <w:lsdException w:name="List Table 2 Accent 4" w:uiPriority="47"/>
+    <w:lsdException w:name="List Table 3 Accent 4" w:uiPriority="48"/>
+    <w:lsdException w:name="List Table 4 Accent 4" w:uiPriority="49"/>
+    <w:lsdException w:name="List Table 5 Dark Accent 4" w:uiPriority="50"/>
+    <w:lsdException w:name="List Table 6 Colorful Accent 4" w:uiPriority="51"/>
+    <w:lsdException w:name="List Table 7 Colorful Accent 4" w:uiPriority="52"/>
+    <w:lsdException w:name="List Table 1 Light Accent 5" w:uiPriority="46"/>
+    <w:lsdException w:name="List Table 2 Accent 5" w:uiPriority="47"/>
+    <w:lsdException w:name="List Table 3 Accent 5" w:uiPriority="48"/>
+    <w:lsdException w:name="List Table 4 Accent 5" w:uiPriority="49"/>
+    <w:lsdException w:name="List Table 5 Dark Accent 5" w:uiPriority="50"/>
+    <w:lsdException w:name="List Table 6 Colorful Accent 5" w:uiPriority="51"/>
+    <w:lsdException w:name="List Table 7 Colorful Accent 5" w:uiPriority="52"/>
+    <w:lsdException w:name="List Table 1 Light Accent 6" w:uiPriority="46"/>
+    <w:lsdException w:name="List Table 2 Accent 6" w:uiPriority="47"/>
+    <w:lsdException w:name="List Table 3 Accent 6" w:uiPriority="48"/>
+    <w:lsdException w:name="List Table 4 Accent 6" w:uiPriority="49"/>
+    <w:lsdException w:name="List Table 5 Dark Accent 6" w:uiPriority="50"/>
+    <w:lsdException w:name="List Table 6 Colorful Accent 6" w:uiPriority="51"/>
+    <w:lsdException w:name="List Table 7 Colorful Accent 6" w:uiPriority="52"/>
+  </w:latentStyles>
   <w:style w:type="paragraph" w:default="1" w:styleId="Normal">
     <w:name w:val="Normal"/>
     <w:qFormat/>
@@ -3316,14 +4230,15 @@
   </w:style>
   <w:style w:type="character" w:default="1" w:styleId="DefaultParagraphFont">
     <w:name w:val="Default Paragraph Font"/>
+    <w:uiPriority w:val="1"/>
     <w:semiHidden/>
     <w:unhideWhenUsed/>
   </w:style>
   <w:style w:type="table" w:default="1" w:styleId="TableNormal">
     <w:name w:val="Normal Table"/>
+    <w:uiPriority w:val="99"/>
     <w:semiHidden/>
     <w:unhideWhenUsed/>
-    <w:qFormat/>
     <w:tblPr>
       <w:tblInd w:w="0" w:type="dxa"/>
       <w:tblCellMar>
@@ -3336,6 +4251,7 @@
   </w:style>
   <w:style w:type="numbering" w:default="1" w:styleId="NoList">
     <w:name w:val="No List"/>
+    <w:uiPriority w:val="99"/>
     <w:semiHidden/>
     <w:unhideWhenUsed/>
   </w:style>
@@ -3529,6 +4445,15 @@
     <w:rPr>
       <w:color w:val="0000FF" w:themeColor="hyperlink"/>
       <w:u w:val="single"/>
+    </w:rPr>
+  </w:style>
+  <w:style w:type="character" w:styleId="PlaceholderText">
+    <w:name w:val="Placeholder Text"/>
+    <w:basedOn w:val="DefaultParagraphFont"/>
+    <w:semiHidden/>
+    <w:rsid w:val="00386488"/>
+    <w:rPr>
+      <w:color w:val="808080"/>
     </w:rPr>
   </w:style>
 </w:styles>

</xml_diff>

<commit_message>
fixed the bug in my bagging
</commit_message>
<xml_diff>
--- a/hw3writeupMcCorkell.docx
+++ b/hw3writeupMcCorkell.docx
@@ -8,13 +8,8 @@
       </w:r>
     </w:p>
     <w:p>
-      <w:proofErr w:type="spellStart"/>
-      <w:r>
-        <w:t>Kmccork</w:t>
-      </w:r>
-      <w:proofErr w:type="spellEnd"/>
-      <w:r>
-        <w:t xml:space="preserve"> 0822555 </w:t>
+      <w:r>
+        <w:t xml:space="preserve">Kmccork 0822555 </w:t>
       </w:r>
     </w:p>
     <w:p>
@@ -49,117 +44,61 @@
         <w:rPr>
           <w:b/>
         </w:rPr>
-        <w:t xml:space="preserve"> Naïve </w:t>
-      </w:r>
-      <w:proofErr w:type="spellStart"/>
+        <w:t xml:space="preserve"> Naïve Bayes Classifier</w:t>
+      </w:r>
+      <w:r>
+        <w:t xml:space="preserve"> </w:t>
+      </w:r>
+    </w:p>
+    <w:p/>
+    <w:p>
+      <w:r>
+        <w:t xml:space="preserve">To run my code: run the NiaveBayesClassifier.java file with a parameter given. </w:t>
+      </w:r>
+    </w:p>
+    <w:p/>
+    <w:p>
+      <w:r>
+        <w:t xml:space="preserve">The code works as follows: first it learns on the training set. To do this, it calculates the percentage of spam emails </w:t>
+      </w:r>
+      <w:r>
+        <w:t>out of the whole training set. T</w:t>
+      </w:r>
+      <w:r>
+        <w:t xml:space="preserve">his is </w:t>
+      </w:r>
       <w:r>
         <w:rPr>
           <w:b/>
         </w:rPr>
-        <w:t>Bayes</w:t>
-      </w:r>
-      <w:proofErr w:type="spellEnd"/>
-      <w:r>
-        <w:rPr>
-          <w:b/>
-        </w:rPr>
-        <w:t xml:space="preserve"> Classifier</w:t>
+        <w:t>totalCount.pSpam</w:t>
+      </w:r>
+      <w:r>
+        <w:t>. Also, out of all the words in the emails, it makes a wordMap&lt;Str</w:t>
+      </w:r>
+      <w:r>
+        <w:t xml:space="preserve">ing, WordCount&gt;. WordCount calculates </w:t>
+      </w:r>
+      <w:r>
+        <w:t xml:space="preserve">the </w:t>
+      </w:r>
+      <w:r>
+        <w:t>probability</w:t>
       </w:r>
       <w:r>
         <w:t xml:space="preserve"> </w:t>
       </w:r>
-    </w:p>
-    <w:p/>
-    <w:p>
-      <w:r>
-        <w:t xml:space="preserve">To run my code: run the </w:t>
-      </w:r>
-      <w:proofErr w:type="spellStart"/>
-      <w:r>
-        <w:t>NiaveBayesClassifier.java</w:t>
-      </w:r>
-      <w:proofErr w:type="spellEnd"/>
-      <w:r>
-        <w:t xml:space="preserve"> file with a parameter given. </w:t>
-      </w:r>
-    </w:p>
-    <w:p/>
-    <w:p>
-      <w:r>
-        <w:t xml:space="preserve">The code works as follows: first it learns on the training set. To do this, it calculates the percentage of spam emails </w:t>
-      </w:r>
-      <w:r>
-        <w:t>out of the whole training set. T</w:t>
-      </w:r>
-      <w:r>
-        <w:t xml:space="preserve">his is </w:t>
-      </w:r>
-      <w:proofErr w:type="spellStart"/>
-      <w:r>
-        <w:rPr>
-          <w:b/>
-        </w:rPr>
-        <w:t>totalCount.pSpam</w:t>
-      </w:r>
-      <w:proofErr w:type="spellEnd"/>
-      <w:r>
-        <w:t xml:space="preserve">. Also, out of all the words in the emails, it makes a </w:t>
-      </w:r>
-      <w:proofErr w:type="spellStart"/>
-      <w:r>
-        <w:t>wordMap</w:t>
-      </w:r>
-      <w:proofErr w:type="spellEnd"/>
-      <w:r>
-        <w:t>&lt;Str</w:t>
-      </w:r>
-      <w:r>
-        <w:t xml:space="preserve">ing, </w:t>
-      </w:r>
-      <w:proofErr w:type="spellStart"/>
-      <w:r>
-        <w:t>WordCount</w:t>
-      </w:r>
-      <w:proofErr w:type="spellEnd"/>
-      <w:r>
-        <w:t xml:space="preserve">&gt;. </w:t>
-      </w:r>
-      <w:proofErr w:type="spellStart"/>
-      <w:r>
-        <w:t>WordCount</w:t>
-      </w:r>
-      <w:proofErr w:type="spellEnd"/>
-      <w:r>
-        <w:t xml:space="preserve"> calculates </w:t>
-      </w:r>
-      <w:r>
-        <w:t xml:space="preserve">the </w:t>
-      </w:r>
-      <w:r>
-        <w:t>probability</w:t>
+      <w:r>
+        <w:t>of a given word in spam and non-</w:t>
+      </w:r>
+      <w:r>
+        <w:t>spam email. This is used for probability</w:t>
       </w:r>
       <w:r>
         <w:t xml:space="preserve"> </w:t>
       </w:r>
       <w:r>
-        <w:t>of a given word in spam and non-</w:t>
-      </w:r>
-      <w:r>
-        <w:t>spam email. This is used for probability</w:t>
-      </w:r>
-      <w:r>
-        <w:t xml:space="preserve"> </w:t>
-      </w:r>
-      <w:r>
-        <w:t>(word | spam</w:t>
-      </w:r>
-      <w:proofErr w:type="gramStart"/>
-      <w:r>
-        <w:t>)  and</w:t>
-      </w:r>
-      <w:proofErr w:type="gramEnd"/>
-      <w:r>
-        <w:t xml:space="preserve"> p(word</w:t>
+        <w:t>(word | spam)  and p(word</w:t>
       </w:r>
       <w:r>
         <w:t xml:space="preserve"> </w:t>
@@ -213,16 +152,11 @@
           <v:shape id="_x0000_s1049" type="#_x0000_t75" style="position:absolute;left:0;text-align:left;margin-left:234pt;margin-top:45.65pt;width:51.35pt;height:29.35pt;z-index:251660288;mso-position-horizontal:absolute;mso-position-vertical:absolute">
             <v:imagedata r:id="rId6" o:title=""/>
           </v:shape>
-          <o:OLEObject Type="Embed" ProgID="Equation.3" ShapeID="_x0000_s1049" DrawAspect="Content" ObjectID="_1328912757" r:id="rId7"/>
+          <o:OLEObject Type="Embed" ProgID="Equation.3" ShapeID="_x0000_s1049" DrawAspect="Content" ObjectID="_1328916106" r:id="rId7"/>
         </w:pict>
       </w:r>
-      <w:proofErr w:type="gramStart"/>
-      <w:r>
-        <w:t>P(</w:t>
-      </w:r>
-      <w:proofErr w:type="gramEnd"/>
-      <w:r>
-        <w:t xml:space="preserve">word | spam) = </w:t>
+      <w:r>
+        <w:t xml:space="preserve">P(word | spam) = </w:t>
       </w:r>
       <w:r>
         <w:rPr>
@@ -232,7 +166,7 @@
           <v:shape id="_x0000_i1026" type="#_x0000_t75" style="width:202pt;height:49.5pt" o:ole="">
             <v:imagedata r:id="rId8" r:pict="rId9" o:title=""/>
           </v:shape>
-          <o:OLEObject Type="Embed" ProgID="Equation.3" ShapeID="_x0000_i1026" DrawAspect="Content" ObjectID="_1328912740" r:id="rId10"/>
+          <o:OLEObject Type="Embed" ProgID="Equation.3" ShapeID="_x0000_i1026" DrawAspect="Content" ObjectID="_1328916089" r:id="rId10"/>
         </w:object>
       </w:r>
     </w:p>
@@ -285,40 +219,26 @@
         <w:rPr>
           <w:position w:val="-42"/>
         </w:rPr>
-        <w:t xml:space="preserve">where </w:t>
-      </w:r>
-      <w:proofErr w:type="spellStart"/>
-      <w:r>
+        <w:t>where vocabsize is number of unique words, not total number of words</w:t>
+      </w:r>
+    </w:p>
+    <w:p>
+      <w:pPr>
+        <w:ind w:left="-180" w:firstLine="180"/>
         <w:rPr>
           <w:position w:val="-42"/>
         </w:rPr>
-        <w:t>vocabsize</w:t>
-      </w:r>
-      <w:proofErr w:type="spellEnd"/>
+      </w:pPr>
       <w:r>
         <w:rPr>
           <w:position w:val="-42"/>
         </w:rPr>
-        <w:t xml:space="preserve"> is number of unique words, not total number of words</w:t>
+        <w:t>m = the given smoothing parameter</w:t>
       </w:r>
     </w:p>
     <w:p>
       <w:pPr>
         <w:ind w:left="-180" w:firstLine="180"/>
-        <w:rPr>
-          <w:position w:val="-42"/>
-        </w:rPr>
-      </w:pPr>
-      <w:r>
-        <w:rPr>
-          <w:position w:val="-42"/>
-        </w:rPr>
-        <w:t>m = the given smoothing parameter</w:t>
-      </w:r>
-    </w:p>
-    <w:p>
-      <w:pPr>
-        <w:ind w:left="-180" w:firstLine="180"/>
       </w:pPr>
     </w:p>
     <w:p>
@@ -332,28 +252,7 @@
         <w:t xml:space="preserve"> set</w:t>
       </w:r>
       <w:r>
-        <w:t>: a new example email is spam if the probability that it is spam is greater than the probability that it is ham. The probability that it is spam is calculated by the prior probability of spam (</w:t>
-      </w:r>
-      <w:proofErr w:type="spellStart"/>
-      <w:r>
-        <w:t>totalCount.pSpam</w:t>
-      </w:r>
-      <w:proofErr w:type="spellEnd"/>
-      <w:r>
-        <w:t xml:space="preserve">) multiplied by the product of (for each of the email’s words) </w:t>
-      </w:r>
-      <w:proofErr w:type="gramStart"/>
-      <w:r>
-        <w:t>p(</w:t>
-      </w:r>
-      <w:proofErr w:type="spellStart"/>
-      <w:proofErr w:type="gramEnd"/>
-      <w:r>
-        <w:t>word|spam</w:t>
-      </w:r>
-      <w:proofErr w:type="spellEnd"/>
-      <w:r>
-        <w:t>)</w:t>
+        <w:t>: a new example email is spam if the probability that it is spam is greater than the probability that it is ham. The probability that it is spam is calculated by the prior probability of spam (totalCount.pSpam) multiplied by the product of (for each of the email’s words) p(word|spam)</w:t>
       </w:r>
       <w:r>
         <w:t xml:space="preserve">. If a word occurs more than once, each occurrence is factored in. </w:t>
@@ -379,16 +278,11 @@
       <w:r>
         <w:t>I obtained an accuracy of 90.4</w:t>
       </w:r>
-      <w:proofErr w:type="gramStart"/>
       <w:r>
         <w:t xml:space="preserve">% </w:t>
       </w:r>
       <w:r>
-        <w:t>.</w:t>
-      </w:r>
-      <w:proofErr w:type="gramEnd"/>
-      <w:r>
-        <w:t xml:space="preserve"> </w:t>
+        <w:t xml:space="preserve">. </w:t>
       </w:r>
     </w:p>
     <w:p>
@@ -691,39 +585,7 @@
           <w:rFonts w:cs="Arial"/>
           <w:szCs w:val="22"/>
         </w:rPr>
-        <w:t xml:space="preserve">ince the probabilities are multiplied together, the probability of that entire email being spam would be zero. Smoothing prevents that by putting in a </w:t>
-      </w:r>
-      <w:proofErr w:type="gramStart"/>
-      <w:r>
-        <w:rPr>
-          <w:rFonts w:cs="Arial"/>
-          <w:szCs w:val="22"/>
-        </w:rPr>
-        <w:t>place-holder</w:t>
-      </w:r>
-      <w:proofErr w:type="gramEnd"/>
-      <w:r>
-        <w:rPr>
-          <w:rFonts w:cs="Arial"/>
-          <w:szCs w:val="22"/>
-        </w:rPr>
-        <w:t xml:space="preserve"> value that is not zero. Since it is the same for any word that doesn’t exist in training data, it doesn’t really skew the data at </w:t>
-      </w:r>
-      <w:proofErr w:type="gramStart"/>
-      <w:r>
-        <w:rPr>
-          <w:rFonts w:cs="Arial"/>
-          <w:szCs w:val="22"/>
-        </w:rPr>
-        <w:t>all,</w:t>
-      </w:r>
-      <w:proofErr w:type="gramEnd"/>
-      <w:r>
-        <w:rPr>
-          <w:rFonts w:cs="Arial"/>
-          <w:szCs w:val="22"/>
-        </w:rPr>
-        <w:t xml:space="preserve"> it just prevents it from being zero. </w:t>
+        <w:t xml:space="preserve">ince the probabilities are multiplied together, the probability of that entire email being spam would be zero. Smoothing prevents that by putting in a place-holder value that is not zero. Since it is the same for any word that doesn’t exist in training data, it doesn’t really skew the data at all, it just prevents it from being zero. </w:t>
       </w:r>
     </w:p>
     <w:p>
@@ -769,25 +631,7 @@
           <w:color w:val="000000"/>
           <w:szCs w:val="22"/>
         </w:rPr>
-        <w:t xml:space="preserve">Naive </w:t>
-      </w:r>
-      <w:proofErr w:type="spellStart"/>
-      <w:r>
-        <w:rPr>
-          <w:rFonts w:ascii="Monaco" w:hAnsi="Monaco" w:cs="Monaco"/>
-          <w:color w:val="000000"/>
-          <w:szCs w:val="22"/>
-        </w:rPr>
-        <w:t>Bayes</w:t>
-      </w:r>
-      <w:proofErr w:type="spellEnd"/>
-      <w:r>
-        <w:rPr>
-          <w:rFonts w:ascii="Monaco" w:hAnsi="Monaco" w:cs="Monaco"/>
-          <w:color w:val="000000"/>
-          <w:szCs w:val="22"/>
-        </w:rPr>
-        <w:t xml:space="preserve"> Classifier</w:t>
+        <w:t>Naive Bayes Classifier</w:t>
       </w:r>
     </w:p>
     <w:p>
@@ -1590,1055 +1434,422 @@
         <w:rPr>
           <w:b/>
         </w:rPr>
-        <w:t xml:space="preserve">2.4 </w:t>
-      </w:r>
-      <w:proofErr w:type="spellStart"/>
+        <w:t xml:space="preserve">2.4 Bayes Extra Credit </w:t>
+      </w:r>
+    </w:p>
+    <w:p>
+      <w:pPr>
+        <w:ind w:firstLine="720"/>
+      </w:pPr>
+      <w:r>
+        <w:t xml:space="preserve">As I read in the Sahami paper, there are a number of domain specific features </w:t>
+      </w:r>
+      <w:r>
+        <w:t>that</w:t>
+      </w:r>
+      <w:r>
+        <w:t xml:space="preserve"> can be used to strengthen the generic Naive Bayes Algorithm for working specifically on spam emails. For example the words "FREE!" and "only $" or the use of excessive exclamation marks or other punctuation was highly indicative of spam, and modifying the treatment of these features helped improve accuracy. To focus my work for the extra credit, I focused on the number of emails that were marked as Spam, but in actuality are ham. There were 79 of these (when running with M = 10000). My goal was to reduce this, because that is really annoying when you miss emails that you do need. I decided to look at the .edu feature: </w:t>
+      </w:r>
+      <w:r>
+        <w:t xml:space="preserve">Sahami says </w:t>
+      </w:r>
+      <w:r>
+        <w:t xml:space="preserve">emails sent from .edu addresses are almost never spam. </w:t>
+      </w:r>
+    </w:p>
+    <w:p/>
+    <w:p>
+      <w:r>
+        <w:t xml:space="preserve">This feature is given based on prior knowledge, not from the training set. </w:t>
+      </w:r>
+      <w:r>
+        <w:t xml:space="preserve">However I did look at the training set and I found that 12/50 emails from edu accounts were spam. This is not the “almost never” that Sahami describes. I changed the is </w:t>
+      </w:r>
       <w:r>
         <w:rPr>
           <w:b/>
         </w:rPr>
-        <w:t>Bayes</w:t>
-      </w:r>
-      <w:proofErr w:type="spellEnd"/>
-      <w:r>
-        <w:rPr>
-          <w:b/>
-        </w:rPr>
-        <w:t xml:space="preserve"> Extra Credit </w:t>
-      </w:r>
-    </w:p>
-    <w:p>
-      <w:pPr>
-        <w:ind w:firstLine="720"/>
-      </w:pPr>
-      <w:r>
-        <w:t xml:space="preserve">As I read in the </w:t>
-      </w:r>
-      <w:proofErr w:type="spellStart"/>
-      <w:r>
-        <w:t>Sahami</w:t>
-      </w:r>
-      <w:proofErr w:type="spellEnd"/>
-      <w:r>
-        <w:t xml:space="preserve"> paper, there are a number of domain specific features </w:t>
-      </w:r>
-      <w:r>
-        <w:t>that</w:t>
-      </w:r>
-      <w:r>
-        <w:t xml:space="preserve"> can be used to strengthen the generic Naive </w:t>
-      </w:r>
-      <w:proofErr w:type="spellStart"/>
-      <w:r>
-        <w:t>Bayes</w:t>
-      </w:r>
-      <w:proofErr w:type="spellEnd"/>
-      <w:r>
-        <w:t xml:space="preserve"> Algorithm for working specifically on spam emails. For example the words "FREE!" and "only $" or the use of excessive exclamation marks or other punctuation was highly indicative of spam, and modifying the treatment of these features helped improve accuracy. To focus my work for the extra credit, I focused on the number of emails that were marked as </w:t>
-      </w:r>
-      <w:proofErr w:type="gramStart"/>
-      <w:r>
-        <w:t>Spam</w:t>
-      </w:r>
-      <w:proofErr w:type="gramEnd"/>
-      <w:r>
-        <w:t>, but in actuality are ham. There were 79 of these (when running with M = 10000). My goal was to reduce this, because that is really annoying when you miss emails that you do need. I decided to look at the .</w:t>
-      </w:r>
-      <w:proofErr w:type="spellStart"/>
-      <w:r>
-        <w:t>edu</w:t>
-      </w:r>
-      <w:proofErr w:type="spellEnd"/>
-      <w:r>
-        <w:t xml:space="preserve"> feature: </w:t>
-      </w:r>
-      <w:proofErr w:type="spellStart"/>
-      <w:r>
-        <w:t>Sahami</w:t>
-      </w:r>
-      <w:proofErr w:type="spellEnd"/>
-      <w:r>
-        <w:t xml:space="preserve"> says </w:t>
-      </w:r>
-      <w:r>
-        <w:t>emails sent from .</w:t>
-      </w:r>
-      <w:proofErr w:type="spellStart"/>
-      <w:r>
-        <w:t>edu</w:t>
-      </w:r>
-      <w:proofErr w:type="spellEnd"/>
-      <w:r>
-        <w:t xml:space="preserve"> addresses are almost never spam. </w:t>
+        <w:t>totalCount.pSpam</w:t>
+      </w:r>
+      <w:r>
+        <w:t xml:space="preserve"> probability for all edu emails to be 12/50, (and the inverse for ham), but saw no effect. So I decided to apply Sahami’s rule more strictly: </w:t>
+      </w:r>
+      <w:r>
+        <w:t xml:space="preserve">if an email is sent from a .edu address, it </w:t>
+      </w:r>
+      <w:r>
+        <w:t>is not spam. This</w:t>
+      </w:r>
+      <w:r>
+        <w:t xml:space="preserve"> correct</w:t>
+      </w:r>
+      <w:r>
+        <w:t>ed</w:t>
+      </w:r>
+      <w:r>
+        <w:t xml:space="preserve"> 2 errors so there are only 77 fals</w:t>
+      </w:r>
+      <w:r>
+        <w:t>e negative errors compared to 79</w:t>
+      </w:r>
+      <w:r>
+        <w:t xml:space="preserve">. (negative = spam). But this then causes two different emails to be marked as ham when they are not, (originally 17 such errors, after modifications 19 such errors). So I decided to look closer at the probabilities. </w:t>
       </w:r>
     </w:p>
     <w:p/>
     <w:p>
       <w:r>
-        <w:t xml:space="preserve">This feature is given based on prior knowledge, not from the training set. </w:t>
-      </w:r>
-      <w:r>
-        <w:t xml:space="preserve">However I did look at the training set and I found that 12/50 emails from </w:t>
-      </w:r>
-      <w:proofErr w:type="spellStart"/>
-      <w:r>
-        <w:t>edu</w:t>
-      </w:r>
-      <w:proofErr w:type="spellEnd"/>
-      <w:r>
-        <w:t xml:space="preserve"> accounts were spam. This is not the “almost never” that </w:t>
-      </w:r>
-      <w:proofErr w:type="spellStart"/>
-      <w:r>
-        <w:t>Sahami</w:t>
-      </w:r>
-      <w:proofErr w:type="spellEnd"/>
-      <w:r>
-        <w:t xml:space="preserve"> describes. I changed </w:t>
-      </w:r>
-      <w:proofErr w:type="gramStart"/>
-      <w:r>
-        <w:t>the is</w:t>
-      </w:r>
-      <w:proofErr w:type="gramEnd"/>
-      <w:r>
-        <w:t xml:space="preserve"> </w:t>
-      </w:r>
-      <w:proofErr w:type="spellStart"/>
-      <w:r>
-        <w:rPr>
-          <w:b/>
-        </w:rPr>
-        <w:t>totalCount.pSpam</w:t>
-      </w:r>
-      <w:proofErr w:type="spellEnd"/>
-      <w:r>
-        <w:t xml:space="preserve"> probability for all </w:t>
-      </w:r>
-      <w:proofErr w:type="spellStart"/>
-      <w:r>
-        <w:t>edu</w:t>
-      </w:r>
-      <w:proofErr w:type="spellEnd"/>
-      <w:r>
-        <w:t xml:space="preserve"> emails to be 12/50, (and the inverse for ham), but saw no effect. So I decided to apply </w:t>
-      </w:r>
-      <w:proofErr w:type="spellStart"/>
-      <w:r>
-        <w:t>Sahami’s</w:t>
-      </w:r>
-      <w:proofErr w:type="spellEnd"/>
-      <w:r>
-        <w:t xml:space="preserve"> rule more strictly: </w:t>
-      </w:r>
-      <w:r>
-        <w:t xml:space="preserve">if an email is sent from </w:t>
-      </w:r>
-      <w:proofErr w:type="gramStart"/>
-      <w:r>
-        <w:t>a</w:t>
-      </w:r>
-      <w:proofErr w:type="gramEnd"/>
-      <w:r>
-        <w:t xml:space="preserve"> .</w:t>
-      </w:r>
-      <w:proofErr w:type="spellStart"/>
-      <w:r>
-        <w:t>edu</w:t>
-      </w:r>
-      <w:proofErr w:type="spellEnd"/>
-      <w:r>
-        <w:t xml:space="preserve"> address, it </w:t>
-      </w:r>
-      <w:r>
-        <w:t>is not spam. This</w:t>
-      </w:r>
-      <w:r>
-        <w:t xml:space="preserve"> correct</w:t>
-      </w:r>
-      <w:r>
-        <w:t>ed</w:t>
-      </w:r>
-      <w:r>
-        <w:t xml:space="preserve"> 2 errors so there are only 77 fals</w:t>
-      </w:r>
-      <w:r>
-        <w:t>e negative errors compared to 79</w:t>
-      </w:r>
-      <w:r>
-        <w:t>. (</w:t>
-      </w:r>
-      <w:proofErr w:type="gramStart"/>
-      <w:r>
-        <w:t>negative</w:t>
-      </w:r>
-      <w:proofErr w:type="gramEnd"/>
-      <w:r>
-        <w:t xml:space="preserve"> = spam). But this then causes two different emails to be marked as ham when they are not, (originally 17 such errors, after modifications 19 such errors). So I decided to look closer at the probabilities. </w:t>
+        <w:t xml:space="preserve">Note that the code I discuss here is at the end of my testData method, and there are some printlns there which can display a little bit what is going on, for example display the false negative rate. </w:t>
+      </w:r>
+      <w:r>
+        <w:t>The bash code for data file manipulation i</w:t>
+      </w:r>
+      <w:r>
+        <w:t xml:space="preserve">s at the bottom of this or the next page, and the java method that interacts with the bash output files is </w:t>
+      </w:r>
+      <w:r>
+        <w:rPr>
+          <w:rFonts w:ascii="Monaco" w:hAnsi="Monaco" w:cs="Monaco"/>
+          <w:color w:val="000000"/>
+          <w:szCs w:val="22"/>
+          <w:highlight w:val="lightGray"/>
+        </w:rPr>
+        <w:t>getEduEmails</w:t>
+      </w:r>
+      <w:r>
+        <w:rPr>
+          <w:rFonts w:ascii="Monaco" w:hAnsi="Monaco" w:cs="Monaco"/>
+          <w:color w:val="000000"/>
+          <w:szCs w:val="22"/>
+        </w:rPr>
+        <w:t xml:space="preserve">. </w:t>
       </w:r>
     </w:p>
     <w:p/>
     <w:p>
-      <w:r>
-        <w:t xml:space="preserve">Note that the code I discuss here is at the end of my </w:t>
-      </w:r>
-      <w:proofErr w:type="spellStart"/>
-      <w:r>
-        <w:t>testData</w:t>
-      </w:r>
-      <w:proofErr w:type="spellEnd"/>
-      <w:r>
-        <w:t xml:space="preserve"> method, and there are some </w:t>
-      </w:r>
-      <w:proofErr w:type="spellStart"/>
-      <w:r>
-        <w:t>printlns</w:t>
-      </w:r>
-      <w:proofErr w:type="spellEnd"/>
-      <w:r>
-        <w:t xml:space="preserve"> there which can display a little bit what is going on, for example display the false negative rate. </w:t>
-      </w:r>
-      <w:r>
-        <w:t>The bash code for data file manipulation i</w:t>
-      </w:r>
-      <w:r>
-        <w:t xml:space="preserve">s at the bottom of this or the next page, and the java method that interacts with the bash output files is </w:t>
-      </w:r>
-      <w:proofErr w:type="spellStart"/>
-      <w:r>
-        <w:rPr>
-          <w:rFonts w:ascii="Monaco" w:hAnsi="Monaco" w:cs="Monaco"/>
-          <w:color w:val="000000"/>
-          <w:szCs w:val="22"/>
-          <w:highlight w:val="lightGray"/>
-        </w:rPr>
-        <w:t>getEduEmails</w:t>
-      </w:r>
-      <w:proofErr w:type="spellEnd"/>
-      <w:r>
-        <w:rPr>
-          <w:rFonts w:ascii="Monaco" w:hAnsi="Monaco" w:cs="Monaco"/>
-          <w:color w:val="000000"/>
-          <w:szCs w:val="22"/>
-        </w:rPr>
-        <w:t xml:space="preserve">. </w:t>
+      <w:pPr>
+        <w:rPr>
+          <w:sz w:val="20"/>
+        </w:rPr>
+      </w:pPr>
+      <w:r>
+        <w:rPr>
+          <w:sz w:val="20"/>
+        </w:rPr>
+        <w:t>Naive Bayes Classifier</w:t>
+      </w:r>
+    </w:p>
+    <w:p>
+      <w:pPr>
+        <w:rPr>
+          <w:sz w:val="20"/>
+        </w:rPr>
+      </w:pPr>
+      <w:r>
+        <w:rPr>
+          <w:sz w:val="20"/>
+        </w:rPr>
+        <w:t xml:space="preserve">@edu emails </w:t>
+      </w:r>
+    </w:p>
+    <w:p>
+      <w:pPr>
+        <w:rPr>
+          <w:sz w:val="20"/>
+        </w:rPr>
+      </w:pPr>
+      <w:r>
+        <w:rPr>
+          <w:sz w:val="20"/>
+        </w:rPr>
+        <w:t>guessItsSpam: true targetIsSpam: false</w:t>
+      </w:r>
+    </w:p>
+    <w:p>
+      <w:pPr>
+        <w:rPr>
+          <w:sz w:val="20"/>
+        </w:rPr>
+      </w:pPr>
+      <w:r>
+        <w:rPr>
+          <w:sz w:val="20"/>
+        </w:rPr>
+        <w:t>pHam : -1638.7568066270421 pSpam: -1626.0032421914702</w:t>
+      </w:r>
+    </w:p>
+    <w:p>
+      <w:pPr>
+        <w:rPr>
+          <w:sz w:val="20"/>
+        </w:rPr>
+      </w:pPr>
+      <w:r>
+        <w:rPr>
+          <w:sz w:val="20"/>
+        </w:rPr>
+        <w:t>(pHam-pSpam) / pSpam 0.007843504923386918</w:t>
+      </w:r>
+    </w:p>
+    <w:p>
+      <w:pPr>
+        <w:rPr>
+          <w:sz w:val="20"/>
+        </w:rPr>
+      </w:pPr>
+      <w:r>
+        <w:rPr>
+          <w:sz w:val="20"/>
+        </w:rPr>
+        <w:t>guessItsSpam: false targetIsSpam: false</w:t>
+      </w:r>
+    </w:p>
+    <w:p>
+      <w:pPr>
+        <w:rPr>
+          <w:sz w:val="20"/>
+        </w:rPr>
+      </w:pPr>
+      <w:r>
+        <w:rPr>
+          <w:sz w:val="20"/>
+        </w:rPr>
+        <w:t>pHam : -1265.1401830312536 pSpam: -1386.8532782579894</w:t>
+      </w:r>
+    </w:p>
+    <w:p>
+      <w:pPr>
+        <w:rPr>
+          <w:sz w:val="20"/>
+        </w:rPr>
+      </w:pPr>
+      <w:r>
+        <w:rPr>
+          <w:sz w:val="20"/>
+        </w:rPr>
+        <w:t>(pHam-pSpam) / pSpam 0.08776205611282699</w:t>
+      </w:r>
+    </w:p>
+    <w:p>
+      <w:pPr>
+        <w:rPr>
+          <w:sz w:val="20"/>
+        </w:rPr>
+      </w:pPr>
+      <w:r>
+        <w:rPr>
+          <w:sz w:val="20"/>
+        </w:rPr>
+        <w:t>guessItsSpam: true targetIsSpam: false</w:t>
+      </w:r>
+    </w:p>
+    <w:p>
+      <w:pPr>
+        <w:rPr>
+          <w:sz w:val="20"/>
+        </w:rPr>
+      </w:pPr>
+      <w:r>
+        <w:rPr>
+          <w:sz w:val="20"/>
+        </w:rPr>
+        <w:t>pHam : -1256.197585706773 pSpam: -1217.7326214265022</w:t>
+      </w:r>
+    </w:p>
+    <w:p>
+      <w:pPr>
+        <w:rPr>
+          <w:sz w:val="20"/>
+        </w:rPr>
+      </w:pPr>
+      <w:r>
+        <w:rPr>
+          <w:sz w:val="20"/>
+        </w:rPr>
+        <w:t>(pHam-pSpam) / pSpam 0.031587364585184026</w:t>
+      </w:r>
+    </w:p>
+    <w:p>
+      <w:pPr>
+        <w:rPr>
+          <w:sz w:val="20"/>
+        </w:rPr>
+      </w:pPr>
+      <w:r>
+        <w:rPr>
+          <w:sz w:val="20"/>
+        </w:rPr>
+        <w:t>guessItsSpam: true targetIsSpam: true</w:t>
+      </w:r>
+    </w:p>
+    <w:p>
+      <w:pPr>
+        <w:rPr>
+          <w:sz w:val="20"/>
+        </w:rPr>
+      </w:pPr>
+      <w:r>
+        <w:rPr>
+          <w:sz w:val="20"/>
+        </w:rPr>
+        <w:t>pHam : -1475.1670002770552 pSpam: -1401.473322616192</w:t>
+      </w:r>
+    </w:p>
+    <w:p>
+      <w:pPr>
+        <w:rPr>
+          <w:sz w:val="20"/>
+        </w:rPr>
+      </w:pPr>
+      <w:r>
+        <w:rPr>
+          <w:sz w:val="20"/>
+        </w:rPr>
+        <w:t>(pHam-pSpam) / pSpam 0.05258300423678128</w:t>
+      </w:r>
+    </w:p>
+    <w:p>
+      <w:pPr>
+        <w:rPr>
+          <w:sz w:val="20"/>
+        </w:rPr>
+      </w:pPr>
+      <w:r>
+        <w:rPr>
+          <w:sz w:val="20"/>
+        </w:rPr>
+        <w:t>guessItsSpam: true targetIsSpam: true</w:t>
+      </w:r>
+    </w:p>
+    <w:p>
+      <w:pPr>
+        <w:rPr>
+          <w:sz w:val="20"/>
+        </w:rPr>
+      </w:pPr>
+      <w:r>
+        <w:rPr>
+          <w:sz w:val="20"/>
+        </w:rPr>
+        <w:t>pHam : -4542.591691706505 pSpam: -4262.65345625496</w:t>
+      </w:r>
+    </w:p>
+    <w:p>
+      <w:pPr>
+        <w:rPr>
+          <w:sz w:val="20"/>
+        </w:rPr>
+      </w:pPr>
+      <w:r>
+        <w:rPr>
+          <w:sz w:val="20"/>
+        </w:rPr>
+        <w:t>(pHam-pSpam) / pSpam 0.0656722950444794</w:t>
+      </w:r>
+    </w:p>
+    <w:p>
+      <w:pPr>
+        <w:rPr>
+          <w:sz w:val="20"/>
+        </w:rPr>
+      </w:pPr>
+      <w:r>
+        <w:rPr>
+          <w:sz w:val="20"/>
+        </w:rPr>
+        <w:t>Marked Spam but is Ham 79</w:t>
+      </w:r>
+    </w:p>
+    <w:p>
+      <w:pPr>
+        <w:rPr>
+          <w:sz w:val="20"/>
+        </w:rPr>
+      </w:pPr>
+      <w:r>
+        <w:rPr>
+          <w:sz w:val="20"/>
+        </w:rPr>
+        <w:t>Marked Ham but is Spam 17</w:t>
+      </w:r>
+    </w:p>
+    <w:p>
+      <w:pPr>
+        <w:rPr>
+          <w:sz w:val="20"/>
+        </w:rPr>
+      </w:pPr>
+      <w:r>
+        <w:rPr>
+          <w:sz w:val="20"/>
+        </w:rPr>
+        <w:t xml:space="preserve">M </w:t>
+      </w:r>
+      <w:r>
+        <w:rPr>
+          <w:sz w:val="20"/>
+        </w:rPr>
+        <w:tab/>
+      </w:r>
+      <w:r>
+        <w:rPr>
+          <w:sz w:val="20"/>
+        </w:rPr>
+        <w:tab/>
+        <w:t xml:space="preserve"> accuracy</w:t>
+      </w:r>
+    </w:p>
+    <w:p>
+      <w:pPr>
+        <w:rPr>
+          <w:sz w:val="20"/>
+        </w:rPr>
+      </w:pPr>
+      <w:r>
+        <w:rPr>
+          <w:sz w:val="20"/>
+        </w:rPr>
+        <w:t>10000.0</w:t>
+      </w:r>
+      <w:r>
+        <w:rPr>
+          <w:sz w:val="20"/>
+        </w:rPr>
+        <w:tab/>
+      </w:r>
+      <w:r>
+        <w:rPr>
+          <w:sz w:val="20"/>
+        </w:rPr>
+        <w:tab/>
+        <w:t>0.904</w:t>
       </w:r>
     </w:p>
     <w:p/>
     <w:p>
-      <w:pPr>
-        <w:rPr>
-          <w:sz w:val="20"/>
-        </w:rPr>
-      </w:pPr>
-      <w:r>
-        <w:rPr>
-          <w:sz w:val="20"/>
-        </w:rPr>
-        <w:t xml:space="preserve">Naive </w:t>
-      </w:r>
-      <w:proofErr w:type="spellStart"/>
-      <w:r>
-        <w:rPr>
-          <w:sz w:val="20"/>
-        </w:rPr>
-        <w:t>Bayes</w:t>
-      </w:r>
-      <w:proofErr w:type="spellEnd"/>
-      <w:r>
-        <w:rPr>
-          <w:sz w:val="20"/>
-        </w:rPr>
-        <w:t xml:space="preserve"> Classifier</w:t>
-      </w:r>
-    </w:p>
-    <w:p>
-      <w:pPr>
-        <w:rPr>
-          <w:sz w:val="20"/>
-        </w:rPr>
-      </w:pPr>
-      <w:r>
-        <w:rPr>
-          <w:sz w:val="20"/>
-        </w:rPr>
-        <w:t>@</w:t>
-      </w:r>
-      <w:proofErr w:type="spellStart"/>
-      <w:proofErr w:type="gramStart"/>
-      <w:r>
-        <w:rPr>
-          <w:sz w:val="20"/>
-        </w:rPr>
-        <w:t>edu</w:t>
-      </w:r>
-      <w:proofErr w:type="spellEnd"/>
-      <w:proofErr w:type="gramEnd"/>
-      <w:r>
-        <w:rPr>
-          <w:sz w:val="20"/>
-        </w:rPr>
-        <w:t xml:space="preserve"> emails </w:t>
-      </w:r>
-    </w:p>
-    <w:p>
-      <w:pPr>
-        <w:rPr>
-          <w:sz w:val="20"/>
-        </w:rPr>
-      </w:pPr>
-      <w:proofErr w:type="spellStart"/>
-      <w:proofErr w:type="gramStart"/>
-      <w:r>
-        <w:rPr>
-          <w:sz w:val="20"/>
-        </w:rPr>
-        <w:t>guessItsSpam</w:t>
-      </w:r>
-      <w:proofErr w:type="spellEnd"/>
-      <w:proofErr w:type="gramEnd"/>
-      <w:r>
-        <w:rPr>
-          <w:sz w:val="20"/>
-        </w:rPr>
-        <w:t xml:space="preserve">: true </w:t>
-      </w:r>
-      <w:proofErr w:type="spellStart"/>
-      <w:r>
-        <w:rPr>
-          <w:sz w:val="20"/>
-        </w:rPr>
-        <w:t>targetIsSpam</w:t>
-      </w:r>
-      <w:proofErr w:type="spellEnd"/>
-      <w:r>
-        <w:rPr>
-          <w:sz w:val="20"/>
-        </w:rPr>
-        <w:t>: false</w:t>
-      </w:r>
-    </w:p>
-    <w:p>
-      <w:pPr>
-        <w:rPr>
-          <w:sz w:val="20"/>
-        </w:rPr>
-      </w:pPr>
-      <w:proofErr w:type="spellStart"/>
-      <w:proofErr w:type="gramStart"/>
-      <w:r>
-        <w:rPr>
-          <w:sz w:val="20"/>
-        </w:rPr>
-        <w:t>pHam</w:t>
-      </w:r>
-      <w:proofErr w:type="spellEnd"/>
-      <w:proofErr w:type="gramEnd"/>
-      <w:r>
-        <w:rPr>
-          <w:sz w:val="20"/>
-        </w:rPr>
-        <w:t xml:space="preserve"> : -1638.7568066270421 </w:t>
-      </w:r>
-      <w:proofErr w:type="spellStart"/>
-      <w:r>
-        <w:rPr>
-          <w:sz w:val="20"/>
-        </w:rPr>
-        <w:t>pSpam</w:t>
-      </w:r>
-      <w:proofErr w:type="spellEnd"/>
-      <w:r>
-        <w:rPr>
-          <w:sz w:val="20"/>
-        </w:rPr>
-        <w:t>: -1626.0032421914702</w:t>
-      </w:r>
-    </w:p>
-    <w:p>
-      <w:pPr>
-        <w:rPr>
-          <w:sz w:val="20"/>
-        </w:rPr>
-      </w:pPr>
-      <w:r>
-        <w:rPr>
-          <w:sz w:val="20"/>
-        </w:rPr>
-        <w:t>(</w:t>
-      </w:r>
-      <w:proofErr w:type="spellStart"/>
-      <w:proofErr w:type="gramStart"/>
-      <w:r>
-        <w:rPr>
-          <w:sz w:val="20"/>
-        </w:rPr>
-        <w:t>pHam</w:t>
-      </w:r>
-      <w:proofErr w:type="gramEnd"/>
-      <w:r>
-        <w:rPr>
-          <w:sz w:val="20"/>
-        </w:rPr>
-        <w:t>-pSpam</w:t>
-      </w:r>
-      <w:proofErr w:type="spellEnd"/>
-      <w:r>
-        <w:rPr>
-          <w:sz w:val="20"/>
-        </w:rPr>
-        <w:t xml:space="preserve">) / </w:t>
-      </w:r>
-      <w:proofErr w:type="spellStart"/>
-      <w:r>
-        <w:rPr>
-          <w:sz w:val="20"/>
-        </w:rPr>
-        <w:t>pSpam</w:t>
-      </w:r>
-      <w:proofErr w:type="spellEnd"/>
-      <w:r>
-        <w:rPr>
-          <w:sz w:val="20"/>
-        </w:rPr>
-        <w:t xml:space="preserve"> 0.007843504923386918</w:t>
-      </w:r>
-    </w:p>
-    <w:p>
-      <w:pPr>
-        <w:rPr>
-          <w:sz w:val="20"/>
-        </w:rPr>
-      </w:pPr>
-      <w:proofErr w:type="spellStart"/>
-      <w:proofErr w:type="gramStart"/>
-      <w:r>
-        <w:rPr>
-          <w:sz w:val="20"/>
-        </w:rPr>
-        <w:t>guessItsSpam</w:t>
-      </w:r>
-      <w:proofErr w:type="spellEnd"/>
-      <w:proofErr w:type="gramEnd"/>
-      <w:r>
-        <w:rPr>
-          <w:sz w:val="20"/>
-        </w:rPr>
-        <w:t xml:space="preserve">: false </w:t>
-      </w:r>
-      <w:proofErr w:type="spellStart"/>
-      <w:r>
-        <w:rPr>
-          <w:sz w:val="20"/>
-        </w:rPr>
-        <w:t>targetIsSpam</w:t>
-      </w:r>
-      <w:proofErr w:type="spellEnd"/>
-      <w:r>
-        <w:rPr>
-          <w:sz w:val="20"/>
-        </w:rPr>
-        <w:t>: false</w:t>
-      </w:r>
-    </w:p>
-    <w:p>
-      <w:pPr>
-        <w:rPr>
-          <w:sz w:val="20"/>
-        </w:rPr>
-      </w:pPr>
-      <w:proofErr w:type="spellStart"/>
-      <w:proofErr w:type="gramStart"/>
-      <w:r>
-        <w:rPr>
-          <w:sz w:val="20"/>
-        </w:rPr>
-        <w:t>pHam</w:t>
-      </w:r>
-      <w:proofErr w:type="spellEnd"/>
-      <w:proofErr w:type="gramEnd"/>
-      <w:r>
-        <w:rPr>
-          <w:sz w:val="20"/>
-        </w:rPr>
-        <w:t xml:space="preserve"> : -1265.1401830312536 </w:t>
-      </w:r>
-      <w:proofErr w:type="spellStart"/>
-      <w:r>
-        <w:rPr>
-          <w:sz w:val="20"/>
-        </w:rPr>
-        <w:t>pSpam</w:t>
-      </w:r>
-      <w:proofErr w:type="spellEnd"/>
-      <w:r>
-        <w:rPr>
-          <w:sz w:val="20"/>
-        </w:rPr>
-        <w:t>: -1386.8532782579894</w:t>
-      </w:r>
-    </w:p>
-    <w:p>
-      <w:pPr>
-        <w:rPr>
-          <w:sz w:val="20"/>
-        </w:rPr>
-      </w:pPr>
-      <w:r>
-        <w:rPr>
-          <w:sz w:val="20"/>
-        </w:rPr>
-        <w:t>(</w:t>
-      </w:r>
-      <w:proofErr w:type="spellStart"/>
-      <w:proofErr w:type="gramStart"/>
-      <w:r>
-        <w:rPr>
-          <w:sz w:val="20"/>
-        </w:rPr>
-        <w:t>pHam</w:t>
-      </w:r>
-      <w:proofErr w:type="gramEnd"/>
-      <w:r>
-        <w:rPr>
-          <w:sz w:val="20"/>
-        </w:rPr>
-        <w:t>-pSpam</w:t>
-      </w:r>
-      <w:proofErr w:type="spellEnd"/>
-      <w:r>
-        <w:rPr>
-          <w:sz w:val="20"/>
-        </w:rPr>
-        <w:t xml:space="preserve">) / </w:t>
-      </w:r>
-      <w:proofErr w:type="spellStart"/>
-      <w:r>
-        <w:rPr>
-          <w:sz w:val="20"/>
-        </w:rPr>
-        <w:t>pSpam</w:t>
-      </w:r>
-      <w:proofErr w:type="spellEnd"/>
-      <w:r>
-        <w:rPr>
-          <w:sz w:val="20"/>
-        </w:rPr>
-        <w:t xml:space="preserve"> 0.08776205611282699</w:t>
-      </w:r>
-    </w:p>
-    <w:p>
-      <w:pPr>
-        <w:rPr>
-          <w:sz w:val="20"/>
-        </w:rPr>
-      </w:pPr>
-      <w:proofErr w:type="spellStart"/>
-      <w:proofErr w:type="gramStart"/>
-      <w:r>
-        <w:rPr>
-          <w:sz w:val="20"/>
-        </w:rPr>
-        <w:t>guessItsSpam</w:t>
-      </w:r>
-      <w:proofErr w:type="spellEnd"/>
-      <w:proofErr w:type="gramEnd"/>
-      <w:r>
-        <w:rPr>
-          <w:sz w:val="20"/>
-        </w:rPr>
-        <w:t xml:space="preserve">: true </w:t>
-      </w:r>
-      <w:proofErr w:type="spellStart"/>
-      <w:r>
-        <w:rPr>
-          <w:sz w:val="20"/>
-        </w:rPr>
-        <w:t>targetIsSpam</w:t>
-      </w:r>
-      <w:proofErr w:type="spellEnd"/>
-      <w:r>
-        <w:rPr>
-          <w:sz w:val="20"/>
-        </w:rPr>
-        <w:t>: false</w:t>
-      </w:r>
-    </w:p>
-    <w:p>
-      <w:pPr>
-        <w:rPr>
-          <w:sz w:val="20"/>
-        </w:rPr>
-      </w:pPr>
-      <w:proofErr w:type="spellStart"/>
-      <w:proofErr w:type="gramStart"/>
-      <w:r>
-        <w:rPr>
-          <w:sz w:val="20"/>
-        </w:rPr>
-        <w:t>pHam</w:t>
-      </w:r>
-      <w:proofErr w:type="spellEnd"/>
-      <w:proofErr w:type="gramEnd"/>
-      <w:r>
-        <w:rPr>
-          <w:sz w:val="20"/>
-        </w:rPr>
-        <w:t xml:space="preserve"> : -1256.197585706773 </w:t>
-      </w:r>
-      <w:proofErr w:type="spellStart"/>
-      <w:r>
-        <w:rPr>
-          <w:sz w:val="20"/>
-        </w:rPr>
-        <w:t>pSpam</w:t>
-      </w:r>
-      <w:proofErr w:type="spellEnd"/>
-      <w:r>
-        <w:rPr>
-          <w:sz w:val="20"/>
-        </w:rPr>
-        <w:t>: -1217.7326214265022</w:t>
-      </w:r>
-    </w:p>
-    <w:p>
-      <w:pPr>
-        <w:rPr>
-          <w:sz w:val="20"/>
-        </w:rPr>
-      </w:pPr>
-      <w:r>
-        <w:rPr>
-          <w:sz w:val="20"/>
-        </w:rPr>
-        <w:t>(</w:t>
-      </w:r>
-      <w:proofErr w:type="spellStart"/>
-      <w:proofErr w:type="gramStart"/>
-      <w:r>
-        <w:rPr>
-          <w:sz w:val="20"/>
-        </w:rPr>
-        <w:t>pHam</w:t>
-      </w:r>
-      <w:proofErr w:type="gramEnd"/>
-      <w:r>
-        <w:rPr>
-          <w:sz w:val="20"/>
-        </w:rPr>
-        <w:t>-pSpam</w:t>
-      </w:r>
-      <w:proofErr w:type="spellEnd"/>
-      <w:r>
-        <w:rPr>
-          <w:sz w:val="20"/>
-        </w:rPr>
-        <w:t xml:space="preserve">) / </w:t>
-      </w:r>
-      <w:proofErr w:type="spellStart"/>
-      <w:r>
-        <w:rPr>
-          <w:sz w:val="20"/>
-        </w:rPr>
-        <w:t>pSpam</w:t>
-      </w:r>
-      <w:proofErr w:type="spellEnd"/>
-      <w:r>
-        <w:rPr>
-          <w:sz w:val="20"/>
-        </w:rPr>
-        <w:t xml:space="preserve"> 0.031587364585184026</w:t>
-      </w:r>
-    </w:p>
-    <w:p>
-      <w:pPr>
-        <w:rPr>
-          <w:sz w:val="20"/>
-        </w:rPr>
-      </w:pPr>
-      <w:proofErr w:type="spellStart"/>
-      <w:proofErr w:type="gramStart"/>
-      <w:r>
-        <w:rPr>
-          <w:sz w:val="20"/>
-        </w:rPr>
-        <w:t>guessItsSpam</w:t>
-      </w:r>
-      <w:proofErr w:type="spellEnd"/>
-      <w:proofErr w:type="gramEnd"/>
-      <w:r>
-        <w:rPr>
-          <w:sz w:val="20"/>
-        </w:rPr>
-        <w:t xml:space="preserve">: true </w:t>
-      </w:r>
-      <w:proofErr w:type="spellStart"/>
-      <w:r>
-        <w:rPr>
-          <w:sz w:val="20"/>
-        </w:rPr>
-        <w:t>targetIsSpam</w:t>
-      </w:r>
-      <w:proofErr w:type="spellEnd"/>
-      <w:r>
-        <w:rPr>
-          <w:sz w:val="20"/>
-        </w:rPr>
-        <w:t>: true</w:t>
-      </w:r>
-    </w:p>
-    <w:p>
-      <w:pPr>
-        <w:rPr>
-          <w:sz w:val="20"/>
-        </w:rPr>
-      </w:pPr>
-      <w:proofErr w:type="spellStart"/>
-      <w:proofErr w:type="gramStart"/>
-      <w:r>
-        <w:rPr>
-          <w:sz w:val="20"/>
-        </w:rPr>
-        <w:t>pHam</w:t>
-      </w:r>
-      <w:proofErr w:type="spellEnd"/>
-      <w:proofErr w:type="gramEnd"/>
-      <w:r>
-        <w:rPr>
-          <w:sz w:val="20"/>
-        </w:rPr>
-        <w:t xml:space="preserve"> : -1475.1670002770552 </w:t>
-      </w:r>
-      <w:proofErr w:type="spellStart"/>
-      <w:r>
-        <w:rPr>
-          <w:sz w:val="20"/>
-        </w:rPr>
-        <w:t>pSpam</w:t>
-      </w:r>
-      <w:proofErr w:type="spellEnd"/>
-      <w:r>
-        <w:rPr>
-          <w:sz w:val="20"/>
-        </w:rPr>
-        <w:t>: -1401.473322616192</w:t>
-      </w:r>
-    </w:p>
-    <w:p>
-      <w:pPr>
-        <w:rPr>
-          <w:sz w:val="20"/>
-        </w:rPr>
-      </w:pPr>
-      <w:r>
-        <w:rPr>
-          <w:sz w:val="20"/>
-        </w:rPr>
-        <w:t>(</w:t>
-      </w:r>
-      <w:proofErr w:type="spellStart"/>
-      <w:proofErr w:type="gramStart"/>
-      <w:r>
-        <w:rPr>
-          <w:sz w:val="20"/>
-        </w:rPr>
-        <w:t>pHam</w:t>
-      </w:r>
-      <w:proofErr w:type="gramEnd"/>
-      <w:r>
-        <w:rPr>
-          <w:sz w:val="20"/>
-        </w:rPr>
-        <w:t>-pSpam</w:t>
-      </w:r>
-      <w:proofErr w:type="spellEnd"/>
-      <w:r>
-        <w:rPr>
-          <w:sz w:val="20"/>
-        </w:rPr>
-        <w:t xml:space="preserve">) / </w:t>
-      </w:r>
-      <w:proofErr w:type="spellStart"/>
-      <w:r>
-        <w:rPr>
-          <w:sz w:val="20"/>
-        </w:rPr>
-        <w:t>pSpam</w:t>
-      </w:r>
-      <w:proofErr w:type="spellEnd"/>
-      <w:r>
-        <w:rPr>
-          <w:sz w:val="20"/>
-        </w:rPr>
-        <w:t xml:space="preserve"> 0.05258300423678128</w:t>
-      </w:r>
-    </w:p>
-    <w:p>
-      <w:pPr>
-        <w:rPr>
-          <w:sz w:val="20"/>
-        </w:rPr>
-      </w:pPr>
-      <w:proofErr w:type="spellStart"/>
-      <w:proofErr w:type="gramStart"/>
-      <w:r>
-        <w:rPr>
-          <w:sz w:val="20"/>
-        </w:rPr>
-        <w:t>guessItsSpam</w:t>
-      </w:r>
-      <w:proofErr w:type="spellEnd"/>
-      <w:proofErr w:type="gramEnd"/>
-      <w:r>
-        <w:rPr>
-          <w:sz w:val="20"/>
-        </w:rPr>
-        <w:t xml:space="preserve">: true </w:t>
-      </w:r>
-      <w:proofErr w:type="spellStart"/>
-      <w:r>
-        <w:rPr>
-          <w:sz w:val="20"/>
-        </w:rPr>
-        <w:t>targetIsSpam</w:t>
-      </w:r>
-      <w:proofErr w:type="spellEnd"/>
-      <w:r>
-        <w:rPr>
-          <w:sz w:val="20"/>
-        </w:rPr>
-        <w:t>: true</w:t>
-      </w:r>
-    </w:p>
-    <w:p>
-      <w:pPr>
-        <w:rPr>
-          <w:sz w:val="20"/>
-        </w:rPr>
-      </w:pPr>
-      <w:proofErr w:type="spellStart"/>
-      <w:proofErr w:type="gramStart"/>
-      <w:r>
-        <w:rPr>
-          <w:sz w:val="20"/>
-        </w:rPr>
-        <w:t>pHam</w:t>
-      </w:r>
-      <w:proofErr w:type="spellEnd"/>
-      <w:proofErr w:type="gramEnd"/>
-      <w:r>
-        <w:rPr>
-          <w:sz w:val="20"/>
-        </w:rPr>
-        <w:t xml:space="preserve"> : -4542.591691706505 </w:t>
-      </w:r>
-      <w:proofErr w:type="spellStart"/>
-      <w:r>
-        <w:rPr>
-          <w:sz w:val="20"/>
-        </w:rPr>
-        <w:t>pSpam</w:t>
-      </w:r>
-      <w:proofErr w:type="spellEnd"/>
-      <w:r>
-        <w:rPr>
-          <w:sz w:val="20"/>
-        </w:rPr>
-        <w:t>: -4262.65345625496</w:t>
-      </w:r>
-    </w:p>
-    <w:p>
-      <w:pPr>
-        <w:rPr>
-          <w:sz w:val="20"/>
-        </w:rPr>
-      </w:pPr>
-      <w:r>
-        <w:rPr>
-          <w:sz w:val="20"/>
-        </w:rPr>
-        <w:t>(</w:t>
-      </w:r>
-      <w:proofErr w:type="spellStart"/>
-      <w:proofErr w:type="gramStart"/>
-      <w:r>
-        <w:rPr>
-          <w:sz w:val="20"/>
-        </w:rPr>
-        <w:t>pHam</w:t>
-      </w:r>
-      <w:proofErr w:type="gramEnd"/>
-      <w:r>
-        <w:rPr>
-          <w:sz w:val="20"/>
-        </w:rPr>
-        <w:t>-pSpam</w:t>
-      </w:r>
-      <w:proofErr w:type="spellEnd"/>
-      <w:r>
-        <w:rPr>
-          <w:sz w:val="20"/>
-        </w:rPr>
-        <w:t xml:space="preserve">) / </w:t>
-      </w:r>
-      <w:proofErr w:type="spellStart"/>
-      <w:r>
-        <w:rPr>
-          <w:sz w:val="20"/>
-        </w:rPr>
-        <w:t>pSpam</w:t>
-      </w:r>
-      <w:proofErr w:type="spellEnd"/>
-      <w:r>
-        <w:rPr>
-          <w:sz w:val="20"/>
-        </w:rPr>
-        <w:t xml:space="preserve"> 0.0656722950444794</w:t>
-      </w:r>
-    </w:p>
-    <w:p>
-      <w:pPr>
-        <w:rPr>
-          <w:sz w:val="20"/>
-        </w:rPr>
-      </w:pPr>
-      <w:r>
-        <w:rPr>
-          <w:sz w:val="20"/>
-        </w:rPr>
-        <w:t>Marked Spam but is Ham 79</w:t>
-      </w:r>
-    </w:p>
-    <w:p>
-      <w:pPr>
-        <w:rPr>
-          <w:sz w:val="20"/>
-        </w:rPr>
-      </w:pPr>
-      <w:r>
-        <w:rPr>
-          <w:sz w:val="20"/>
-        </w:rPr>
-        <w:t>Marked Ham but is Spam 17</w:t>
-      </w:r>
-    </w:p>
-    <w:p>
-      <w:pPr>
-        <w:rPr>
-          <w:sz w:val="20"/>
-        </w:rPr>
-      </w:pPr>
-      <w:r>
-        <w:rPr>
-          <w:sz w:val="20"/>
-        </w:rPr>
-        <w:t xml:space="preserve">M </w:t>
-      </w:r>
-      <w:r>
-        <w:rPr>
-          <w:sz w:val="20"/>
-        </w:rPr>
-        <w:tab/>
-      </w:r>
-      <w:r>
-        <w:rPr>
-          <w:sz w:val="20"/>
-        </w:rPr>
-        <w:tab/>
-        <w:t xml:space="preserve"> accuracy</w:t>
-      </w:r>
-    </w:p>
-    <w:p>
-      <w:pPr>
-        <w:rPr>
-          <w:sz w:val="20"/>
-        </w:rPr>
-      </w:pPr>
-      <w:r>
-        <w:rPr>
-          <w:sz w:val="20"/>
-        </w:rPr>
-        <w:t>10000.0</w:t>
-      </w:r>
-      <w:r>
-        <w:rPr>
-          <w:sz w:val="20"/>
-        </w:rPr>
-        <w:tab/>
-      </w:r>
-      <w:r>
-        <w:rPr>
-          <w:sz w:val="20"/>
-        </w:rPr>
-        <w:tab/>
-        <w:t>0.904</w:t>
+      <w:r>
+        <w:t xml:space="preserve">I was hoping there would be a clear distinction, like the spam .edu emails have a really high probability of spam compared to probability of ham. In fact I do not see </w:t>
+      </w:r>
+      <w:r>
+        <w:t>an OBVIOUS distinction</w:t>
+      </w:r>
+      <w:r>
+        <w:t xml:space="preserve">. By looking </w:t>
+      </w:r>
+      <w:r>
+        <w:t>closely you</w:t>
+      </w:r>
+      <w:r>
+        <w:t xml:space="preserve"> could calculate the difference (pHam-pSpam)/pSpam and when the difference is less than .05 AND the email is sent from .edu, then you should vote it is a ham email. This will give you an accuracy of .906 However that number is based on my visual learning from the test data, so that's sketchy - as I am basically cheating.</w:t>
+      </w:r>
+      <w:r>
+        <w:t xml:space="preserve"> I would need a different training set to learn the proper cutoff.  </w:t>
       </w:r>
     </w:p>
     <w:p/>
     <w:p>
       <w:r>
-        <w:t>I was hoping there would be a clear distinction, like the spam .</w:t>
-      </w:r>
-      <w:proofErr w:type="spellStart"/>
-      <w:r>
-        <w:t>edu</w:t>
-      </w:r>
-      <w:proofErr w:type="spellEnd"/>
-      <w:r>
-        <w:t xml:space="preserve"> emails have a really high probability of spam compared to probability of ham. In fact I do not see </w:t>
-      </w:r>
-      <w:r>
-        <w:t>an OBVIOUS distinction</w:t>
-      </w:r>
-      <w:r>
-        <w:t xml:space="preserve">. By looking </w:t>
-      </w:r>
-      <w:r>
-        <w:t>closely you</w:t>
-      </w:r>
-      <w:r>
-        <w:t xml:space="preserve"> could calculate the difference (</w:t>
-      </w:r>
-      <w:proofErr w:type="spellStart"/>
-      <w:r>
-        <w:t>pHam-pSpam</w:t>
-      </w:r>
-      <w:proofErr w:type="spellEnd"/>
-      <w:r>
-        <w:t>)/</w:t>
-      </w:r>
-      <w:proofErr w:type="spellStart"/>
-      <w:r>
-        <w:t>pSpam</w:t>
-      </w:r>
-      <w:proofErr w:type="spellEnd"/>
-      <w:r>
-        <w:t xml:space="preserve"> and when the difference is less than .05 AND the email is sent from .</w:t>
-      </w:r>
-      <w:proofErr w:type="spellStart"/>
-      <w:r>
-        <w:t>edu</w:t>
-      </w:r>
-      <w:proofErr w:type="spellEnd"/>
-      <w:r>
-        <w:t>, then you should vote it is a ham email. This will give you an accuracy of .906 However that number is based on my visual learning from the test data, so that's sketchy - as I am basically cheating.</w:t>
-      </w:r>
-      <w:r>
-        <w:t xml:space="preserve"> I would need a different training set to learn the proper cutoff.  </w:t>
-      </w:r>
-    </w:p>
-    <w:p/>
-    <w:p>
-      <w:r>
-        <w:t>If you don't make such a qualification, but do modify your vote based on .</w:t>
-      </w:r>
-      <w:proofErr w:type="spellStart"/>
-      <w:r>
-        <w:t>edu</w:t>
-      </w:r>
-      <w:proofErr w:type="spellEnd"/>
-      <w:r>
-        <w:t xml:space="preserve"> email address, then you get the same accuracy as before .904, but with 2 less false-negative errors</w:t>
+        <w:t>If you don't make such a qualification, but do modify your vote based on .edu email address, then you get the same accuracy as before .904, but with 2 less false-negative errors</w:t>
       </w:r>
       <w:r>
         <w:t>. You also have two more false positive errors, but these errors are considered less damaging by users.</w:t>
@@ -2680,15 +1891,7 @@
         <w:t xml:space="preserve">Bash Script: </w:t>
       </w:r>
       <w:r>
-        <w:t>This script outputs the email ids of test emails with .</w:t>
-      </w:r>
-      <w:proofErr w:type="spellStart"/>
-      <w:r>
-        <w:t>edu</w:t>
-      </w:r>
-      <w:proofErr w:type="spellEnd"/>
-      <w:r>
-        <w:t xml:space="preserve"> addresses. </w:t>
+        <w:t xml:space="preserve">This script outputs the email ids of test emails with .edu addresses. </w:t>
       </w:r>
       <w:r>
         <w:rPr>
@@ -2696,43 +1899,39 @@
           <w:bCs/>
           <w:szCs w:val="22"/>
         </w:rPr>
-        <w:t xml:space="preserve">Execute this command in a folder where you have both </w:t>
-      </w:r>
-      <w:proofErr w:type="spellStart"/>
+        <w:t xml:space="preserve">Execute this command in a folder where you have both test.index and the trec05p-1 data corpus . </w:t>
+      </w:r>
       <w:r>
         <w:rPr>
           <w:rFonts w:ascii="Arial" w:hAnsi="Arial" w:cs="Arial"/>
           <w:bCs/>
           <w:szCs w:val="22"/>
         </w:rPr>
-        <w:t>test.index</w:t>
-      </w:r>
-      <w:proofErr w:type="spellEnd"/>
+        <w:t>Yo</w:t>
+      </w:r>
       <w:r>
         <w:rPr>
           <w:rFonts w:ascii="Arial" w:hAnsi="Arial" w:cs="Arial"/>
           <w:bCs/>
           <w:szCs w:val="22"/>
         </w:rPr>
-        <w:t xml:space="preserve"> and the trec05p-1 data </w:t>
-      </w:r>
-      <w:proofErr w:type="gramStart"/>
+        <w:t xml:space="preserve">u can copy and paste the below </w:t>
+      </w:r>
       <w:r>
         <w:rPr>
           <w:rFonts w:ascii="Arial" w:hAnsi="Arial" w:cs="Arial"/>
           <w:bCs/>
           <w:szCs w:val="22"/>
         </w:rPr>
-        <w:t>corpus .</w:t>
-      </w:r>
-      <w:proofErr w:type="gramEnd"/>
+        <w:t xml:space="preserve">command as one line. </w:t>
+      </w:r>
       <w:r>
         <w:rPr>
           <w:rFonts w:ascii="Arial" w:hAnsi="Arial" w:cs="Arial"/>
           <w:bCs/>
           <w:szCs w:val="22"/>
         </w:rPr>
-        <w:t xml:space="preserve"> </w:t>
+        <w:t xml:space="preserve">It will produce a file called eduEmailIds.txt which is the list of test emails ids that were sent from .edu email addresses. </w:t>
       </w:r>
       <w:r>
         <w:rPr>
@@ -2740,111 +1939,7 @@
           <w:bCs/>
           <w:szCs w:val="22"/>
         </w:rPr>
-        <w:t>Yo</w:t>
-      </w:r>
-      <w:r>
-        <w:rPr>
-          <w:rFonts w:ascii="Arial" w:hAnsi="Arial" w:cs="Arial"/>
-          <w:bCs/>
-          <w:szCs w:val="22"/>
-        </w:rPr>
-        <w:t xml:space="preserve">u can copy and paste the below </w:t>
-      </w:r>
-      <w:r>
-        <w:rPr>
-          <w:rFonts w:ascii="Arial" w:hAnsi="Arial" w:cs="Arial"/>
-          <w:bCs/>
-          <w:szCs w:val="22"/>
-        </w:rPr>
-        <w:t xml:space="preserve">command as one line. </w:t>
-      </w:r>
-      <w:r>
-        <w:rPr>
-          <w:rFonts w:ascii="Arial" w:hAnsi="Arial" w:cs="Arial"/>
-          <w:bCs/>
-          <w:szCs w:val="22"/>
-        </w:rPr>
-        <w:t xml:space="preserve">It will produce a file called </w:t>
-      </w:r>
-      <w:proofErr w:type="gramStart"/>
-      <w:r>
-        <w:rPr>
-          <w:rFonts w:ascii="Arial" w:hAnsi="Arial" w:cs="Arial"/>
-          <w:bCs/>
-          <w:szCs w:val="22"/>
-        </w:rPr>
-        <w:t>eduEmailIds.txt which</w:t>
-      </w:r>
-      <w:proofErr w:type="gramEnd"/>
-      <w:r>
-        <w:rPr>
-          <w:rFonts w:ascii="Arial" w:hAnsi="Arial" w:cs="Arial"/>
-          <w:bCs/>
-          <w:szCs w:val="22"/>
-        </w:rPr>
-        <w:t xml:space="preserve"> is the list of test emails ids that were sent from .</w:t>
-      </w:r>
-      <w:proofErr w:type="spellStart"/>
-      <w:r>
-        <w:rPr>
-          <w:rFonts w:ascii="Arial" w:hAnsi="Arial" w:cs="Arial"/>
-          <w:bCs/>
-          <w:szCs w:val="22"/>
-        </w:rPr>
-        <w:t>edu</w:t>
-      </w:r>
-      <w:proofErr w:type="spellEnd"/>
-      <w:r>
-        <w:rPr>
-          <w:rFonts w:ascii="Arial" w:hAnsi="Arial" w:cs="Arial"/>
-          <w:bCs/>
-          <w:szCs w:val="22"/>
-        </w:rPr>
-        <w:t xml:space="preserve"> email addresses. </w:t>
-      </w:r>
-      <w:r>
-        <w:rPr>
-          <w:rFonts w:ascii="Arial" w:hAnsi="Arial" w:cs="Arial"/>
-          <w:bCs/>
-          <w:szCs w:val="22"/>
-        </w:rPr>
-        <w:t xml:space="preserve"> You can also substitute </w:t>
-      </w:r>
-      <w:proofErr w:type="spellStart"/>
-      <w:r>
-        <w:rPr>
-          <w:rFonts w:ascii="Arial" w:hAnsi="Arial" w:cs="Arial"/>
-          <w:bCs/>
-          <w:szCs w:val="22"/>
-        </w:rPr>
-        <w:t>train.index</w:t>
-      </w:r>
-      <w:proofErr w:type="spellEnd"/>
-      <w:r>
-        <w:rPr>
-          <w:rFonts w:ascii="Arial" w:hAnsi="Arial" w:cs="Arial"/>
-          <w:bCs/>
-          <w:szCs w:val="22"/>
-        </w:rPr>
-        <w:t xml:space="preserve"> in order to get email ids of </w:t>
-      </w:r>
-      <w:proofErr w:type="spellStart"/>
-      <w:r>
-        <w:rPr>
-          <w:rFonts w:ascii="Arial" w:hAnsi="Arial" w:cs="Arial"/>
-          <w:bCs/>
-          <w:szCs w:val="22"/>
-        </w:rPr>
-        <w:t>edu</w:t>
-      </w:r>
-      <w:proofErr w:type="spellEnd"/>
-      <w:r>
-        <w:rPr>
-          <w:rFonts w:ascii="Arial" w:hAnsi="Arial" w:cs="Arial"/>
-          <w:bCs/>
-          <w:szCs w:val="22"/>
-        </w:rPr>
-        <w:t xml:space="preserve"> training emails. </w:t>
+        <w:t xml:space="preserve"> You can also substitute train.index in order to get email ids of edu training emails. </w:t>
       </w:r>
     </w:p>
     <w:p>
@@ -2899,53 +1994,12 @@
           <w:szCs w:val="28"/>
         </w:rPr>
       </w:pPr>
-      <w:proofErr w:type="gramStart"/>
       <w:r>
         <w:rPr>
           <w:rFonts w:ascii="Arial" w:hAnsi="Arial" w:cs="Arial"/>
           <w:szCs w:val="22"/>
         </w:rPr>
-        <w:t>while</w:t>
-      </w:r>
-      <w:proofErr w:type="gramEnd"/>
-      <w:r>
-        <w:rPr>
-          <w:rFonts w:ascii="Arial" w:hAnsi="Arial" w:cs="Arial"/>
-          <w:szCs w:val="22"/>
-        </w:rPr>
-        <w:t xml:space="preserve"> read p; do  echo ${p:4}; done &lt; </w:t>
-      </w:r>
-      <w:proofErr w:type="spellStart"/>
-      <w:r>
-        <w:rPr>
-          <w:rFonts w:ascii="Arial" w:hAnsi="Arial" w:cs="Arial"/>
-          <w:szCs w:val="22"/>
-        </w:rPr>
-        <w:t>test.index</w:t>
-      </w:r>
-      <w:proofErr w:type="spellEnd"/>
-      <w:r>
-        <w:rPr>
-          <w:rFonts w:ascii="Arial" w:hAnsi="Arial" w:cs="Arial"/>
-          <w:szCs w:val="22"/>
-        </w:rPr>
-        <w:t xml:space="preserve"> &gt;</w:t>
-      </w:r>
-      <w:proofErr w:type="spellStart"/>
-      <w:r>
-        <w:rPr>
-          <w:rFonts w:ascii="Arial" w:hAnsi="Arial" w:cs="Arial"/>
-          <w:szCs w:val="22"/>
-        </w:rPr>
-        <w:t>TestIndex.index</w:t>
-      </w:r>
-      <w:proofErr w:type="spellEnd"/>
-      <w:r>
-        <w:rPr>
-          <w:rFonts w:ascii="Arial" w:hAnsi="Arial" w:cs="Arial"/>
-          <w:szCs w:val="22"/>
-        </w:rPr>
-        <w:t xml:space="preserve">; </w:t>
+        <w:t xml:space="preserve">while read p; do  echo ${p:4}; done &lt; test.index &gt;TestIndex.index; </w:t>
       </w:r>
       <w:r>
         <w:rPr>
@@ -2953,79 +2007,7 @@
           <w:sz w:val="28"/>
           <w:szCs w:val="28"/>
         </w:rPr>
-        <w:t xml:space="preserve">while read </w:t>
-      </w:r>
-      <w:proofErr w:type="spellStart"/>
-      <w:r>
-        <w:rPr>
-          <w:rFonts w:ascii="Arial" w:hAnsi="Arial" w:cs="Arial"/>
-          <w:sz w:val="28"/>
-          <w:szCs w:val="28"/>
-        </w:rPr>
-        <w:t>fileName</w:t>
-      </w:r>
-      <w:proofErr w:type="spellEnd"/>
-      <w:r>
-        <w:rPr>
-          <w:rFonts w:ascii="Arial" w:hAnsi="Arial" w:cs="Arial"/>
-          <w:sz w:val="28"/>
-          <w:szCs w:val="28"/>
-        </w:rPr>
-        <w:t>;  do echo -n ${</w:t>
-      </w:r>
-      <w:proofErr w:type="spellStart"/>
-      <w:r>
-        <w:rPr>
-          <w:rFonts w:ascii="Arial" w:hAnsi="Arial" w:cs="Arial"/>
-          <w:sz w:val="28"/>
-          <w:szCs w:val="28"/>
-        </w:rPr>
-        <w:t>fileName</w:t>
-      </w:r>
-      <w:proofErr w:type="spellEnd"/>
-      <w:r>
-        <w:rPr>
-          <w:rFonts w:ascii="Arial" w:hAnsi="Arial" w:cs="Arial"/>
-          <w:sz w:val="28"/>
-          <w:szCs w:val="28"/>
-        </w:rPr>
-        <w:t xml:space="preserve">}; </w:t>
-      </w:r>
-      <w:proofErr w:type="spellStart"/>
-      <w:r>
-        <w:rPr>
-          <w:rFonts w:ascii="Arial" w:hAnsi="Arial" w:cs="Arial"/>
-          <w:sz w:val="28"/>
-          <w:szCs w:val="28"/>
-        </w:rPr>
-        <w:t>grep</w:t>
-      </w:r>
-      <w:proofErr w:type="spellEnd"/>
-      <w:r>
-        <w:rPr>
-          <w:rFonts w:ascii="Arial" w:hAnsi="Arial" w:cs="Arial"/>
-          <w:sz w:val="28"/>
-          <w:szCs w:val="28"/>
-        </w:rPr>
-        <w:t xml:space="preserve"> "From: " trec05p-1/data${</w:t>
-      </w:r>
-      <w:proofErr w:type="spellStart"/>
-      <w:r>
-        <w:rPr>
-          <w:rFonts w:ascii="Arial" w:hAnsi="Arial" w:cs="Arial"/>
-          <w:sz w:val="28"/>
-          <w:szCs w:val="28"/>
-        </w:rPr>
-        <w:t>fileName</w:t>
-      </w:r>
-      <w:proofErr w:type="spellEnd"/>
-      <w:r>
-        <w:rPr>
-          <w:rFonts w:ascii="Arial" w:hAnsi="Arial" w:cs="Arial"/>
-          <w:sz w:val="28"/>
-          <w:szCs w:val="28"/>
-        </w:rPr>
-        <w:t xml:space="preserve">} | </w:t>
+        <w:t xml:space="preserve">while read fileName;  do echo -n ${fileName}; grep "From: " trec05p-1/data${fileName} | </w:t>
       </w:r>
       <w:r>
         <w:rPr>
@@ -3034,9 +2016,19 @@
           <w:sz w:val="20"/>
           <w:szCs w:val="20"/>
         </w:rPr>
-        <w:t xml:space="preserve"> </w:t>
-      </w:r>
-      <w:proofErr w:type="spellStart"/>
+        <w:t xml:space="preserve"> tr -d '\</w:t>
+      </w:r>
+      <w:r>
+        <w:rPr>
+          <w:rFonts w:ascii="Arial" w:hAnsi="Arial" w:cs="Arial"/>
+          <w:b/>
+          <w:bCs/>
+          <w:color w:val="343434"/>
+          <w:sz w:val="20"/>
+          <w:szCs w:val="20"/>
+        </w:rPr>
+        <w:t>n</w:t>
+      </w:r>
       <w:r>
         <w:rPr>
           <w:rFonts w:ascii="Arial" w:hAnsi="Arial" w:cs="Arial"/>
@@ -3044,36 +2036,6 @@
           <w:sz w:val="20"/>
           <w:szCs w:val="20"/>
         </w:rPr>
-        <w:t>tr</w:t>
-      </w:r>
-      <w:proofErr w:type="spellEnd"/>
-      <w:r>
-        <w:rPr>
-          <w:rFonts w:ascii="Arial" w:hAnsi="Arial" w:cs="Arial"/>
-          <w:color w:val="343434"/>
-          <w:sz w:val="20"/>
-          <w:szCs w:val="20"/>
-        </w:rPr>
-        <w:t xml:space="preserve"> -d '\</w:t>
-      </w:r>
-      <w:r>
-        <w:rPr>
-          <w:rFonts w:ascii="Arial" w:hAnsi="Arial" w:cs="Arial"/>
-          <w:b/>
-          <w:bCs/>
-          <w:color w:val="343434"/>
-          <w:sz w:val="20"/>
-          <w:szCs w:val="20"/>
-        </w:rPr>
-        <w:t>n</w:t>
-      </w:r>
-      <w:r>
-        <w:rPr>
-          <w:rFonts w:ascii="Arial" w:hAnsi="Arial" w:cs="Arial"/>
-          <w:color w:val="343434"/>
-          <w:sz w:val="20"/>
-          <w:szCs w:val="20"/>
-        </w:rPr>
         <w:t xml:space="preserve">'; echo  </w:t>
       </w:r>
       <w:r>
@@ -3082,72 +2044,8 @@
           <w:sz w:val="28"/>
           <w:szCs w:val="28"/>
         </w:rPr>
-        <w:t>;  done &lt;</w:t>
-      </w:r>
-      <w:proofErr w:type="spellStart"/>
-      <w:r>
-        <w:rPr>
-          <w:rFonts w:ascii="Arial" w:hAnsi="Arial" w:cs="Arial"/>
-          <w:sz w:val="28"/>
-          <w:szCs w:val="28"/>
-        </w:rPr>
-        <w:t>TestIndex.index</w:t>
-      </w:r>
-      <w:proofErr w:type="spellEnd"/>
-      <w:r>
-        <w:rPr>
-          <w:rFonts w:ascii="Arial" w:hAnsi="Arial" w:cs="Arial"/>
-          <w:sz w:val="28"/>
-          <w:szCs w:val="28"/>
-        </w:rPr>
-        <w:t xml:space="preserve">  &gt; emails.txt; </w:t>
-      </w:r>
-      <w:proofErr w:type="spellStart"/>
-      <w:r>
-        <w:rPr>
-          <w:rFonts w:ascii="Arial" w:hAnsi="Arial" w:cs="Arial"/>
-          <w:sz w:val="28"/>
-          <w:szCs w:val="28"/>
-        </w:rPr>
-        <w:t>grep</w:t>
-      </w:r>
-      <w:proofErr w:type="spellEnd"/>
-      <w:r>
-        <w:rPr>
-          <w:rFonts w:ascii="Arial" w:hAnsi="Arial" w:cs="Arial"/>
-          <w:sz w:val="28"/>
-          <w:szCs w:val="28"/>
-        </w:rPr>
-        <w:t xml:space="preserve"> "\.</w:t>
-      </w:r>
-      <w:proofErr w:type="spellStart"/>
-      <w:r>
-        <w:rPr>
-          <w:rFonts w:ascii="Arial" w:hAnsi="Arial" w:cs="Arial"/>
-          <w:sz w:val="28"/>
-          <w:szCs w:val="28"/>
-        </w:rPr>
-        <w:t>edu</w:t>
-      </w:r>
-      <w:proofErr w:type="spellEnd"/>
-      <w:r>
-        <w:rPr>
-          <w:rFonts w:ascii="Arial" w:hAnsi="Arial" w:cs="Arial"/>
-          <w:sz w:val="28"/>
-          <w:szCs w:val="28"/>
-        </w:rPr>
-        <w:t xml:space="preserve">" emails.txt &gt; eduEmails.txt; while read p; do echo ${p:0:8}; done &lt;eduEmails.txt&gt; </w:t>
-      </w:r>
-      <w:proofErr w:type="spellStart"/>
-      <w:r>
-        <w:rPr>
-          <w:rFonts w:ascii="Arial" w:hAnsi="Arial" w:cs="Arial"/>
-          <w:sz w:val="28"/>
-          <w:szCs w:val="28"/>
-        </w:rPr>
-        <w:t>testEmailEduIds</w:t>
-      </w:r>
-      <w:proofErr w:type="spellEnd"/>
+        <w:t>;  done &lt;TestIndex.index  &gt; emails.txt; grep "\.edu" emails.txt &gt; eduEmails.txt; while read p; do echo ${p:0:8}; done &lt;eduEmails.txt&gt; testEmailEduIds</w:t>
+      </w:r>
     </w:p>
     <w:p>
       <w:pPr>
@@ -3969,7 +2867,7 @@
           <v:shape id="_x0000_i1043" type="#_x0000_t75" style="width:117pt;height:17.5pt" o:ole="">
             <v:imagedata r:id="rId29" r:pict="rId30" o:title=""/>
           </v:shape>
-          <o:OLEObject Type="Embed" ProgID="Equation.3" ShapeID="_x0000_i1043" DrawAspect="Content" ObjectID="_1328912741" r:id="rId31"/>
+          <o:OLEObject Type="Embed" ProgID="Equation.3" ShapeID="_x0000_i1043" DrawAspect="Content" ObjectID="_1328916090" r:id="rId31"/>
         </w:object>
       </w:r>
       <w:r>
@@ -4063,7 +2961,7 @@
           <v:shape id="_x0000_i1044" type="#_x0000_t75" style="width:54.5pt;height:17.5pt" o:ole="">
             <v:imagedata r:id="rId32" r:pict="rId33" o:title=""/>
           </v:shape>
-          <o:OLEObject Type="Embed" ProgID="Equation.3" ShapeID="_x0000_i1044" DrawAspect="Content" ObjectID="_1328912742" r:id="rId34"/>
+          <o:OLEObject Type="Embed" ProgID="Equation.3" ShapeID="_x0000_i1044" DrawAspect="Content" ObjectID="_1328916091" r:id="rId34"/>
         </w:object>
       </w:r>
     </w:p>
@@ -4130,7 +3028,6 @@
         </w:rPr>
         <w:t>*</w:t>
       </w:r>
-      <w:proofErr w:type="gramStart"/>
       <w:r>
         <w:rPr>
           <w:b/>
@@ -4138,7 +3035,6 @@
         </w:rPr>
         <w:t>note</w:t>
       </w:r>
-      <w:proofErr w:type="gramEnd"/>
       <w:r>
         <w:rPr>
           <w:b/>
@@ -4188,7 +3084,7 @@
           <v:shape id="_x0000_i1046" type="#_x0000_t75" style="width:13.5pt;height:14.5pt" o:ole="">
             <v:imagedata r:id="rId36" o:title=""/>
           </v:shape>
-          <o:OLEObject Type="Embed" ProgID="Equation.3" ShapeID="_x0000_i1046" DrawAspect="Content" ObjectID="_1328912743" r:id="rId37"/>
+          <o:OLEObject Type="Embed" ProgID="Equation.3" ShapeID="_x0000_i1046" DrawAspect="Content" ObjectID="_1328916092" r:id="rId37"/>
         </w:object>
       </w:r>
       <w:r>
@@ -4245,7 +3141,7 @@
           <v:shape id="_x0000_i1048" type="#_x0000_t75" style="width:15pt;height:14.5pt" o:ole="">
             <v:imagedata r:id="rId39" o:title=""/>
           </v:shape>
-          <o:OLEObject Type="Embed" ProgID="Equation.3" ShapeID="_x0000_i1048" DrawAspect="Content" ObjectID="_1328912744" r:id="rId40"/>
+          <o:OLEObject Type="Embed" ProgID="Equation.3" ShapeID="_x0000_i1048" DrawAspect="Content" ObjectID="_1328916093" r:id="rId40"/>
         </w:object>
       </w:r>
       <w:r>
@@ -4292,7 +3188,7 @@
           <v:shape id="_x0000_i1049" type="#_x0000_t75" style="width:73.5pt;height:28.5pt" o:ole="">
             <v:imagedata r:id="rId41" o:title=""/>
           </v:shape>
-          <o:OLEObject Type="Embed" ProgID="Equation.3" ShapeID="_x0000_i1049" DrawAspect="Content" ObjectID="_1328912745" r:id="rId42"/>
+          <o:OLEObject Type="Embed" ProgID="Equation.3" ShapeID="_x0000_i1049" DrawAspect="Content" ObjectID="_1328916094" r:id="rId42"/>
         </w:object>
       </w:r>
     </w:p>
@@ -4430,7 +3326,7 @@
           <v:shape id="_x0000_i1050" type="#_x0000_t75" style="width:209pt;height:35.5pt" o:ole="">
             <v:imagedata r:id="rId43" o:title=""/>
           </v:shape>
-          <o:OLEObject Type="Embed" ProgID="Equation.3" ShapeID="_x0000_i1050" DrawAspect="Content" ObjectID="_1328912746" r:id="rId44"/>
+          <o:OLEObject Type="Embed" ProgID="Equation.3" ShapeID="_x0000_i1050" DrawAspect="Content" ObjectID="_1328916095" r:id="rId44"/>
         </w:object>
       </w:r>
     </w:p>
@@ -4516,7 +3412,7 @@
           <v:shape id="_x0000_i1051" type="#_x0000_t75" style="width:30pt;height:19.5pt" o:ole="">
             <v:imagedata r:id="rId45" o:title=""/>
           </v:shape>
-          <o:OLEObject Type="Embed" ProgID="Equation.3" ShapeID="_x0000_i1051" DrawAspect="Content" ObjectID="_1328912747" r:id="rId46"/>
+          <o:OLEObject Type="Embed" ProgID="Equation.3" ShapeID="_x0000_i1051" DrawAspect="Content" ObjectID="_1328916096" r:id="rId46"/>
         </w:object>
       </w:r>
     </w:p>
@@ -4546,7 +3442,7 @@
           <v:shape id="_x0000_i1052" type="#_x0000_t75" style="width:20.5pt;height:19.5pt" o:ole="">
             <v:imagedata r:id="rId47" o:title=""/>
           </v:shape>
-          <o:OLEObject Type="Embed" ProgID="Equation.3" ShapeID="_x0000_i1052" DrawAspect="Content" ObjectID="_1328912748" r:id="rId48"/>
+          <o:OLEObject Type="Embed" ProgID="Equation.3" ShapeID="_x0000_i1052" DrawAspect="Content" ObjectID="_1328916097" r:id="rId48"/>
         </w:object>
       </w:r>
       <w:r>
@@ -4567,7 +3463,7 @@
           <v:shape id="_x0000_i1053" type="#_x0000_t75" style="width:30pt;height:19.5pt" o:ole="">
             <v:imagedata r:id="rId49" o:title=""/>
           </v:shape>
-          <o:OLEObject Type="Embed" ProgID="Equation.3" ShapeID="_x0000_i1053" DrawAspect="Content" ObjectID="_1328912749" r:id="rId50"/>
+          <o:OLEObject Type="Embed" ProgID="Equation.3" ShapeID="_x0000_i1053" DrawAspect="Content" ObjectID="_1328916098" r:id="rId50"/>
         </w:object>
       </w:r>
       <w:r>
@@ -4833,7 +3729,7 @@
           <v:shape id="_x0000_i1054" type="#_x0000_t75" style="width:67.5pt;height:19.5pt" o:ole="">
             <v:imagedata r:id="rId52" o:title=""/>
           </v:shape>
-          <o:OLEObject Type="Embed" ProgID="Equation.3" ShapeID="_x0000_i1054" DrawAspect="Content" ObjectID="_1328912750" r:id="rId53"/>
+          <o:OLEObject Type="Embed" ProgID="Equation.3" ShapeID="_x0000_i1054" DrawAspect="Content" ObjectID="_1328916099" r:id="rId53"/>
         </w:object>
       </w:r>
       <w:r>
@@ -4846,7 +3742,7 @@
           <v:shape id="_x0000_i1055" type="#_x0000_t75" style="width:30pt;height:19.5pt" o:ole="">
             <v:imagedata r:id="rId54" o:title=""/>
           </v:shape>
-          <o:OLEObject Type="Embed" ProgID="Equation.3" ShapeID="_x0000_i1055" DrawAspect="Content" ObjectID="_1328912751" r:id="rId55"/>
+          <o:OLEObject Type="Embed" ProgID="Equation.3" ShapeID="_x0000_i1055" DrawAspect="Content" ObjectID="_1328916100" r:id="rId55"/>
         </w:object>
       </w:r>
       <w:r>
@@ -4896,7 +3792,7 @@
           <v:shape id="_x0000_i1056" type="#_x0000_t75" style="width:46.5pt;height:19.5pt" o:ole="">
             <v:imagedata r:id="rId56" o:title=""/>
           </v:shape>
-          <o:OLEObject Type="Embed" ProgID="Equation.3" ShapeID="_x0000_i1056" DrawAspect="Content" ObjectID="_1328912752" r:id="rId57"/>
+          <o:OLEObject Type="Embed" ProgID="Equation.3" ShapeID="_x0000_i1056" DrawAspect="Content" ObjectID="_1328916101" r:id="rId57"/>
         </w:object>
       </w:r>
       <w:r>
@@ -4909,7 +3805,7 @@
           <v:shape id="_x0000_i1057" type="#_x0000_t75" style="width:36.5pt;height:19.5pt" o:ole="">
             <v:imagedata r:id="rId58" o:title=""/>
           </v:shape>
-          <o:OLEObject Type="Embed" ProgID="Equation.3" ShapeID="_x0000_i1057" DrawAspect="Content" ObjectID="_1328912753" r:id="rId59"/>
+          <o:OLEObject Type="Embed" ProgID="Equation.3" ShapeID="_x0000_i1057" DrawAspect="Content" ObjectID="_1328916102" r:id="rId59"/>
         </w:object>
       </w:r>
       <w:r>
@@ -4959,7 +3855,7 @@
           <v:shape id="_x0000_i1058" type="#_x0000_t75" style="width:46.5pt;height:19.5pt" o:ole="">
             <v:imagedata r:id="rId60" o:title=""/>
           </v:shape>
-          <o:OLEObject Type="Embed" ProgID="Equation.3" ShapeID="_x0000_i1058" DrawAspect="Content" ObjectID="_1328912754" r:id="rId61"/>
+          <o:OLEObject Type="Embed" ProgID="Equation.3" ShapeID="_x0000_i1058" DrawAspect="Content" ObjectID="_1328916103" r:id="rId61"/>
         </w:object>
       </w:r>
       <w:r>
@@ -4972,7 +3868,7 @@
           <v:shape id="_x0000_i1059" type="#_x0000_t75" style="width:36.5pt;height:19.5pt" o:ole="">
             <v:imagedata r:id="rId62" o:title=""/>
           </v:shape>
-          <o:OLEObject Type="Embed" ProgID="Equation.3" ShapeID="_x0000_i1059" DrawAspect="Content" ObjectID="_1328912755" r:id="rId63"/>
+          <o:OLEObject Type="Embed" ProgID="Equation.3" ShapeID="_x0000_i1059" DrawAspect="Content" ObjectID="_1328916104" r:id="rId63"/>
         </w:object>
       </w:r>
       <w:r>
@@ -5008,7 +3904,7 @@
           <v:shape id="_x0000_i1060" type="#_x0000_t75" style="width:105.5pt;height:19.5pt" o:ole="">
             <v:imagedata r:id="rId64" o:title=""/>
           </v:shape>
-          <o:OLEObject Type="Embed" ProgID="Equation.3" ShapeID="_x0000_i1060" DrawAspect="Content" ObjectID="_1328912756" r:id="rId65"/>
+          <o:OLEObject Type="Embed" ProgID="Equation.3" ShapeID="_x0000_i1060" DrawAspect="Content" ObjectID="_1328916105" r:id="rId65"/>
         </w:object>
       </w:r>
       <w:r>
@@ -5263,6 +4159,16 @@
         </w:rPr>
         <w:t xml:space="preserve"> tree. Next each test example is classified based by each of the N decision trees. For each test example, my learner votes based on the majority of the N decision trees’ votes. The vote of my learner is compared to the true vote in order to measure accuracy. </w:t>
       </w:r>
+    </w:p>
+    <w:p>
+      <w:pPr>
+        <w:rPr>
+          <w:rFonts w:ascii="Times New Roman" w:hAnsi="Times New Roman"/>
+          <w:bCs/>
+          <w:noProof/>
+          <w:sz w:val="24"/>
+        </w:rPr>
+      </w:pPr>
     </w:p>
     <w:p>
       <w:pPr>
@@ -5274,9 +4180,7 @@
           <w:shd w:val="clear" w:color="auto" w:fill="DBEDFE"/>
         </w:rPr>
       </w:pPr>
-    </w:p>
-    <w:p>
-      <w:pPr>
+      <w:r>
         <w:rPr>
           <w:rFonts w:ascii="Lucida Grande" w:hAnsi="Lucida Grande"/>
           <w:color w:val="3E454C"/>
@@ -5284,8 +4188,11 @@
           <w:szCs w:val="15"/>
           <w:shd w:val="clear" w:color="auto" w:fill="DBEDFE"/>
         </w:rPr>
-      </w:pPr>
-      <w:r>
+        <w:t>Bagging Ensembles</w:t>
+      </w:r>
+    </w:p>
+    <w:p>
+      <w:pPr>
         <w:rPr>
           <w:rFonts w:ascii="Lucida Grande" w:hAnsi="Lucida Grande"/>
           <w:color w:val="3E454C"/>
@@ -5293,9 +4200,10 @@
           <w:szCs w:val="15"/>
           <w:shd w:val="clear" w:color="auto" w:fill="DBEDFE"/>
         </w:rPr>
-        <w:t>Runs</w:t>
-      </w:r>
-      <w:r>
+      </w:pPr>
+    </w:p>
+    <w:p>
+      <w:pPr>
         <w:rPr>
           <w:rFonts w:ascii="Lucida Grande" w:hAnsi="Lucida Grande"/>
           <w:color w:val="3E454C"/>
@@ -5303,9 +4211,7 @@
           <w:szCs w:val="15"/>
           <w:shd w:val="clear" w:color="auto" w:fill="DBEDFE"/>
         </w:rPr>
-        <w:tab/>
-      </w:r>
-      <w:proofErr w:type="spellStart"/>
+      </w:pPr>
       <w:r>
         <w:rPr>
           <w:rFonts w:ascii="Lucida Grande" w:hAnsi="Lucida Grande"/>
@@ -5314,9 +4220,8 @@
           <w:szCs w:val="15"/>
           <w:shd w:val="clear" w:color="auto" w:fill="DBEDFE"/>
         </w:rPr>
-        <w:t>BagSize</w:t>
-      </w:r>
-      <w:proofErr w:type="spellEnd"/>
+        <w:t xml:space="preserve">runs </w:t>
+      </w:r>
       <w:r>
         <w:rPr>
           <w:rFonts w:ascii="Lucida Grande" w:hAnsi="Lucida Grande"/>
@@ -5326,11 +4231,8 @@
           <w:shd w:val="clear" w:color="auto" w:fill="DBEDFE"/>
         </w:rPr>
         <w:tab/>
-        <w:t xml:space="preserve">Average Accuracy </w:t>
-      </w:r>
-    </w:p>
-    <w:p>
-      <w:pPr>
+      </w:r>
+      <w:r>
         <w:rPr>
           <w:rFonts w:ascii="Lucida Grande" w:hAnsi="Lucida Grande"/>
           <w:color w:val="3E454C"/>
@@ -5338,7 +4240,9 @@
           <w:szCs w:val="15"/>
           <w:shd w:val="clear" w:color="auto" w:fill="DBEDFE"/>
         </w:rPr>
-      </w:pPr>
+        <w:tab/>
+        <w:t xml:space="preserve"> bagSize </w:t>
+      </w:r>
       <w:r>
         <w:rPr>
           <w:rFonts w:ascii="Lucida Grande" w:hAnsi="Lucida Grande"/>
@@ -5347,7 +4251,7 @@
           <w:szCs w:val="15"/>
           <w:shd w:val="clear" w:color="auto" w:fill="DBEDFE"/>
         </w:rPr>
-        <w:t xml:space="preserve">1000 </w:t>
+        <w:tab/>
       </w:r>
       <w:r>
         <w:rPr>
@@ -5358,9 +4262,11 @@
           <w:shd w:val="clear" w:color="auto" w:fill="DBEDFE"/>
         </w:rPr>
         <w:tab/>
-        <w:t xml:space="preserve">1 </w:t>
-      </w:r>
-      <w:r>
+        <w:t xml:space="preserve"> averageAccuracy</w:t>
+      </w:r>
+    </w:p>
+    <w:p>
+      <w:pPr>
         <w:rPr>
           <w:rFonts w:ascii="Lucida Grande" w:hAnsi="Lucida Grande"/>
           <w:color w:val="3E454C"/>
@@ -5368,9 +4274,7 @@
           <w:szCs w:val="15"/>
           <w:shd w:val="clear" w:color="auto" w:fill="DBEDFE"/>
         </w:rPr>
-        <w:tab/>
-        <w:t xml:space="preserve">0.75703125 </w:t>
-      </w:r>
+      </w:pPr>
     </w:p>
     <w:p>
       <w:pPr>
@@ -5390,7 +4294,7 @@
           <w:szCs w:val="15"/>
           <w:shd w:val="clear" w:color="auto" w:fill="DBEDFE"/>
         </w:rPr>
-        <w:t xml:space="preserve">1000 </w:t>
+        <w:t>300</w:t>
       </w:r>
       <w:r>
         <w:rPr>
@@ -5401,7 +4305,6 @@
           <w:shd w:val="clear" w:color="auto" w:fill="DBEDFE"/>
         </w:rPr>
         <w:tab/>
-        <w:t>3</w:t>
       </w:r>
       <w:r>
         <w:rPr>
@@ -5412,11 +4315,9 @@
           <w:shd w:val="clear" w:color="auto" w:fill="DBEDFE"/>
         </w:rPr>
         <w:tab/>
-        <w:t xml:space="preserve"> 0.76709375 </w:t>
-      </w:r>
-    </w:p>
-    <w:p>
-      <w:pPr>
+        <w:t>1</w:t>
+      </w:r>
+      <w:r>
         <w:rPr>
           <w:rFonts w:ascii="Lucida Grande" w:hAnsi="Lucida Grande"/>
           <w:color w:val="3E454C"/>
@@ -5424,7 +4325,8 @@
           <w:szCs w:val="15"/>
           <w:shd w:val="clear" w:color="auto" w:fill="DBEDFE"/>
         </w:rPr>
-      </w:pPr>
+        <w:tab/>
+      </w:r>
       <w:r>
         <w:rPr>
           <w:rFonts w:ascii="Lucida Grande" w:hAnsi="Lucida Grande"/>
@@ -5433,9 +4335,12 @@
           <w:szCs w:val="15"/>
           <w:shd w:val="clear" w:color="auto" w:fill="DBEDFE"/>
         </w:rPr>
-        <w:t xml:space="preserve">1000 </w:t>
-      </w:r>
-      <w:r>
+        <w:tab/>
+        <w:t>0.7555</w:t>
+      </w:r>
+    </w:p>
+    <w:p>
+      <w:pPr>
         <w:rPr>
           <w:rFonts w:ascii="Lucida Grande" w:hAnsi="Lucida Grande"/>
           <w:color w:val="3E454C"/>
@@ -5443,9 +4348,7 @@
           <w:szCs w:val="15"/>
           <w:shd w:val="clear" w:color="auto" w:fill="DBEDFE"/>
         </w:rPr>
-        <w:tab/>
-        <w:t xml:space="preserve">5 </w:t>
-      </w:r>
+      </w:pPr>
       <w:r>
         <w:rPr>
           <w:rFonts w:ascii="Lucida Grande" w:hAnsi="Lucida Grande"/>
@@ -5454,12 +4357,9 @@
           <w:szCs w:val="15"/>
           <w:shd w:val="clear" w:color="auto" w:fill="DBEDFE"/>
         </w:rPr>
-        <w:tab/>
-        <w:t xml:space="preserve">0.7605625 </w:t>
-      </w:r>
-    </w:p>
-    <w:p>
-      <w:pPr>
+        <w:t>300</w:t>
+      </w:r>
+      <w:r>
         <w:rPr>
           <w:rFonts w:ascii="Lucida Grande" w:hAnsi="Lucida Grande"/>
           <w:color w:val="3E454C"/>
@@ -5467,7 +4367,8 @@
           <w:szCs w:val="15"/>
           <w:shd w:val="clear" w:color="auto" w:fill="DBEDFE"/>
         </w:rPr>
-      </w:pPr>
+        <w:tab/>
+      </w:r>
       <w:r>
         <w:rPr>
           <w:rFonts w:ascii="Lucida Grande" w:hAnsi="Lucida Grande"/>
@@ -5476,7 +4377,8 @@
           <w:szCs w:val="15"/>
           <w:shd w:val="clear" w:color="auto" w:fill="DBEDFE"/>
         </w:rPr>
-        <w:t xml:space="preserve">1000 </w:t>
+        <w:tab/>
+        <w:t>3</w:t>
       </w:r>
       <w:r>
         <w:rPr>
@@ -5487,7 +4389,6 @@
           <w:shd w:val="clear" w:color="auto" w:fill="DBEDFE"/>
         </w:rPr>
         <w:tab/>
-        <w:t>10</w:t>
       </w:r>
       <w:r>
         <w:rPr>
@@ -5498,17 +4399,11 @@
           <w:shd w:val="clear" w:color="auto" w:fill="DBEDFE"/>
         </w:rPr>
         <w:tab/>
-        <w:t xml:space="preserve"> 0.71865625 </w:t>
-      </w:r>
-    </w:p>
-    <w:p>
-      <w:pPr>
-        <w:rPr>
-          <w:rFonts w:ascii="Monaco" w:hAnsi="Monaco" w:cs="Monaco"/>
-          <w:szCs w:val="22"/>
-        </w:rPr>
-      </w:pPr>
-      <w:r>
+        <w:t>0.7963</w:t>
+      </w:r>
+    </w:p>
+    <w:p>
+      <w:pPr>
         <w:rPr>
           <w:rFonts w:ascii="Lucida Grande" w:hAnsi="Lucida Grande"/>
           <w:color w:val="3E454C"/>
@@ -5516,8 +4411,7 @@
           <w:szCs w:val="15"/>
           <w:shd w:val="clear" w:color="auto" w:fill="DBEDFE"/>
         </w:rPr>
-        <w:t>1000</w:t>
-      </w:r>
+      </w:pPr>
       <w:r>
         <w:rPr>
           <w:rFonts w:ascii="Lucida Grande" w:hAnsi="Lucida Grande"/>
@@ -5526,8 +4420,7 @@
           <w:szCs w:val="15"/>
           <w:shd w:val="clear" w:color="auto" w:fill="DBEDFE"/>
         </w:rPr>
-        <w:tab/>
-        <w:t>20</w:t>
+        <w:t>300</w:t>
       </w:r>
       <w:r>
         <w:rPr>
@@ -5538,54 +4431,221 @@
           <w:shd w:val="clear" w:color="auto" w:fill="DBEDFE"/>
         </w:rPr>
         <w:tab/>
-        <w:t xml:space="preserve"> 0.662625</w:t>
-      </w:r>
-    </w:p>
-    <w:p>
-      <w:pPr>
-        <w:rPr>
-          <w:rFonts w:ascii="Times New Roman" w:hAnsi="Times New Roman"/>
-          <w:bCs/>
-          <w:noProof/>
-          <w:sz w:val="24"/>
-        </w:rPr>
-      </w:pPr>
-    </w:p>
-    <w:p>
-      <w:pPr>
-        <w:rPr>
-          <w:rFonts w:ascii="Times New Roman" w:hAnsi="Times New Roman"/>
-          <w:bCs/>
-          <w:noProof/>
-          <w:sz w:val="24"/>
-        </w:rPr>
-      </w:pPr>
-      <w:r>
-        <w:rPr>
-          <w:rFonts w:ascii="Times New Roman" w:hAnsi="Times New Roman"/>
-          <w:bCs/>
-          <w:noProof/>
-          <w:sz w:val="24"/>
-        </w:rPr>
-        <w:t xml:space="preserve">Note, I did not see the expected </w:t>
-      </w:r>
-      <w:r>
-        <w:rPr>
-          <w:rFonts w:ascii="Times New Roman" w:hAnsi="Times New Roman"/>
-          <w:bCs/>
-          <w:noProof/>
-          <w:sz w:val="24"/>
-        </w:rPr>
-        <w:t xml:space="preserve">benefit from bagging. One would expect the accuracy to go up as the size of the bag increases, as </w:t>
-      </w:r>
-      <w:r>
-        <w:rPr>
-          <w:rFonts w:ascii="Times New Roman" w:hAnsi="Times New Roman"/>
-          <w:bCs/>
-          <w:noProof/>
-          <w:sz w:val="24"/>
-        </w:rPr>
-        <w:t xml:space="preserve">bagging improves accuracy for unstable classifiers, since it effectively averages over discontinuities (Duda, Chapter 9). Because the decision trees could be very different depending on slight variations in the data set, this would lead to many different responses, and the bagged learner would average over these differences, rather than just taking one of them which </w:t>
+      </w:r>
+      <w:r>
+        <w:rPr>
+          <w:rFonts w:ascii="Lucida Grande" w:hAnsi="Lucida Grande"/>
+          <w:color w:val="3E454C"/>
+          <w:sz w:val="15"/>
+          <w:szCs w:val="15"/>
+          <w:shd w:val="clear" w:color="auto" w:fill="DBEDFE"/>
+        </w:rPr>
+        <w:tab/>
+        <w:t>5</w:t>
+      </w:r>
+      <w:r>
+        <w:rPr>
+          <w:rFonts w:ascii="Lucida Grande" w:hAnsi="Lucida Grande"/>
+          <w:color w:val="3E454C"/>
+          <w:sz w:val="15"/>
+          <w:szCs w:val="15"/>
+          <w:shd w:val="clear" w:color="auto" w:fill="DBEDFE"/>
+        </w:rPr>
+        <w:tab/>
+      </w:r>
+      <w:r>
+        <w:rPr>
+          <w:rFonts w:ascii="Lucida Grande" w:hAnsi="Lucida Grande"/>
+          <w:color w:val="3E454C"/>
+          <w:sz w:val="15"/>
+          <w:szCs w:val="15"/>
+          <w:shd w:val="clear" w:color="auto" w:fill="DBEDFE"/>
+        </w:rPr>
+        <w:tab/>
+        <w:t>0.8069</w:t>
+      </w:r>
+    </w:p>
+    <w:p>
+      <w:pPr>
+        <w:rPr>
+          <w:rFonts w:ascii="Lucida Grande" w:hAnsi="Lucida Grande"/>
+          <w:color w:val="3E454C"/>
+          <w:sz w:val="15"/>
+          <w:szCs w:val="15"/>
+          <w:shd w:val="clear" w:color="auto" w:fill="DBEDFE"/>
+        </w:rPr>
+      </w:pPr>
+      <w:r>
+        <w:rPr>
+          <w:rFonts w:ascii="Lucida Grande" w:hAnsi="Lucida Grande"/>
+          <w:color w:val="3E454C"/>
+          <w:sz w:val="15"/>
+          <w:szCs w:val="15"/>
+          <w:shd w:val="clear" w:color="auto" w:fill="DBEDFE"/>
+        </w:rPr>
+        <w:t>300</w:t>
+      </w:r>
+      <w:r>
+        <w:rPr>
+          <w:rFonts w:ascii="Lucida Grande" w:hAnsi="Lucida Grande"/>
+          <w:color w:val="3E454C"/>
+          <w:sz w:val="15"/>
+          <w:szCs w:val="15"/>
+          <w:shd w:val="clear" w:color="auto" w:fill="DBEDFE"/>
+        </w:rPr>
+        <w:tab/>
+      </w:r>
+      <w:r>
+        <w:rPr>
+          <w:rFonts w:ascii="Lucida Grande" w:hAnsi="Lucida Grande"/>
+          <w:color w:val="3E454C"/>
+          <w:sz w:val="15"/>
+          <w:szCs w:val="15"/>
+          <w:shd w:val="clear" w:color="auto" w:fill="DBEDFE"/>
+        </w:rPr>
+        <w:tab/>
+        <w:t>10</w:t>
+      </w:r>
+      <w:r>
+        <w:rPr>
+          <w:rFonts w:ascii="Lucida Grande" w:hAnsi="Lucida Grande"/>
+          <w:color w:val="3E454C"/>
+          <w:sz w:val="15"/>
+          <w:szCs w:val="15"/>
+          <w:shd w:val="clear" w:color="auto" w:fill="DBEDFE"/>
+        </w:rPr>
+        <w:tab/>
+      </w:r>
+      <w:r>
+        <w:rPr>
+          <w:rFonts w:ascii="Lucida Grande" w:hAnsi="Lucida Grande"/>
+          <w:color w:val="3E454C"/>
+          <w:sz w:val="15"/>
+          <w:szCs w:val="15"/>
+          <w:shd w:val="clear" w:color="auto" w:fill="DBEDFE"/>
+        </w:rPr>
+        <w:tab/>
+        <w:t>0.8110</w:t>
+      </w:r>
+    </w:p>
+    <w:p>
+      <w:pPr>
+        <w:rPr>
+          <w:rFonts w:ascii="Lucida Grande" w:hAnsi="Lucida Grande"/>
+          <w:color w:val="3E454C"/>
+          <w:sz w:val="15"/>
+          <w:szCs w:val="15"/>
+          <w:shd w:val="clear" w:color="auto" w:fill="DBEDFE"/>
+        </w:rPr>
+      </w:pPr>
+      <w:r>
+        <w:rPr>
+          <w:rFonts w:ascii="Lucida Grande" w:hAnsi="Lucida Grande"/>
+          <w:color w:val="3E454C"/>
+          <w:sz w:val="15"/>
+          <w:szCs w:val="15"/>
+          <w:shd w:val="clear" w:color="auto" w:fill="DBEDFE"/>
+        </w:rPr>
+        <w:t>300</w:t>
+      </w:r>
+      <w:r>
+        <w:rPr>
+          <w:rFonts w:ascii="Lucida Grande" w:hAnsi="Lucida Grande"/>
+          <w:color w:val="3E454C"/>
+          <w:sz w:val="15"/>
+          <w:szCs w:val="15"/>
+          <w:shd w:val="clear" w:color="auto" w:fill="DBEDFE"/>
+        </w:rPr>
+        <w:tab/>
+      </w:r>
+      <w:r>
+        <w:rPr>
+          <w:rFonts w:ascii="Lucida Grande" w:hAnsi="Lucida Grande"/>
+          <w:color w:val="3E454C"/>
+          <w:sz w:val="15"/>
+          <w:szCs w:val="15"/>
+          <w:shd w:val="clear" w:color="auto" w:fill="DBEDFE"/>
+        </w:rPr>
+        <w:tab/>
+        <w:t>20</w:t>
+      </w:r>
+      <w:r>
+        <w:rPr>
+          <w:rFonts w:ascii="Lucida Grande" w:hAnsi="Lucida Grande"/>
+          <w:color w:val="3E454C"/>
+          <w:sz w:val="15"/>
+          <w:szCs w:val="15"/>
+          <w:shd w:val="clear" w:color="auto" w:fill="DBEDFE"/>
+        </w:rPr>
+        <w:tab/>
+      </w:r>
+      <w:r>
+        <w:rPr>
+          <w:rFonts w:ascii="Lucida Grande" w:hAnsi="Lucida Grande"/>
+          <w:color w:val="3E454C"/>
+          <w:sz w:val="15"/>
+          <w:szCs w:val="15"/>
+          <w:shd w:val="clear" w:color="auto" w:fill="DBEDFE"/>
+        </w:rPr>
+        <w:tab/>
+        <w:t>0.8310</w:t>
+      </w:r>
+    </w:p>
+    <w:p>
+      <w:pPr>
+        <w:rPr>
+          <w:rFonts w:ascii="Lucida Grande" w:hAnsi="Lucida Grande"/>
+          <w:color w:val="3E454C"/>
+          <w:sz w:val="15"/>
+          <w:szCs w:val="15"/>
+          <w:shd w:val="clear" w:color="auto" w:fill="DBEDFE"/>
+        </w:rPr>
+      </w:pPr>
+    </w:p>
+    <w:p>
+      <w:pPr>
+        <w:rPr>
+          <w:rFonts w:ascii="Times New Roman" w:hAnsi="Times New Roman"/>
+          <w:bCs/>
+          <w:noProof/>
+          <w:sz w:val="24"/>
+        </w:rPr>
+      </w:pPr>
+      <w:r>
+        <w:rPr>
+          <w:rFonts w:ascii="Times New Roman" w:hAnsi="Times New Roman"/>
+          <w:bCs/>
+          <w:noProof/>
+          <w:sz w:val="24"/>
+        </w:rPr>
+        <w:t>As expected, accuracy increased with bagging size.</w:t>
+      </w:r>
+      <w:r>
+        <w:rPr>
+          <w:rFonts w:ascii="Times New Roman" w:hAnsi="Times New Roman"/>
+          <w:bCs/>
+          <w:noProof/>
+          <w:sz w:val="24"/>
+        </w:rPr>
+        <w:t xml:space="preserve"> The original data set with a Weka Id3 tree has accuracy .78125, so by bagging you are able to surpass this – I obtained an average of about .83 for bag size of 20.</w:t>
+      </w:r>
+      <w:r>
+        <w:rPr>
+          <w:rFonts w:ascii="Times New Roman" w:hAnsi="Times New Roman"/>
+          <w:bCs/>
+          <w:noProof/>
+          <w:sz w:val="24"/>
+        </w:rPr>
+        <w:t xml:space="preserve"> B</w:t>
+      </w:r>
+      <w:r>
+        <w:rPr>
+          <w:rFonts w:ascii="Times New Roman" w:hAnsi="Times New Roman"/>
+          <w:bCs/>
+          <w:noProof/>
+          <w:sz w:val="24"/>
+        </w:rPr>
+        <w:t xml:space="preserve">agging improves accuracy for unstable classifiers, since it effectively averages over discontinuities (Duda, Chapter 9). Because the decision trees could be very different depending on slight variations in the data set, this would lead to many different responses, and the bagged learner would average over these differences, rather than just taking one of them which </w:t>
       </w:r>
       <w:r>
         <w:rPr>
@@ -5624,62 +4684,6 @@
           <w:sz w:val="24"/>
         </w:rPr>
         <w:t xml:space="preserve">. </w:t>
-      </w:r>
-    </w:p>
-    <w:p>
-      <w:pPr>
-        <w:rPr>
-          <w:rFonts w:ascii="Times New Roman" w:hAnsi="Times New Roman"/>
-          <w:bCs/>
-          <w:noProof/>
-          <w:sz w:val="24"/>
-        </w:rPr>
-      </w:pPr>
-    </w:p>
-    <w:p>
-      <w:pPr>
-        <w:rPr>
-          <w:rFonts w:ascii="Times New Roman" w:hAnsi="Times New Roman"/>
-          <w:bCs/>
-          <w:noProof/>
-          <w:sz w:val="24"/>
-        </w:rPr>
-      </w:pPr>
-      <w:r>
-        <w:rPr>
-          <w:rFonts w:ascii="Times New Roman" w:hAnsi="Times New Roman"/>
-          <w:bCs/>
-          <w:noProof/>
-          <w:sz w:val="24"/>
-        </w:rPr>
-        <w:t xml:space="preserve">I am not sure why I did not see the expected benefit of bagging. Robert suggested in his office hours to many of us that it could be the effect of Random object being used too fast in a row, so </w:t>
-      </w:r>
-      <w:r>
-        <w:rPr>
-          <w:rFonts w:ascii="Times New Roman" w:hAnsi="Times New Roman"/>
-          <w:bCs/>
-          <w:noProof/>
-          <w:sz w:val="24"/>
-        </w:rPr>
-        <w:t xml:space="preserve">it is not truly random (since it is based on clock time). However, I tested the random object and observed what appeared to me to be decently random numbers. Furthermore, I tried using Java’s thread.sleep to sleep the code between calls to the random object, so that it would be different clock times. This generated more or less the same result as above. </w:t>
-      </w:r>
-      <w:r>
-        <w:rPr>
-          <w:rFonts w:ascii="Times New Roman" w:hAnsi="Times New Roman"/>
-          <w:bCs/>
-          <w:noProof/>
-          <w:sz w:val="24"/>
-        </w:rPr>
-        <w:t>My hypothesis is that if I were to run it many more times, I eventually wouldn’t see the 20 –size be the worst accuracy – I would see them all about equal, and that these results were just an anomoly. It’s possible that because the data set is so small there is no noticeable gain from bagging</w:t>
-      </w:r>
-      <w:r>
-        <w:rPr>
-          <w:rFonts w:ascii="Times New Roman" w:hAnsi="Times New Roman"/>
-          <w:bCs/>
-          <w:noProof/>
-          <w:sz w:val="24"/>
-        </w:rPr>
-        <w:t xml:space="preserve">, and there are noticeable fluctuations in accuracy. </w:t>
       </w:r>
     </w:p>
     <w:p>
@@ -5954,6 +4958,7 @@
   </w:style>
   <w:style w:type="character" w:default="1" w:styleId="DefaultParagraphFont">
     <w:name w:val="Default Paragraph Font"/>
+    <w:semiHidden/>
     <w:unhideWhenUsed/>
   </w:style>
   <w:style w:type="table" w:default="1" w:styleId="TableNormal">

</xml_diff>